<commit_message>
Inserimento package gestione acquisti e class interface package gestione acquisti
</commit_message>
<xml_diff>
--- a/DOCUMENTAZIONE/5-Object Design Document.docx
+++ b/DOCUMENTAZIONE/5-Object Design Document.docx
@@ -1616,6 +1616,7 @@
     <w:p>
       <w:pPr>
         <w:rPr>
+          <w:rFonts w:hint="eastAsia"/>
           <w:b/>
           <w:bCs/>
           <w:sz w:val="80"/>
@@ -1729,7 +1730,6 @@
             </w:r>
             <w:r>
               <w:rPr>
-                <w:rFonts w:hint="eastAsia"/>
                 <w:noProof/>
                 <w:webHidden/>
               </w:rPr>
@@ -1820,7 +1820,6 @@
             </w:r>
             <w:r>
               <w:rPr>
-                <w:rFonts w:hint="eastAsia"/>
                 <w:noProof/>
                 <w:webHidden/>
               </w:rPr>
@@ -1915,7 +1914,6 @@
             </w:r>
             <w:r>
               <w:rPr>
-                <w:rFonts w:hint="eastAsia"/>
                 <w:noProof/>
                 <w:webHidden/>
               </w:rPr>
@@ -2362,7 +2360,6 @@
             </w:r>
             <w:r>
               <w:rPr>
-                <w:rFonts w:hint="eastAsia"/>
                 <w:noProof/>
                 <w:webHidden/>
               </w:rPr>
@@ -2457,7 +2454,6 @@
             </w:r>
             <w:r>
               <w:rPr>
-                <w:rFonts w:hint="eastAsia"/>
                 <w:noProof/>
                 <w:webHidden/>
               </w:rPr>
@@ -2552,7 +2548,6 @@
             </w:r>
             <w:r>
               <w:rPr>
-                <w:rFonts w:hint="eastAsia"/>
                 <w:noProof/>
                 <w:webHidden/>
               </w:rPr>
@@ -2647,7 +2642,6 @@
             </w:r>
             <w:r>
               <w:rPr>
-                <w:rFonts w:hint="eastAsia"/>
                 <w:noProof/>
                 <w:webHidden/>
               </w:rPr>
@@ -2757,7 +2751,6 @@
           <w:numId w:val="5"/>
         </w:numPr>
         <w:rPr>
-          <w:rFonts w:hint="eastAsia"/>
           <w:sz w:val="32"/>
           <w:szCs w:val="28"/>
           <w:lang w:val="it-IT"/>
@@ -3628,10 +3621,14 @@
     <w:p>
       <w:pPr>
         <w:rPr>
+          <w:rFonts w:hint="eastAsia"/>
           <w:lang w:val="it-IT"/>
         </w:rPr>
       </w:pPr>
       <w:r>
+        <w:rPr>
+          <w:lang w:val="it-IT"/>
+        </w:rPr>
         <w:t xml:space="preserve">In questa sezione viene mostrata la suddivisione del sistema in package, in base a quanto definito nel documento di System Design. </w:t>
       </w:r>
       <w:r>
@@ -3652,6 +3649,7 @@
     <w:p>
       <w:pPr>
         <w:rPr>
+          <w:rFonts w:hint="eastAsia"/>
           <w:lang w:val="it-IT"/>
         </w:rPr>
       </w:pPr>
@@ -3659,6 +3657,7 @@
     <w:p>
       <w:pPr>
         <w:rPr>
+          <w:rFonts w:hint="eastAsia"/>
           <w:lang w:val="it-IT"/>
         </w:rPr>
       </w:pPr>
@@ -3666,6 +3665,7 @@
     <w:p>
       <w:pPr>
         <w:rPr>
+          <w:rFonts w:hint="eastAsia"/>
           <w:lang w:val="it-IT"/>
         </w:rPr>
       </w:pPr>
@@ -3673,6 +3673,7 @@
     <w:p>
       <w:pPr>
         <w:rPr>
+          <w:rFonts w:hint="eastAsia"/>
           <w:lang w:val="it-IT"/>
         </w:rPr>
       </w:pPr>
@@ -4183,16 +4184,6 @@
           <w:lang w:val="it-IT" w:bidi="ar-SA"/>
         </w:rPr>
       </w:pPr>
-      <w:r>
-        <w:rPr>
-          <w:rFonts w:ascii="Century Gothic" w:hAnsi="Century Gothic" w:cs="Garamond"/>
-          <w:kern w:val="0"/>
-          <w:sz w:val="22"/>
-          <w:szCs w:val="22"/>
-          <w:lang w:val="it-IT" w:bidi="ar-SA"/>
-        </w:rPr>
-        <w:t>REGISTRAZIONE AUTENTICAZIONE LUCIA</w:t>
-      </w:r>
     </w:p>
     <w:p>
       <w:pPr>
@@ -4213,7 +4204,7 @@
           <w:lang w:val="it-IT" w:bidi="ar-SA"/>
         </w:rPr>
         <w:lastRenderedPageBreak/>
-        <w:t>GESTIONE EVENTI ALESSIA</w:t>
+        <w:t>REGISTRAZIONE AUTENTICAZIONE LUCIA</w:t>
       </w:r>
     </w:p>
     <w:p>
@@ -4234,9 +4225,11 @@
           <w:szCs w:val="22"/>
           <w:lang w:val="it-IT" w:bidi="ar-SA"/>
         </w:rPr>
-        <w:t>GESTIONE AC</w:t>
+        <w:t>GESTIONE EVENTI ALESSIA</w:t>
       </w:r>
-      <w:r>
+    </w:p>
+    <w:p>
+      <w:pPr>
         <w:rPr>
           <w:rFonts w:ascii="Century Gothic" w:hAnsi="Century Gothic" w:cs="Garamond"/>
           <w:kern w:val="0"/>
@@ -4244,9 +4237,7 @@
           <w:szCs w:val="22"/>
           <w:lang w:val="it-IT" w:bidi="ar-SA"/>
         </w:rPr>
-        <w:tab/>
-        <w:t>QUISTI MARCO</w:t>
-      </w:r>
+      </w:pPr>
     </w:p>
     <w:p>
       <w:pPr>
@@ -4263,9 +4254,30 @@
       <w:pPr>
         <w:rPr>
           <w:rFonts w:ascii="Century Gothic" w:hAnsi="Century Gothic" w:cs="Garamond"/>
+          <w:b/>
+          <w:bCs/>
           <w:kern w:val="0"/>
-          <w:sz w:val="22"/>
-          <w:szCs w:val="22"/>
+          <w:lang w:val="it-IT" w:bidi="ar-SA"/>
+        </w:rPr>
+      </w:pPr>
+      <w:r>
+        <w:rPr>
+          <w:rFonts w:ascii="Century Gothic" w:hAnsi="Century Gothic" w:cs="Garamond"/>
+          <w:b/>
+          <w:bCs/>
+          <w:kern w:val="0"/>
+          <w:lang w:val="it-IT" w:bidi="ar-SA"/>
+        </w:rPr>
+        <w:t>Package Gestione Acquisti</w:t>
+      </w:r>
+    </w:p>
+    <w:p>
+      <w:pPr>
+        <w:rPr>
+          <w:rFonts w:ascii="Century Gothic" w:hAnsi="Century Gothic" w:cs="Garamond"/>
+          <w:b/>
+          <w:bCs/>
+          <w:kern w:val="0"/>
           <w:lang w:val="it-IT" w:bidi="ar-SA"/>
         </w:rPr>
       </w:pPr>
@@ -4280,36 +4292,58 @@
           <w:lang w:val="it-IT" w:bidi="ar-SA"/>
         </w:rPr>
       </w:pPr>
-    </w:p>
-    <w:p>
-      <w:pPr>
-        <w:rPr>
-          <w:rFonts w:ascii="Century Gothic" w:hAnsi="Century Gothic"/>
-          <w:sz w:val="22"/>
-          <w:szCs w:val="22"/>
-          <w:lang w:val="it-IT"/>
-        </w:rPr>
-      </w:pPr>
-    </w:p>
-    <w:p>
-      <w:pPr>
-        <w:rPr>
-          <w:lang w:val="it-IT"/>
-        </w:rPr>
-      </w:pPr>
-    </w:p>
-    <w:p>
-      <w:pPr>
-        <w:rPr>
-          <w:rFonts w:ascii="Century Gothic" w:hAnsi="Century Gothic"/>
-          <w:lang w:val="it-IT"/>
-        </w:rPr>
-      </w:pPr>
       <w:r>
         <w:rPr>
-          <w:lang w:val="it-IT"/>
+          <w:noProof/>
         </w:rPr>
-        <w:t xml:space="preserve"> </w:t>
+        <w:drawing>
+          <wp:inline distT="0" distB="0" distL="0" distR="0" wp14:anchorId="22D0F2ED" wp14:editId="5A4403BD">
+            <wp:extent cx="5836920" cy="2781300"/>
+            <wp:effectExtent l="0" t="0" r="0" b="0"/>
+            <wp:docPr id="1" name="Immagine 1"/>
+            <wp:cNvGraphicFramePr>
+              <a:graphicFrameLocks xmlns:a="http://schemas.openxmlformats.org/drawingml/2006/main" noChangeAspect="1"/>
+            </wp:cNvGraphicFramePr>
+            <a:graphic xmlns:a="http://schemas.openxmlformats.org/drawingml/2006/main">
+              <a:graphicData uri="http://schemas.openxmlformats.org/drawingml/2006/picture">
+                <pic:pic xmlns:pic="http://schemas.openxmlformats.org/drawingml/2006/picture">
+                  <pic:nvPicPr>
+                    <pic:cNvPr id="0" name="Picture 1"/>
+                    <pic:cNvPicPr>
+                      <a:picLocks noChangeAspect="1" noChangeArrowheads="1"/>
+                    </pic:cNvPicPr>
+                  </pic:nvPicPr>
+                  <pic:blipFill>
+                    <a:blip r:embed="rId9">
+                      <a:extLst>
+                        <a:ext uri="{28A0092B-C50C-407E-A947-70E740481C1C}">
+                          <a14:useLocalDpi xmlns:a14="http://schemas.microsoft.com/office/drawing/2010/main" val="0"/>
+                        </a:ext>
+                      </a:extLst>
+                    </a:blip>
+                    <a:srcRect/>
+                    <a:stretch>
+                      <a:fillRect/>
+                    </a:stretch>
+                  </pic:blipFill>
+                  <pic:spPr bwMode="auto">
+                    <a:xfrm>
+                      <a:off x="0" y="0"/>
+                      <a:ext cx="5836920" cy="2781300"/>
+                    </a:xfrm>
+                    <a:prstGeom prst="rect">
+                      <a:avLst/>
+                    </a:prstGeom>
+                    <a:noFill/>
+                    <a:ln>
+                      <a:noFill/>
+                    </a:ln>
+                  </pic:spPr>
+                </pic:pic>
+              </a:graphicData>
+            </a:graphic>
+          </wp:inline>
+        </w:drawing>
       </w:r>
     </w:p>
     <w:p>
@@ -4423,11 +4457,6 @@
     </w:p>
     <w:p>
       <w:pPr>
-        <w:pStyle w:val="Paragrafoelenco"/>
-        <w:numPr>
-          <w:ilvl w:val="0"/>
-          <w:numId w:val="5"/>
-        </w:numPr>
         <w:rPr>
           <w:rFonts w:ascii="Century Gothic" w:hAnsi="Century Gothic" w:cs="Garamond"/>
           <w:kern w:val="0"/>
@@ -4436,7 +4465,712 @@
           <w:lang w:val="it-IT" w:bidi="ar-SA"/>
         </w:rPr>
       </w:pPr>
+    </w:p>
+    <w:p>
+      <w:pPr>
+        <w:rPr>
+          <w:rFonts w:ascii="Century Gothic" w:hAnsi="Century Gothic" w:cs="Garamond"/>
+          <w:b/>
+          <w:bCs/>
+          <w:kern w:val="0"/>
+          <w:lang w:val="it-IT" w:bidi="ar-SA"/>
+        </w:rPr>
+      </w:pPr>
       <w:r>
+        <w:rPr>
+          <w:rFonts w:ascii="Century Gothic" w:hAnsi="Century Gothic" w:cs="Garamond"/>
+          <w:b/>
+          <w:bCs/>
+          <w:kern w:val="0"/>
+          <w:lang w:val="it-IT" w:bidi="ar-SA"/>
+        </w:rPr>
+        <w:t>Package Gestione Acquisti</w:t>
+      </w:r>
+    </w:p>
+    <w:p>
+      <w:pPr>
+        <w:rPr>
+          <w:rFonts w:ascii="Century Gothic" w:hAnsi="Century Gothic" w:cs="Garamond"/>
+          <w:b/>
+          <w:bCs/>
+          <w:kern w:val="0"/>
+          <w:lang w:val="it-IT" w:bidi="ar-SA"/>
+        </w:rPr>
+      </w:pPr>
+    </w:p>
+    <w:tbl>
+      <w:tblPr>
+        <w:tblW w:w="11766" w:type="dxa"/>
+        <w:tblInd w:w="-859" w:type="dxa"/>
+        <w:tblBorders>
+          <w:top w:val="outset" w:sz="6" w:space="0" w:color="auto"/>
+          <w:left w:val="outset" w:sz="6" w:space="0" w:color="auto"/>
+          <w:bottom w:val="outset" w:sz="6" w:space="0" w:color="auto"/>
+          <w:right w:val="outset" w:sz="6" w:space="0" w:color="auto"/>
+        </w:tblBorders>
+        <w:tblCellMar>
+          <w:left w:w="0" w:type="dxa"/>
+          <w:right w:w="0" w:type="dxa"/>
+        </w:tblCellMar>
+        <w:tblLook w:val="04A0" w:firstRow="1" w:lastRow="0" w:firstColumn="1" w:lastColumn="0" w:noHBand="0" w:noVBand="1"/>
+      </w:tblPr>
+      <w:tblGrid>
+        <w:gridCol w:w="3621"/>
+        <w:gridCol w:w="8145"/>
+      </w:tblGrid>
+      <w:tr>
+        <w:trPr>
+          <w:trHeight w:val="773"/>
+        </w:trPr>
+        <w:tc>
+          <w:tcPr>
+            <w:tcW w:w="3621" w:type="dxa"/>
+            <w:tcBorders>
+              <w:top w:val="single" w:sz="6" w:space="0" w:color="FFFFFF"/>
+              <w:left w:val="single" w:sz="6" w:space="0" w:color="FFFFFF"/>
+              <w:bottom w:val="single" w:sz="6" w:space="0" w:color="FFFFFF"/>
+              <w:right w:val="single" w:sz="6" w:space="0" w:color="FFFFFF"/>
+            </w:tcBorders>
+            <w:shd w:val="clear" w:color="auto" w:fill="2E74B5"/>
+            <w:vAlign w:val="center"/>
+            <w:hideMark/>
+          </w:tcPr>
+          <w:p>
+            <w:pPr>
+              <w:suppressAutoHyphens w:val="0"/>
+              <w:overflowPunct/>
+              <w:jc w:val="center"/>
+              <w:rPr>
+                <w:rFonts w:ascii="Segoe UI" w:eastAsia="Times New Roman" w:hAnsi="Segoe UI" w:cs="Segoe UI"/>
+                <w:b/>
+                <w:bCs/>
+                <w:kern w:val="0"/>
+                <w:sz w:val="18"/>
+                <w:szCs w:val="18"/>
+                <w:lang w:val="it-IT" w:eastAsia="it-IT" w:bidi="ar-SA"/>
+              </w:rPr>
+            </w:pPr>
+            <w:r>
+              <w:rPr>
+                <w:rFonts w:ascii="Century Gothic" w:eastAsia="Times New Roman" w:hAnsi="Century Gothic" w:cs="Segoe UI"/>
+                <w:b/>
+                <w:bCs/>
+                <w:color w:val="FFFFFF"/>
+                <w:kern w:val="0"/>
+                <w:lang w:eastAsia="it-IT" w:bidi="ar-SA"/>
+              </w:rPr>
+              <w:t xml:space="preserve">Nome </w:t>
+            </w:r>
+            <w:proofErr w:type="spellStart"/>
+            <w:r>
+              <w:rPr>
+                <w:rFonts w:ascii="Century Gothic" w:eastAsia="Times New Roman" w:hAnsi="Century Gothic" w:cs="Segoe UI"/>
+                <w:b/>
+                <w:bCs/>
+                <w:color w:val="FFFFFF"/>
+                <w:kern w:val="0"/>
+                <w:lang w:eastAsia="it-IT" w:bidi="ar-SA"/>
+              </w:rPr>
+              <w:t>Classe</w:t>
+            </w:r>
+            <w:proofErr w:type="spellEnd"/>
+          </w:p>
+        </w:tc>
+        <w:tc>
+          <w:tcPr>
+            <w:tcW w:w="8145" w:type="dxa"/>
+            <w:tcBorders>
+              <w:top w:val="single" w:sz="6" w:space="0" w:color="FFFFFF"/>
+              <w:left w:val="single" w:sz="6" w:space="0" w:color="FFFFFF"/>
+              <w:bottom w:val="single" w:sz="6" w:space="0" w:color="FFFFFF"/>
+              <w:right w:val="single" w:sz="6" w:space="0" w:color="FFFFFF"/>
+            </w:tcBorders>
+            <w:shd w:val="clear" w:color="auto" w:fill="2E74B5"/>
+            <w:vAlign w:val="center"/>
+            <w:hideMark/>
+          </w:tcPr>
+          <w:p>
+            <w:pPr>
+              <w:suppressAutoHyphens w:val="0"/>
+              <w:overflowPunct/>
+              <w:jc w:val="center"/>
+              <w:rPr>
+                <w:rFonts w:ascii="Segoe UI" w:eastAsia="Times New Roman" w:hAnsi="Segoe UI" w:cs="Segoe UI"/>
+                <w:kern w:val="0"/>
+                <w:sz w:val="18"/>
+                <w:szCs w:val="18"/>
+                <w:lang w:val="it-IT" w:eastAsia="it-IT" w:bidi="ar-SA"/>
+              </w:rPr>
+            </w:pPr>
+            <w:proofErr w:type="spellStart"/>
+            <w:r>
+              <w:rPr>
+                <w:rFonts w:ascii="Century Gothic" w:eastAsia="Times New Roman" w:hAnsi="Century Gothic" w:cs="Segoe UI"/>
+                <w:b/>
+                <w:bCs/>
+                <w:color w:val="FFFFFF"/>
+                <w:kern w:val="0"/>
+                <w:sz w:val="22"/>
+                <w:szCs w:val="22"/>
+                <w:lang w:eastAsia="it-IT" w:bidi="ar-SA"/>
+              </w:rPr>
+              <w:t>GestioneAcquistiService</w:t>
+            </w:r>
+            <w:proofErr w:type="spellEnd"/>
+          </w:p>
+        </w:tc>
+      </w:tr>
+      <w:tr>
+        <w:trPr>
+          <w:trHeight w:val="717"/>
+        </w:trPr>
+        <w:tc>
+          <w:tcPr>
+            <w:tcW w:w="3621" w:type="dxa"/>
+            <w:tcBorders>
+              <w:top w:val="single" w:sz="6" w:space="0" w:color="FFFFFF"/>
+              <w:left w:val="single" w:sz="6" w:space="0" w:color="FFFFFF"/>
+              <w:bottom w:val="single" w:sz="6" w:space="0" w:color="FFFFFF"/>
+              <w:right w:val="single" w:sz="6" w:space="0" w:color="FFFFFF"/>
+            </w:tcBorders>
+            <w:shd w:val="clear" w:color="auto" w:fill="2E74B5"/>
+            <w:vAlign w:val="center"/>
+            <w:hideMark/>
+          </w:tcPr>
+          <w:p>
+            <w:pPr>
+              <w:suppressAutoHyphens w:val="0"/>
+              <w:overflowPunct/>
+              <w:jc w:val="center"/>
+              <w:rPr>
+                <w:rFonts w:ascii="Segoe UI" w:eastAsia="Times New Roman" w:hAnsi="Segoe UI" w:cs="Segoe UI"/>
+                <w:b/>
+                <w:bCs/>
+                <w:kern w:val="0"/>
+                <w:sz w:val="18"/>
+                <w:szCs w:val="18"/>
+                <w:lang w:val="it-IT" w:eastAsia="it-IT" w:bidi="ar-SA"/>
+              </w:rPr>
+            </w:pPr>
+            <w:proofErr w:type="spellStart"/>
+            <w:r>
+              <w:rPr>
+                <w:rFonts w:ascii="Century Gothic" w:eastAsia="Times New Roman" w:hAnsi="Century Gothic" w:cs="Segoe UI"/>
+                <w:b/>
+                <w:bCs/>
+                <w:color w:val="FFFFFF"/>
+                <w:kern w:val="0"/>
+                <w:lang w:eastAsia="it-IT" w:bidi="ar-SA"/>
+              </w:rPr>
+              <w:t>Descrizione</w:t>
+            </w:r>
+            <w:proofErr w:type="spellEnd"/>
+            <w:r>
+              <w:rPr>
+                <w:rFonts w:ascii="Century Gothic" w:eastAsia="Times New Roman" w:hAnsi="Century Gothic" w:cs="Segoe UI"/>
+                <w:b/>
+                <w:bCs/>
+                <w:color w:val="FFFFFF"/>
+                <w:kern w:val="0"/>
+                <w:lang w:val="it-IT" w:eastAsia="it-IT" w:bidi="ar-SA"/>
+              </w:rPr>
+              <w:t> </w:t>
+            </w:r>
+          </w:p>
+        </w:tc>
+        <w:tc>
+          <w:tcPr>
+            <w:tcW w:w="8145" w:type="dxa"/>
+            <w:tcBorders>
+              <w:top w:val="single" w:sz="6" w:space="0" w:color="FFFFFF"/>
+              <w:left w:val="single" w:sz="6" w:space="0" w:color="FFFFFF"/>
+              <w:bottom w:val="single" w:sz="6" w:space="0" w:color="FFFFFF"/>
+              <w:right w:val="single" w:sz="6" w:space="0" w:color="FFFFFF"/>
+            </w:tcBorders>
+            <w:shd w:val="clear" w:color="auto" w:fill="DEEAF6"/>
+            <w:vAlign w:val="center"/>
+            <w:hideMark/>
+          </w:tcPr>
+          <w:p>
+            <w:pPr>
+              <w:suppressAutoHyphens w:val="0"/>
+              <w:overflowPunct/>
+              <w:jc w:val="center"/>
+              <w:rPr>
+                <w:rFonts w:ascii="Segoe UI" w:eastAsia="Times New Roman" w:hAnsi="Segoe UI" w:cs="Segoe UI"/>
+                <w:kern w:val="0"/>
+                <w:sz w:val="18"/>
+                <w:szCs w:val="18"/>
+                <w:lang w:val="it-IT" w:eastAsia="it-IT" w:bidi="ar-SA"/>
+              </w:rPr>
+            </w:pPr>
+            <w:r>
+              <w:rPr>
+                <w:rFonts w:ascii="Century Gothic" w:eastAsia="Times New Roman" w:hAnsi="Century Gothic" w:cs="Segoe UI"/>
+                <w:color w:val="auto"/>
+                <w:kern w:val="0"/>
+                <w:sz w:val="22"/>
+                <w:szCs w:val="22"/>
+                <w:lang w:val="it-IT" w:eastAsia="it-IT" w:bidi="ar-SA"/>
+              </w:rPr>
+              <w:t xml:space="preserve">Questa classe permette di gestire le operazioni riguardanti gli acquisti degli eventi </w:t>
+            </w:r>
+          </w:p>
+        </w:tc>
+      </w:tr>
+      <w:tr>
+        <w:trPr>
+          <w:trHeight w:val="717"/>
+        </w:trPr>
+        <w:tc>
+          <w:tcPr>
+            <w:tcW w:w="3621" w:type="dxa"/>
+            <w:tcBorders>
+              <w:top w:val="single" w:sz="6" w:space="0" w:color="FFFFFF"/>
+              <w:left w:val="single" w:sz="6" w:space="0" w:color="FFFFFF"/>
+              <w:bottom w:val="single" w:sz="6" w:space="0" w:color="FFFFFF"/>
+              <w:right w:val="single" w:sz="6" w:space="0" w:color="FFFFFF"/>
+            </w:tcBorders>
+            <w:shd w:val="clear" w:color="auto" w:fill="2E74B5"/>
+            <w:vAlign w:val="center"/>
+          </w:tcPr>
+          <w:p>
+            <w:pPr>
+              <w:suppressAutoHyphens w:val="0"/>
+              <w:overflowPunct/>
+              <w:jc w:val="center"/>
+              <w:rPr>
+                <w:rFonts w:ascii="Century Gothic" w:eastAsia="Times New Roman" w:hAnsi="Century Gothic" w:cs="Segoe UI"/>
+                <w:b/>
+                <w:bCs/>
+                <w:color w:val="FFFFFF"/>
+                <w:kern w:val="0"/>
+                <w:lang w:eastAsia="it-IT" w:bidi="ar-SA"/>
+              </w:rPr>
+            </w:pPr>
+            <w:proofErr w:type="spellStart"/>
+            <w:r>
+              <w:rPr>
+                <w:rFonts w:ascii="Century Gothic" w:eastAsia="Times New Roman" w:hAnsi="Century Gothic" w:cs="Segoe UI"/>
+                <w:b/>
+                <w:bCs/>
+                <w:color w:val="FFFFFF"/>
+                <w:kern w:val="0"/>
+                <w:lang w:eastAsia="it-IT" w:bidi="ar-SA"/>
+              </w:rPr>
+              <w:t>Metodi</w:t>
+            </w:r>
+            <w:proofErr w:type="spellEnd"/>
+          </w:p>
+        </w:tc>
+        <w:tc>
+          <w:tcPr>
+            <w:tcW w:w="8145" w:type="dxa"/>
+            <w:tcBorders>
+              <w:top w:val="single" w:sz="6" w:space="0" w:color="FFFFFF"/>
+              <w:left w:val="single" w:sz="6" w:space="0" w:color="FFFFFF"/>
+              <w:bottom w:val="single" w:sz="6" w:space="0" w:color="FFFFFF"/>
+              <w:right w:val="single" w:sz="6" w:space="0" w:color="FFFFFF"/>
+            </w:tcBorders>
+            <w:shd w:val="clear" w:color="auto" w:fill="DEEAF6"/>
+            <w:vAlign w:val="center"/>
+          </w:tcPr>
+          <w:p>
+            <w:pPr>
+              <w:suppressAutoHyphens w:val="0"/>
+              <w:overflowPunct/>
+              <w:rPr>
+                <w:rFonts w:ascii="Century Gothic" w:eastAsia="Times New Roman" w:hAnsi="Century Gothic" w:cs="Segoe UI"/>
+                <w:color w:val="auto"/>
+                <w:kern w:val="0"/>
+                <w:sz w:val="22"/>
+                <w:szCs w:val="22"/>
+                <w:lang w:val="it-IT" w:eastAsia="it-IT" w:bidi="ar-SA"/>
+              </w:rPr>
+            </w:pPr>
+            <w:r>
+              <w:rPr>
+                <w:rFonts w:ascii="Century Gothic" w:eastAsia="Times New Roman" w:hAnsi="Century Gothic" w:cs="Segoe UI"/>
+                <w:color w:val="auto"/>
+                <w:kern w:val="0"/>
+                <w:sz w:val="22"/>
+                <w:szCs w:val="22"/>
+                <w:lang w:val="it-IT" w:eastAsia="it-IT" w:bidi="ar-SA"/>
+              </w:rPr>
+              <w:t>+</w:t>
+            </w:r>
+            <w:proofErr w:type="spellStart"/>
+            <w:proofErr w:type="gramStart"/>
+            <w:r>
+              <w:rPr>
+                <w:rFonts w:ascii="Century Gothic" w:eastAsia="Times New Roman" w:hAnsi="Century Gothic" w:cs="Segoe UI"/>
+                <w:color w:val="auto"/>
+                <w:kern w:val="0"/>
+                <w:sz w:val="22"/>
+                <w:szCs w:val="22"/>
+                <w:lang w:val="it-IT" w:eastAsia="it-IT" w:bidi="ar-SA"/>
+              </w:rPr>
+              <w:t>acquistaBiglietti</w:t>
+            </w:r>
+            <w:proofErr w:type="spellEnd"/>
+            <w:r>
+              <w:rPr>
+                <w:rFonts w:ascii="Century Gothic" w:eastAsia="Times New Roman" w:hAnsi="Century Gothic" w:cs="Segoe UI"/>
+                <w:color w:val="auto"/>
+                <w:kern w:val="0"/>
+                <w:sz w:val="22"/>
+                <w:szCs w:val="22"/>
+                <w:lang w:val="it-IT" w:eastAsia="it-IT" w:bidi="ar-SA"/>
+              </w:rPr>
+              <w:t>(</w:t>
+            </w:r>
+            <w:proofErr w:type="gramEnd"/>
+            <w:r>
+              <w:rPr>
+                <w:rFonts w:ascii="Century Gothic" w:eastAsia="Times New Roman" w:hAnsi="Century Gothic" w:cs="Segoe UI"/>
+                <w:color w:val="auto"/>
+                <w:kern w:val="0"/>
+                <w:sz w:val="22"/>
+                <w:szCs w:val="22"/>
+                <w:lang w:val="it-IT" w:eastAsia="it-IT" w:bidi="ar-SA"/>
+              </w:rPr>
+              <w:t xml:space="preserve">List&lt;Evento&gt; </w:t>
+            </w:r>
+            <w:proofErr w:type="spellStart"/>
+            <w:r>
+              <w:rPr>
+                <w:rFonts w:ascii="Century Gothic" w:eastAsia="Times New Roman" w:hAnsi="Century Gothic" w:cs="Segoe UI"/>
+                <w:color w:val="auto"/>
+                <w:kern w:val="0"/>
+                <w:sz w:val="22"/>
+                <w:szCs w:val="22"/>
+                <w:lang w:val="it-IT" w:eastAsia="it-IT" w:bidi="ar-SA"/>
+              </w:rPr>
+              <w:t>listaeventi</w:t>
+            </w:r>
+            <w:proofErr w:type="spellEnd"/>
+            <w:r>
+              <w:rPr>
+                <w:rFonts w:ascii="Century Gothic" w:eastAsia="Times New Roman" w:hAnsi="Century Gothic" w:cs="Segoe UI"/>
+                <w:color w:val="auto"/>
+                <w:kern w:val="0"/>
+                <w:sz w:val="22"/>
+                <w:szCs w:val="22"/>
+                <w:lang w:val="it-IT" w:eastAsia="it-IT" w:bidi="ar-SA"/>
+              </w:rPr>
+              <w:t xml:space="preserve">, </w:t>
+            </w:r>
+            <w:proofErr w:type="spellStart"/>
+            <w:r>
+              <w:rPr>
+                <w:rFonts w:ascii="Century Gothic" w:eastAsia="Times New Roman" w:hAnsi="Century Gothic" w:cs="Segoe UI"/>
+                <w:color w:val="auto"/>
+                <w:kern w:val="0"/>
+                <w:sz w:val="22"/>
+                <w:szCs w:val="22"/>
+                <w:lang w:val="it-IT" w:eastAsia="it-IT" w:bidi="ar-SA"/>
+              </w:rPr>
+              <w:t>Integer</w:t>
+            </w:r>
+            <w:proofErr w:type="spellEnd"/>
+            <w:r>
+              <w:rPr>
+                <w:rFonts w:ascii="Century Gothic" w:eastAsia="Times New Roman" w:hAnsi="Century Gothic" w:cs="Segoe UI"/>
+                <w:color w:val="auto"/>
+                <w:kern w:val="0"/>
+                <w:sz w:val="22"/>
+                <w:szCs w:val="22"/>
+                <w:lang w:val="it-IT" w:eastAsia="it-IT" w:bidi="ar-SA"/>
+              </w:rPr>
+              <w:t xml:space="preserve"> id</w:t>
+            </w:r>
+            <w:r>
+              <w:rPr>
+                <w:rFonts w:ascii="Century Gothic" w:eastAsia="Times New Roman" w:hAnsi="Century Gothic" w:cs="Segoe UI"/>
+                <w:color w:val="auto"/>
+                <w:kern w:val="0"/>
+                <w:sz w:val="22"/>
+                <w:szCs w:val="22"/>
+                <w:lang w:val="it-IT" w:eastAsia="it-IT" w:bidi="ar-SA"/>
+              </w:rPr>
+              <w:t>)</w:t>
+            </w:r>
+            <w:r>
+              <w:rPr>
+                <w:rFonts w:ascii="Century Gothic" w:eastAsia="Times New Roman" w:hAnsi="Century Gothic" w:cs="Segoe UI"/>
+                <w:color w:val="auto"/>
+                <w:kern w:val="0"/>
+                <w:sz w:val="22"/>
+                <w:szCs w:val="22"/>
+                <w:lang w:val="it-IT" w:eastAsia="it-IT" w:bidi="ar-SA"/>
+              </w:rPr>
+              <w:t xml:space="preserve">: </w:t>
+            </w:r>
+            <w:proofErr w:type="spellStart"/>
+            <w:r>
+              <w:rPr>
+                <w:rFonts w:ascii="Century Gothic" w:eastAsia="Times New Roman" w:hAnsi="Century Gothic" w:cs="Segoe UI"/>
+                <w:color w:val="auto"/>
+                <w:kern w:val="0"/>
+                <w:sz w:val="22"/>
+                <w:szCs w:val="22"/>
+                <w:lang w:val="it-IT" w:eastAsia="it-IT" w:bidi="ar-SA"/>
+              </w:rPr>
+              <w:t>UtenteRegistrato</w:t>
+            </w:r>
+            <w:proofErr w:type="spellEnd"/>
+          </w:p>
+          <w:p>
+            <w:pPr>
+              <w:suppressAutoHyphens w:val="0"/>
+              <w:overflowPunct/>
+              <w:rPr>
+                <w:rFonts w:ascii="Century Gothic" w:eastAsia="Times New Roman" w:hAnsi="Century Gothic" w:cs="Segoe UI"/>
+                <w:color w:val="auto"/>
+                <w:kern w:val="0"/>
+                <w:sz w:val="22"/>
+                <w:szCs w:val="22"/>
+                <w:lang w:val="it-IT" w:eastAsia="it-IT" w:bidi="ar-SA"/>
+              </w:rPr>
+            </w:pPr>
+            <w:r>
+              <w:rPr>
+                <w:rFonts w:ascii="Century Gothic" w:eastAsia="Times New Roman" w:hAnsi="Century Gothic" w:cs="Segoe UI"/>
+                <w:color w:val="auto"/>
+                <w:kern w:val="0"/>
+                <w:sz w:val="22"/>
+                <w:szCs w:val="22"/>
+                <w:lang w:val="it-IT" w:eastAsia="it-IT" w:bidi="ar-SA"/>
+              </w:rPr>
+              <w:t>+</w:t>
+            </w:r>
+            <w:proofErr w:type="spellStart"/>
+            <w:proofErr w:type="gramStart"/>
+            <w:r>
+              <w:rPr>
+                <w:rFonts w:ascii="Century Gothic" w:eastAsia="Times New Roman" w:hAnsi="Century Gothic" w:cs="Segoe UI"/>
+                <w:color w:val="auto"/>
+                <w:kern w:val="0"/>
+                <w:sz w:val="22"/>
+                <w:szCs w:val="22"/>
+                <w:lang w:val="it-IT" w:eastAsia="it-IT" w:bidi="ar-SA"/>
+              </w:rPr>
+              <w:t>modificaCarrello</w:t>
+            </w:r>
+            <w:proofErr w:type="spellEnd"/>
+            <w:r>
+              <w:rPr>
+                <w:rFonts w:ascii="Century Gothic" w:eastAsia="Times New Roman" w:hAnsi="Century Gothic" w:cs="Segoe UI"/>
+                <w:color w:val="auto"/>
+                <w:kern w:val="0"/>
+                <w:sz w:val="22"/>
+                <w:szCs w:val="22"/>
+                <w:lang w:val="it-IT" w:eastAsia="it-IT" w:bidi="ar-SA"/>
+              </w:rPr>
+              <w:t>(</w:t>
+            </w:r>
+            <w:proofErr w:type="spellStart"/>
+            <w:proofErr w:type="gramEnd"/>
+            <w:r>
+              <w:rPr>
+                <w:rFonts w:ascii="Century Gothic" w:eastAsia="Times New Roman" w:hAnsi="Century Gothic" w:cs="Segoe UI"/>
+                <w:color w:val="auto"/>
+                <w:kern w:val="0"/>
+                <w:sz w:val="22"/>
+                <w:szCs w:val="22"/>
+                <w:lang w:val="it-IT" w:eastAsia="it-IT" w:bidi="ar-SA"/>
+              </w:rPr>
+              <w:t>Integer</w:t>
+            </w:r>
+            <w:proofErr w:type="spellEnd"/>
+            <w:r>
+              <w:rPr>
+                <w:rFonts w:ascii="Century Gothic" w:eastAsia="Times New Roman" w:hAnsi="Century Gothic" w:cs="Segoe UI"/>
+                <w:color w:val="auto"/>
+                <w:kern w:val="0"/>
+                <w:sz w:val="22"/>
+                <w:szCs w:val="22"/>
+                <w:lang w:val="it-IT" w:eastAsia="it-IT" w:bidi="ar-SA"/>
+              </w:rPr>
+              <w:t xml:space="preserve"> quantità, </w:t>
+            </w:r>
+            <w:proofErr w:type="spellStart"/>
+            <w:r>
+              <w:rPr>
+                <w:rFonts w:ascii="Century Gothic" w:eastAsia="Times New Roman" w:hAnsi="Century Gothic" w:cs="Segoe UI"/>
+                <w:color w:val="auto"/>
+                <w:kern w:val="0"/>
+                <w:sz w:val="22"/>
+                <w:szCs w:val="22"/>
+                <w:lang w:val="it-IT" w:eastAsia="it-IT" w:bidi="ar-SA"/>
+              </w:rPr>
+              <w:t>Integer</w:t>
+            </w:r>
+            <w:proofErr w:type="spellEnd"/>
+            <w:r>
+              <w:rPr>
+                <w:rFonts w:ascii="Century Gothic" w:eastAsia="Times New Roman" w:hAnsi="Century Gothic" w:cs="Segoe UI"/>
+                <w:color w:val="auto"/>
+                <w:kern w:val="0"/>
+                <w:sz w:val="22"/>
+                <w:szCs w:val="22"/>
+                <w:lang w:val="it-IT" w:eastAsia="it-IT" w:bidi="ar-SA"/>
+              </w:rPr>
+              <w:t xml:space="preserve"> </w:t>
+            </w:r>
+            <w:proofErr w:type="spellStart"/>
+            <w:r>
+              <w:rPr>
+                <w:rFonts w:ascii="Century Gothic" w:eastAsia="Times New Roman" w:hAnsi="Century Gothic" w:cs="Segoe UI"/>
+                <w:color w:val="auto"/>
+                <w:kern w:val="0"/>
+                <w:sz w:val="22"/>
+                <w:szCs w:val="22"/>
+                <w:lang w:val="it-IT" w:eastAsia="it-IT" w:bidi="ar-SA"/>
+              </w:rPr>
+              <w:t>idEvento</w:t>
+            </w:r>
+            <w:proofErr w:type="spellEnd"/>
+            <w:r>
+              <w:rPr>
+                <w:rFonts w:ascii="Century Gothic" w:eastAsia="Times New Roman" w:hAnsi="Century Gothic" w:cs="Segoe UI"/>
+                <w:color w:val="auto"/>
+                <w:kern w:val="0"/>
+                <w:sz w:val="22"/>
+                <w:szCs w:val="22"/>
+                <w:lang w:val="it-IT" w:eastAsia="it-IT" w:bidi="ar-SA"/>
+              </w:rPr>
+              <w:t xml:space="preserve">): </w:t>
+            </w:r>
+            <w:proofErr w:type="spellStart"/>
+            <w:r>
+              <w:rPr>
+                <w:rFonts w:ascii="Century Gothic" w:eastAsia="Times New Roman" w:hAnsi="Century Gothic" w:cs="Segoe UI"/>
+                <w:color w:val="auto"/>
+                <w:kern w:val="0"/>
+                <w:sz w:val="22"/>
+                <w:szCs w:val="22"/>
+                <w:lang w:val="it-IT" w:eastAsia="it-IT" w:bidi="ar-SA"/>
+              </w:rPr>
+              <w:t>UtenteRegistrato</w:t>
+            </w:r>
+            <w:proofErr w:type="spellEnd"/>
+          </w:p>
+        </w:tc>
+      </w:tr>
+      <w:tr>
+        <w:trPr>
+          <w:trHeight w:val="717"/>
+        </w:trPr>
+        <w:tc>
+          <w:tcPr>
+            <w:tcW w:w="3621" w:type="dxa"/>
+            <w:tcBorders>
+              <w:top w:val="single" w:sz="6" w:space="0" w:color="FFFFFF"/>
+              <w:left w:val="single" w:sz="6" w:space="0" w:color="FFFFFF"/>
+              <w:bottom w:val="single" w:sz="6" w:space="0" w:color="FFFFFF"/>
+              <w:right w:val="single" w:sz="6" w:space="0" w:color="FFFFFF"/>
+            </w:tcBorders>
+            <w:shd w:val="clear" w:color="auto" w:fill="2E74B5"/>
+            <w:vAlign w:val="center"/>
+          </w:tcPr>
+          <w:p>
+            <w:pPr>
+              <w:suppressAutoHyphens w:val="0"/>
+              <w:overflowPunct/>
+              <w:jc w:val="center"/>
+              <w:rPr>
+                <w:rFonts w:ascii="Century Gothic" w:eastAsia="Times New Roman" w:hAnsi="Century Gothic" w:cs="Segoe UI"/>
+                <w:b/>
+                <w:bCs/>
+                <w:color w:val="FFFFFF"/>
+                <w:kern w:val="0"/>
+                <w:lang w:eastAsia="it-IT" w:bidi="ar-SA"/>
+              </w:rPr>
+            </w:pPr>
+            <w:proofErr w:type="spellStart"/>
+            <w:r>
+              <w:rPr>
+                <w:rFonts w:ascii="Century Gothic" w:eastAsia="Times New Roman" w:hAnsi="Century Gothic" w:cs="Segoe UI"/>
+                <w:b/>
+                <w:bCs/>
+                <w:color w:val="FFFFFF"/>
+                <w:kern w:val="0"/>
+                <w:lang w:eastAsia="it-IT" w:bidi="ar-SA"/>
+              </w:rPr>
+              <w:t>Invariante</w:t>
+            </w:r>
+            <w:proofErr w:type="spellEnd"/>
+            <w:r>
+              <w:rPr>
+                <w:rFonts w:ascii="Century Gothic" w:eastAsia="Times New Roman" w:hAnsi="Century Gothic" w:cs="Segoe UI"/>
+                <w:b/>
+                <w:bCs/>
+                <w:color w:val="FFFFFF"/>
+                <w:kern w:val="0"/>
+                <w:lang w:eastAsia="it-IT" w:bidi="ar-SA"/>
+              </w:rPr>
+              <w:t xml:space="preserve"> di </w:t>
+            </w:r>
+            <w:proofErr w:type="spellStart"/>
+            <w:r>
+              <w:rPr>
+                <w:rFonts w:ascii="Century Gothic" w:eastAsia="Times New Roman" w:hAnsi="Century Gothic" w:cs="Segoe UI"/>
+                <w:b/>
+                <w:bCs/>
+                <w:color w:val="FFFFFF"/>
+                <w:kern w:val="0"/>
+                <w:lang w:eastAsia="it-IT" w:bidi="ar-SA"/>
+              </w:rPr>
+              <w:t>classe</w:t>
+            </w:r>
+            <w:proofErr w:type="spellEnd"/>
+          </w:p>
+        </w:tc>
+        <w:tc>
+          <w:tcPr>
+            <w:tcW w:w="8145" w:type="dxa"/>
+            <w:tcBorders>
+              <w:top w:val="single" w:sz="6" w:space="0" w:color="FFFFFF"/>
+              <w:left w:val="single" w:sz="6" w:space="0" w:color="FFFFFF"/>
+              <w:bottom w:val="single" w:sz="6" w:space="0" w:color="FFFFFF"/>
+              <w:right w:val="single" w:sz="6" w:space="0" w:color="FFFFFF"/>
+            </w:tcBorders>
+            <w:shd w:val="clear" w:color="auto" w:fill="DEEAF6"/>
+            <w:vAlign w:val="center"/>
+          </w:tcPr>
+          <w:p>
+            <w:pPr>
+              <w:suppressAutoHyphens w:val="0"/>
+              <w:overflowPunct/>
+              <w:jc w:val="center"/>
+              <w:rPr>
+                <w:rFonts w:ascii="Century Gothic" w:eastAsia="Times New Roman" w:hAnsi="Century Gothic" w:cs="Segoe UI"/>
+                <w:color w:val="auto"/>
+                <w:kern w:val="0"/>
+                <w:sz w:val="22"/>
+                <w:szCs w:val="22"/>
+                <w:lang w:val="it-IT" w:eastAsia="it-IT" w:bidi="ar-SA"/>
+              </w:rPr>
+            </w:pPr>
+            <w:r>
+              <w:rPr>
+                <w:rFonts w:ascii="Century Gothic" w:eastAsia="Times New Roman" w:hAnsi="Century Gothic" w:cs="Segoe UI"/>
+                <w:color w:val="auto"/>
+                <w:kern w:val="0"/>
+                <w:sz w:val="22"/>
+                <w:szCs w:val="22"/>
+                <w:lang w:val="it-IT" w:eastAsia="it-IT" w:bidi="ar-SA"/>
+              </w:rPr>
+              <w:t>/</w:t>
+            </w:r>
+          </w:p>
+        </w:tc>
+      </w:tr>
+    </w:tbl>
+    <w:p>
+      <w:pPr>
+        <w:ind w:left="-851"/>
         <w:rPr>
           <w:rFonts w:ascii="Century Gothic" w:hAnsi="Century Gothic" w:cs="Garamond"/>
           <w:kern w:val="0"/>
@@ -4444,9 +5178,10 @@
           <w:szCs w:val="22"/>
           <w:lang w:val="it-IT" w:bidi="ar-SA"/>
         </w:rPr>
-        <w:t>GESTIONE AC</w:t>
-      </w:r>
-      <w:r>
+      </w:pPr>
+    </w:p>
+    <w:p>
+      <w:pPr>
         <w:rPr>
           <w:rFonts w:ascii="Century Gothic" w:hAnsi="Century Gothic" w:cs="Garamond"/>
           <w:kern w:val="0"/>
@@ -4454,9 +5189,7 @@
           <w:szCs w:val="22"/>
           <w:lang w:val="it-IT" w:bidi="ar-SA"/>
         </w:rPr>
-        <w:tab/>
-        <w:t>QUISTI MARCO</w:t>
-      </w:r>
+      </w:pPr>
     </w:p>
     <w:p>
       <w:pPr>
@@ -4471,14 +5204,1330 @@
     </w:p>
     <w:p>
       <w:pPr>
+        <w:rPr>
+          <w:rFonts w:ascii="Century Gothic" w:hAnsi="Century Gothic" w:cs="Garamond"/>
+          <w:kern w:val="0"/>
+          <w:sz w:val="22"/>
+          <w:szCs w:val="22"/>
+          <w:lang w:val="it-IT" w:bidi="ar-SA"/>
+        </w:rPr>
+      </w:pPr>
+    </w:p>
+    <w:p>
+      <w:pPr>
+        <w:rPr>
+          <w:rFonts w:ascii="Century Gothic" w:hAnsi="Century Gothic" w:cs="Garamond"/>
+          <w:kern w:val="0"/>
+          <w:sz w:val="22"/>
+          <w:szCs w:val="22"/>
+          <w:lang w:val="it-IT" w:bidi="ar-SA"/>
+        </w:rPr>
+      </w:pPr>
+    </w:p>
+    <w:tbl>
+      <w:tblPr>
+        <w:tblW w:w="11467" w:type="dxa"/>
+        <w:tblInd w:w="-859" w:type="dxa"/>
+        <w:tblBorders>
+          <w:top w:val="outset" w:sz="6" w:space="0" w:color="auto"/>
+          <w:left w:val="outset" w:sz="6" w:space="0" w:color="auto"/>
+          <w:bottom w:val="outset" w:sz="6" w:space="0" w:color="auto"/>
+          <w:right w:val="outset" w:sz="6" w:space="0" w:color="auto"/>
+        </w:tblBorders>
+        <w:tblCellMar>
+          <w:left w:w="0" w:type="dxa"/>
+          <w:right w:w="0" w:type="dxa"/>
+        </w:tblCellMar>
+        <w:tblLook w:val="04A0" w:firstRow="1" w:lastRow="0" w:firstColumn="1" w:lastColumn="0" w:noHBand="0" w:noVBand="1"/>
+      </w:tblPr>
+      <w:tblGrid>
+        <w:gridCol w:w="3529"/>
+        <w:gridCol w:w="7938"/>
+      </w:tblGrid>
+      <w:tr>
+        <w:trPr>
+          <w:trHeight w:val="503"/>
+        </w:trPr>
+        <w:tc>
+          <w:tcPr>
+            <w:tcW w:w="3529" w:type="dxa"/>
+            <w:tcBorders>
+              <w:top w:val="single" w:sz="6" w:space="0" w:color="FFFFFF"/>
+              <w:left w:val="single" w:sz="6" w:space="0" w:color="FFFFFF"/>
+              <w:bottom w:val="single" w:sz="6" w:space="0" w:color="FFFFFF"/>
+              <w:right w:val="single" w:sz="6" w:space="0" w:color="FFFFFF"/>
+            </w:tcBorders>
+            <w:shd w:val="clear" w:color="auto" w:fill="2E74B5"/>
+            <w:vAlign w:val="center"/>
+            <w:hideMark/>
+          </w:tcPr>
+          <w:p>
+            <w:pPr>
+              <w:suppressAutoHyphens w:val="0"/>
+              <w:overflowPunct/>
+              <w:jc w:val="center"/>
+              <w:rPr>
+                <w:rFonts w:ascii="Segoe UI" w:eastAsia="Times New Roman" w:hAnsi="Segoe UI" w:cs="Segoe UI"/>
+                <w:b/>
+                <w:bCs/>
+                <w:kern w:val="0"/>
+                <w:sz w:val="18"/>
+                <w:szCs w:val="18"/>
+                <w:lang w:val="it-IT" w:eastAsia="it-IT" w:bidi="ar-SA"/>
+              </w:rPr>
+            </w:pPr>
+            <w:r>
+              <w:rPr>
+                <w:rFonts w:ascii="Century Gothic" w:eastAsia="Times New Roman" w:hAnsi="Century Gothic" w:cs="Segoe UI"/>
+                <w:b/>
+                <w:bCs/>
+                <w:color w:val="FFFFFF"/>
+                <w:kern w:val="0"/>
+                <w:lang w:eastAsia="it-IT" w:bidi="ar-SA"/>
+              </w:rPr>
+              <w:t xml:space="preserve">Nome </w:t>
+            </w:r>
+            <w:proofErr w:type="spellStart"/>
+            <w:r>
+              <w:rPr>
+                <w:rFonts w:ascii="Century Gothic" w:eastAsia="Times New Roman" w:hAnsi="Century Gothic" w:cs="Segoe UI"/>
+                <w:b/>
+                <w:bCs/>
+                <w:color w:val="FFFFFF"/>
+                <w:kern w:val="0"/>
+                <w:lang w:eastAsia="it-IT" w:bidi="ar-SA"/>
+              </w:rPr>
+              <w:t>Metodo</w:t>
+            </w:r>
+            <w:proofErr w:type="spellEnd"/>
+          </w:p>
+        </w:tc>
+        <w:tc>
+          <w:tcPr>
+            <w:tcW w:w="7938" w:type="dxa"/>
+            <w:tcBorders>
+              <w:top w:val="single" w:sz="6" w:space="0" w:color="FFFFFF"/>
+              <w:left w:val="single" w:sz="6" w:space="0" w:color="FFFFFF"/>
+              <w:bottom w:val="single" w:sz="6" w:space="0" w:color="FFFFFF"/>
+              <w:right w:val="single" w:sz="6" w:space="0" w:color="FFFFFF"/>
+            </w:tcBorders>
+            <w:shd w:val="clear" w:color="auto" w:fill="2E74B5"/>
+            <w:vAlign w:val="center"/>
+            <w:hideMark/>
+          </w:tcPr>
+          <w:p>
+            <w:pPr>
+              <w:suppressAutoHyphens w:val="0"/>
+              <w:overflowPunct/>
+              <w:rPr>
+                <w:rFonts w:ascii="Century Gothic" w:eastAsia="Times New Roman" w:hAnsi="Century Gothic" w:cs="Segoe UI"/>
+                <w:color w:val="FFFFFF" w:themeColor="background1"/>
+                <w:kern w:val="0"/>
+                <w:sz w:val="22"/>
+                <w:szCs w:val="22"/>
+                <w:lang w:val="it-IT" w:eastAsia="it-IT" w:bidi="ar-SA"/>
+              </w:rPr>
+            </w:pPr>
+            <w:r>
+              <w:rPr>
+                <w:rFonts w:ascii="Century Gothic" w:eastAsia="Times New Roman" w:hAnsi="Century Gothic" w:cs="Segoe UI"/>
+                <w:color w:val="FFFFFF" w:themeColor="background1"/>
+                <w:kern w:val="0"/>
+                <w:sz w:val="22"/>
+                <w:szCs w:val="22"/>
+                <w:lang w:val="it-IT" w:eastAsia="it-IT" w:bidi="ar-SA"/>
+              </w:rPr>
+              <w:t>+</w:t>
+            </w:r>
+            <w:proofErr w:type="spellStart"/>
+            <w:proofErr w:type="gramStart"/>
+            <w:r>
+              <w:rPr>
+                <w:rFonts w:ascii="Century Gothic" w:eastAsia="Times New Roman" w:hAnsi="Century Gothic" w:cs="Segoe UI"/>
+                <w:color w:val="FFFFFF" w:themeColor="background1"/>
+                <w:kern w:val="0"/>
+                <w:sz w:val="22"/>
+                <w:szCs w:val="22"/>
+                <w:lang w:val="it-IT" w:eastAsia="it-IT" w:bidi="ar-SA"/>
+              </w:rPr>
+              <w:t>acquistaBiglietti</w:t>
+            </w:r>
+            <w:proofErr w:type="spellEnd"/>
+            <w:r>
+              <w:rPr>
+                <w:rFonts w:ascii="Century Gothic" w:eastAsia="Times New Roman" w:hAnsi="Century Gothic" w:cs="Segoe UI"/>
+                <w:color w:val="FFFFFF" w:themeColor="background1"/>
+                <w:kern w:val="0"/>
+                <w:sz w:val="22"/>
+                <w:szCs w:val="22"/>
+                <w:lang w:val="it-IT" w:eastAsia="it-IT" w:bidi="ar-SA"/>
+              </w:rPr>
+              <w:t>(</w:t>
+            </w:r>
+            <w:proofErr w:type="gramEnd"/>
+            <w:r>
+              <w:rPr>
+                <w:rFonts w:ascii="Century Gothic" w:eastAsia="Times New Roman" w:hAnsi="Century Gothic" w:cs="Segoe UI"/>
+                <w:color w:val="FFFFFF" w:themeColor="background1"/>
+                <w:kern w:val="0"/>
+                <w:sz w:val="22"/>
+                <w:szCs w:val="22"/>
+                <w:lang w:val="it-IT" w:eastAsia="it-IT" w:bidi="ar-SA"/>
+              </w:rPr>
+              <w:t xml:space="preserve">List&lt;Evento&gt; </w:t>
+            </w:r>
+            <w:proofErr w:type="spellStart"/>
+            <w:r>
+              <w:rPr>
+                <w:rFonts w:ascii="Century Gothic" w:eastAsia="Times New Roman" w:hAnsi="Century Gothic" w:cs="Segoe UI"/>
+                <w:color w:val="FFFFFF" w:themeColor="background1"/>
+                <w:kern w:val="0"/>
+                <w:sz w:val="22"/>
+                <w:szCs w:val="22"/>
+                <w:lang w:val="it-IT" w:eastAsia="it-IT" w:bidi="ar-SA"/>
+              </w:rPr>
+              <w:t>listaeventi</w:t>
+            </w:r>
+            <w:proofErr w:type="spellEnd"/>
+            <w:r>
+              <w:rPr>
+                <w:rFonts w:ascii="Century Gothic" w:eastAsia="Times New Roman" w:hAnsi="Century Gothic" w:cs="Segoe UI"/>
+                <w:color w:val="FFFFFF" w:themeColor="background1"/>
+                <w:kern w:val="0"/>
+                <w:sz w:val="22"/>
+                <w:szCs w:val="22"/>
+                <w:lang w:val="it-IT" w:eastAsia="it-IT" w:bidi="ar-SA"/>
+              </w:rPr>
+              <w:t xml:space="preserve">, </w:t>
+            </w:r>
+            <w:proofErr w:type="spellStart"/>
+            <w:r>
+              <w:rPr>
+                <w:rFonts w:ascii="Century Gothic" w:eastAsia="Times New Roman" w:hAnsi="Century Gothic" w:cs="Segoe UI"/>
+                <w:color w:val="FFFFFF" w:themeColor="background1"/>
+                <w:kern w:val="0"/>
+                <w:sz w:val="22"/>
+                <w:szCs w:val="22"/>
+                <w:lang w:val="it-IT" w:eastAsia="it-IT" w:bidi="ar-SA"/>
+              </w:rPr>
+              <w:t>Integer</w:t>
+            </w:r>
+            <w:proofErr w:type="spellEnd"/>
+            <w:r>
+              <w:rPr>
+                <w:rFonts w:ascii="Century Gothic" w:eastAsia="Times New Roman" w:hAnsi="Century Gothic" w:cs="Segoe UI"/>
+                <w:color w:val="FFFFFF" w:themeColor="background1"/>
+                <w:kern w:val="0"/>
+                <w:sz w:val="22"/>
+                <w:szCs w:val="22"/>
+                <w:lang w:val="it-IT" w:eastAsia="it-IT" w:bidi="ar-SA"/>
+              </w:rPr>
+              <w:t xml:space="preserve"> id)</w:t>
+            </w:r>
+          </w:p>
+        </w:tc>
+      </w:tr>
+      <w:tr>
+        <w:trPr>
+          <w:trHeight w:val="467"/>
+        </w:trPr>
+        <w:tc>
+          <w:tcPr>
+            <w:tcW w:w="3529" w:type="dxa"/>
+            <w:tcBorders>
+              <w:top w:val="single" w:sz="6" w:space="0" w:color="FFFFFF"/>
+              <w:left w:val="single" w:sz="6" w:space="0" w:color="FFFFFF"/>
+              <w:bottom w:val="single" w:sz="6" w:space="0" w:color="FFFFFF"/>
+              <w:right w:val="single" w:sz="6" w:space="0" w:color="FFFFFF"/>
+            </w:tcBorders>
+            <w:shd w:val="clear" w:color="auto" w:fill="2E74B5"/>
+            <w:vAlign w:val="center"/>
+            <w:hideMark/>
+          </w:tcPr>
+          <w:p>
+            <w:pPr>
+              <w:suppressAutoHyphens w:val="0"/>
+              <w:overflowPunct/>
+              <w:jc w:val="center"/>
+              <w:rPr>
+                <w:rFonts w:ascii="Segoe UI" w:eastAsia="Times New Roman" w:hAnsi="Segoe UI" w:cs="Segoe UI"/>
+                <w:b/>
+                <w:bCs/>
+                <w:kern w:val="0"/>
+                <w:sz w:val="18"/>
+                <w:szCs w:val="18"/>
+                <w:lang w:val="it-IT" w:eastAsia="it-IT" w:bidi="ar-SA"/>
+              </w:rPr>
+            </w:pPr>
+            <w:proofErr w:type="spellStart"/>
+            <w:r>
+              <w:rPr>
+                <w:rFonts w:ascii="Century Gothic" w:eastAsia="Times New Roman" w:hAnsi="Century Gothic" w:cs="Segoe UI"/>
+                <w:b/>
+                <w:bCs/>
+                <w:color w:val="FFFFFF"/>
+                <w:kern w:val="0"/>
+                <w:lang w:eastAsia="it-IT" w:bidi="ar-SA"/>
+              </w:rPr>
+              <w:t>Descrizione</w:t>
+            </w:r>
+            <w:proofErr w:type="spellEnd"/>
+            <w:r>
+              <w:rPr>
+                <w:rFonts w:ascii="Century Gothic" w:eastAsia="Times New Roman" w:hAnsi="Century Gothic" w:cs="Segoe UI"/>
+                <w:b/>
+                <w:bCs/>
+                <w:color w:val="FFFFFF"/>
+                <w:kern w:val="0"/>
+                <w:lang w:val="it-IT" w:eastAsia="it-IT" w:bidi="ar-SA"/>
+              </w:rPr>
+              <w:t> </w:t>
+            </w:r>
+          </w:p>
+        </w:tc>
+        <w:tc>
+          <w:tcPr>
+            <w:tcW w:w="7938" w:type="dxa"/>
+            <w:tcBorders>
+              <w:top w:val="single" w:sz="6" w:space="0" w:color="FFFFFF"/>
+              <w:left w:val="single" w:sz="6" w:space="0" w:color="FFFFFF"/>
+              <w:bottom w:val="single" w:sz="6" w:space="0" w:color="FFFFFF"/>
+              <w:right w:val="single" w:sz="6" w:space="0" w:color="FFFFFF"/>
+            </w:tcBorders>
+            <w:shd w:val="clear" w:color="auto" w:fill="DEEAF6"/>
+            <w:vAlign w:val="center"/>
+            <w:hideMark/>
+          </w:tcPr>
+          <w:p>
+            <w:pPr>
+              <w:suppressAutoHyphens w:val="0"/>
+              <w:overflowPunct/>
+              <w:jc w:val="center"/>
+              <w:rPr>
+                <w:rFonts w:ascii="Segoe UI" w:eastAsia="Times New Roman" w:hAnsi="Segoe UI" w:cs="Segoe UI"/>
+                <w:kern w:val="0"/>
+                <w:sz w:val="18"/>
+                <w:szCs w:val="18"/>
+                <w:lang w:val="it-IT" w:eastAsia="it-IT" w:bidi="ar-SA"/>
+              </w:rPr>
+            </w:pPr>
+            <w:r>
+              <w:rPr>
+                <w:rFonts w:ascii="Century Gothic" w:eastAsia="Times New Roman" w:hAnsi="Century Gothic" w:cs="Segoe UI"/>
+                <w:color w:val="auto"/>
+                <w:kern w:val="0"/>
+                <w:sz w:val="22"/>
+                <w:szCs w:val="22"/>
+                <w:lang w:val="it-IT" w:eastAsia="it-IT" w:bidi="ar-SA"/>
+              </w:rPr>
+              <w:t>Questo metodo permette di acquistare gli eventi nel carrello con la relativa quantità di ogni evento.</w:t>
+            </w:r>
+            <w:r>
+              <w:rPr>
+                <w:rFonts w:ascii="Century Gothic" w:eastAsia="Times New Roman" w:hAnsi="Century Gothic" w:cs="Segoe UI"/>
+                <w:color w:val="auto"/>
+                <w:kern w:val="0"/>
+                <w:sz w:val="22"/>
+                <w:szCs w:val="22"/>
+                <w:lang w:val="it-IT" w:eastAsia="it-IT" w:bidi="ar-SA"/>
+              </w:rPr>
+              <w:t xml:space="preserve"> </w:t>
+            </w:r>
+          </w:p>
+        </w:tc>
+      </w:tr>
+      <w:tr>
+        <w:trPr>
+          <w:trHeight w:val="467"/>
+        </w:trPr>
+        <w:tc>
+          <w:tcPr>
+            <w:tcW w:w="3529" w:type="dxa"/>
+            <w:tcBorders>
+              <w:top w:val="single" w:sz="6" w:space="0" w:color="FFFFFF"/>
+              <w:left w:val="single" w:sz="6" w:space="0" w:color="FFFFFF"/>
+              <w:bottom w:val="single" w:sz="6" w:space="0" w:color="FFFFFF"/>
+              <w:right w:val="single" w:sz="6" w:space="0" w:color="FFFFFF"/>
+            </w:tcBorders>
+            <w:shd w:val="clear" w:color="auto" w:fill="2E74B5"/>
+            <w:vAlign w:val="center"/>
+          </w:tcPr>
+          <w:p>
+            <w:pPr>
+              <w:suppressAutoHyphens w:val="0"/>
+              <w:overflowPunct/>
+              <w:jc w:val="center"/>
+              <w:rPr>
+                <w:rFonts w:ascii="Century Gothic" w:eastAsia="Times New Roman" w:hAnsi="Century Gothic" w:cs="Segoe UI"/>
+                <w:b/>
+                <w:bCs/>
+                <w:color w:val="FFFFFF"/>
+                <w:kern w:val="0"/>
+                <w:lang w:eastAsia="it-IT" w:bidi="ar-SA"/>
+              </w:rPr>
+            </w:pPr>
+            <w:r>
+              <w:rPr>
+                <w:rFonts w:ascii="Century Gothic" w:eastAsia="Times New Roman" w:hAnsi="Century Gothic" w:cs="Segoe UI"/>
+                <w:b/>
+                <w:bCs/>
+                <w:color w:val="FFFFFF"/>
+                <w:kern w:val="0"/>
+                <w:lang w:eastAsia="it-IT" w:bidi="ar-SA"/>
+              </w:rPr>
+              <w:t>Pre-</w:t>
+            </w:r>
+            <w:proofErr w:type="spellStart"/>
+            <w:r>
+              <w:rPr>
+                <w:rFonts w:ascii="Century Gothic" w:eastAsia="Times New Roman" w:hAnsi="Century Gothic" w:cs="Segoe UI"/>
+                <w:b/>
+                <w:bCs/>
+                <w:color w:val="FFFFFF"/>
+                <w:kern w:val="0"/>
+                <w:lang w:eastAsia="it-IT" w:bidi="ar-SA"/>
+              </w:rPr>
+              <w:t>condizione</w:t>
+            </w:r>
+            <w:proofErr w:type="spellEnd"/>
+          </w:p>
+        </w:tc>
+        <w:tc>
+          <w:tcPr>
+            <w:tcW w:w="7938" w:type="dxa"/>
+            <w:tcBorders>
+              <w:top w:val="single" w:sz="6" w:space="0" w:color="FFFFFF"/>
+              <w:left w:val="single" w:sz="6" w:space="0" w:color="FFFFFF"/>
+              <w:bottom w:val="single" w:sz="6" w:space="0" w:color="FFFFFF"/>
+              <w:right w:val="single" w:sz="6" w:space="0" w:color="FFFFFF"/>
+            </w:tcBorders>
+            <w:shd w:val="clear" w:color="auto" w:fill="DEEAF6"/>
+            <w:vAlign w:val="center"/>
+          </w:tcPr>
+          <w:p>
+            <w:pPr>
+              <w:suppressAutoHyphens w:val="0"/>
+              <w:overflowPunct/>
+              <w:jc w:val="center"/>
+              <w:rPr>
+                <w:rFonts w:ascii="Century Gothic" w:eastAsia="Times New Roman" w:hAnsi="Century Gothic" w:cs="Segoe UI"/>
+                <w:color w:val="auto"/>
+                <w:kern w:val="0"/>
+                <w:sz w:val="22"/>
+                <w:szCs w:val="22"/>
+                <w:lang w:val="it-IT" w:eastAsia="it-IT" w:bidi="ar-SA"/>
+              </w:rPr>
+            </w:pPr>
+            <w:proofErr w:type="spellStart"/>
+            <w:r>
+              <w:rPr>
+                <w:rFonts w:ascii="Century Gothic" w:eastAsia="Times New Roman" w:hAnsi="Century Gothic" w:cs="Segoe UI"/>
+                <w:color w:val="auto"/>
+                <w:kern w:val="0"/>
+                <w:sz w:val="22"/>
+                <w:szCs w:val="22"/>
+                <w:lang w:val="it-IT" w:eastAsia="it-IT" w:bidi="ar-SA"/>
+              </w:rPr>
+              <w:t>l</w:t>
+            </w:r>
+            <w:r>
+              <w:rPr>
+                <w:rFonts w:ascii="Century Gothic" w:eastAsia="Times New Roman" w:hAnsi="Century Gothic" w:cs="Segoe UI"/>
+                <w:color w:val="auto"/>
+                <w:kern w:val="0"/>
+                <w:sz w:val="22"/>
+                <w:szCs w:val="22"/>
+                <w:lang w:val="it-IT" w:eastAsia="it-IT" w:bidi="ar-SA"/>
+              </w:rPr>
+              <w:t>istaeventi.get</w:t>
+            </w:r>
+            <w:proofErr w:type="spellEnd"/>
+            <w:r>
+              <w:rPr>
+                <w:rFonts w:ascii="Century Gothic" w:eastAsia="Times New Roman" w:hAnsi="Century Gothic" w:cs="Segoe UI"/>
+                <w:color w:val="auto"/>
+                <w:kern w:val="0"/>
+                <w:sz w:val="22"/>
+                <w:szCs w:val="22"/>
+                <w:lang w:val="it-IT" w:eastAsia="it-IT" w:bidi="ar-SA"/>
+              </w:rPr>
+              <w:t>(i</w:t>
+            </w:r>
+            <w:proofErr w:type="gramStart"/>
+            <w:r>
+              <w:rPr>
+                <w:rFonts w:ascii="Century Gothic" w:eastAsia="Times New Roman" w:hAnsi="Century Gothic" w:cs="Segoe UI"/>
+                <w:color w:val="auto"/>
+                <w:kern w:val="0"/>
+                <w:sz w:val="22"/>
+                <w:szCs w:val="22"/>
+                <w:lang w:val="it-IT" w:eastAsia="it-IT" w:bidi="ar-SA"/>
+              </w:rPr>
+              <w:t>).</w:t>
+            </w:r>
+            <w:proofErr w:type="spellStart"/>
+            <w:r>
+              <w:rPr>
+                <w:rFonts w:ascii="Century Gothic" w:eastAsia="Times New Roman" w:hAnsi="Century Gothic" w:cs="Segoe UI"/>
+                <w:color w:val="auto"/>
+                <w:kern w:val="0"/>
+                <w:sz w:val="22"/>
+                <w:szCs w:val="22"/>
+                <w:lang w:val="it-IT" w:eastAsia="it-IT" w:bidi="ar-SA"/>
+              </w:rPr>
+              <w:t>getQuantità</w:t>
+            </w:r>
+            <w:proofErr w:type="spellEnd"/>
+            <w:proofErr w:type="gramEnd"/>
+            <w:r>
+              <w:rPr>
+                <w:rFonts w:ascii="Century Gothic" w:eastAsia="Times New Roman" w:hAnsi="Century Gothic" w:cs="Segoe UI"/>
+                <w:color w:val="auto"/>
+                <w:kern w:val="0"/>
+                <w:sz w:val="22"/>
+                <w:szCs w:val="22"/>
+                <w:lang w:val="it-IT" w:eastAsia="it-IT" w:bidi="ar-SA"/>
+              </w:rPr>
+              <w:t xml:space="preserve"> &gt; 0</w:t>
+            </w:r>
+          </w:p>
+        </w:tc>
+      </w:tr>
+      <w:tr>
+        <w:trPr>
+          <w:trHeight w:val="467"/>
+        </w:trPr>
+        <w:tc>
+          <w:tcPr>
+            <w:tcW w:w="3529" w:type="dxa"/>
+            <w:tcBorders>
+              <w:top w:val="single" w:sz="6" w:space="0" w:color="FFFFFF"/>
+              <w:left w:val="single" w:sz="6" w:space="0" w:color="FFFFFF"/>
+              <w:bottom w:val="single" w:sz="6" w:space="0" w:color="FFFFFF"/>
+              <w:right w:val="single" w:sz="6" w:space="0" w:color="FFFFFF"/>
+            </w:tcBorders>
+            <w:shd w:val="clear" w:color="auto" w:fill="2E74B5"/>
+            <w:vAlign w:val="center"/>
+          </w:tcPr>
+          <w:p>
+            <w:pPr>
+              <w:suppressAutoHyphens w:val="0"/>
+              <w:overflowPunct/>
+              <w:jc w:val="center"/>
+              <w:rPr>
+                <w:rFonts w:ascii="Century Gothic" w:eastAsia="Times New Roman" w:hAnsi="Century Gothic" w:cs="Segoe UI"/>
+                <w:b/>
+                <w:bCs/>
+                <w:color w:val="FFFFFF"/>
+                <w:kern w:val="0"/>
+                <w:lang w:eastAsia="it-IT" w:bidi="ar-SA"/>
+              </w:rPr>
+            </w:pPr>
+            <w:r>
+              <w:rPr>
+                <w:rFonts w:ascii="Century Gothic" w:eastAsia="Times New Roman" w:hAnsi="Century Gothic" w:cs="Segoe UI"/>
+                <w:b/>
+                <w:bCs/>
+                <w:color w:val="FFFFFF"/>
+                <w:kern w:val="0"/>
+                <w:lang w:eastAsia="it-IT" w:bidi="ar-SA"/>
+              </w:rPr>
+              <w:t>Post-</w:t>
+            </w:r>
+            <w:proofErr w:type="spellStart"/>
+            <w:r>
+              <w:rPr>
+                <w:rFonts w:ascii="Century Gothic" w:eastAsia="Times New Roman" w:hAnsi="Century Gothic" w:cs="Segoe UI"/>
+                <w:b/>
+                <w:bCs/>
+                <w:color w:val="FFFFFF"/>
+                <w:kern w:val="0"/>
+                <w:lang w:eastAsia="it-IT" w:bidi="ar-SA"/>
+              </w:rPr>
+              <w:t>condizione</w:t>
+            </w:r>
+            <w:proofErr w:type="spellEnd"/>
+          </w:p>
+        </w:tc>
+        <w:tc>
+          <w:tcPr>
+            <w:tcW w:w="7938" w:type="dxa"/>
+            <w:tcBorders>
+              <w:top w:val="single" w:sz="6" w:space="0" w:color="FFFFFF"/>
+              <w:left w:val="single" w:sz="6" w:space="0" w:color="FFFFFF"/>
+              <w:bottom w:val="single" w:sz="6" w:space="0" w:color="FFFFFF"/>
+              <w:right w:val="single" w:sz="6" w:space="0" w:color="FFFFFF"/>
+            </w:tcBorders>
+            <w:shd w:val="clear" w:color="auto" w:fill="DEEAF6"/>
+            <w:vAlign w:val="center"/>
+          </w:tcPr>
+          <w:p>
+            <w:pPr>
+              <w:suppressAutoHyphens w:val="0"/>
+              <w:overflowPunct/>
+              <w:jc w:val="center"/>
+              <w:rPr>
+                <w:rFonts w:ascii="Century Gothic" w:eastAsia="Times New Roman" w:hAnsi="Century Gothic" w:cs="Segoe UI"/>
+                <w:color w:val="auto"/>
+                <w:kern w:val="0"/>
+                <w:sz w:val="22"/>
+                <w:szCs w:val="22"/>
+                <w:lang w:val="it-IT" w:eastAsia="it-IT" w:bidi="ar-SA"/>
+              </w:rPr>
+            </w:pPr>
+            <w:proofErr w:type="spellStart"/>
+            <w:proofErr w:type="gramStart"/>
+            <w:r>
+              <w:rPr>
+                <w:rFonts w:ascii="Century Gothic" w:eastAsia="Times New Roman" w:hAnsi="Century Gothic" w:cs="Segoe UI"/>
+                <w:color w:val="auto"/>
+                <w:kern w:val="0"/>
+                <w:sz w:val="22"/>
+                <w:szCs w:val="22"/>
+                <w:lang w:val="it-IT" w:eastAsia="it-IT" w:bidi="ar-SA"/>
+              </w:rPr>
+              <w:t>setOrdersAccount</w:t>
+            </w:r>
+            <w:proofErr w:type="spellEnd"/>
+            <w:r>
+              <w:rPr>
+                <w:rFonts w:ascii="Century Gothic" w:eastAsia="Times New Roman" w:hAnsi="Century Gothic" w:cs="Segoe UI"/>
+                <w:color w:val="auto"/>
+                <w:kern w:val="0"/>
+                <w:sz w:val="22"/>
+                <w:szCs w:val="22"/>
+                <w:lang w:val="it-IT" w:eastAsia="it-IT" w:bidi="ar-SA"/>
+              </w:rPr>
+              <w:t>(</w:t>
+            </w:r>
+            <w:proofErr w:type="spellStart"/>
+            <w:proofErr w:type="gramEnd"/>
+            <w:r>
+              <w:rPr>
+                <w:rFonts w:ascii="Century Gothic" w:eastAsia="Times New Roman" w:hAnsi="Century Gothic" w:cs="Segoe UI"/>
+                <w:color w:val="auto"/>
+                <w:kern w:val="0"/>
+                <w:sz w:val="22"/>
+                <w:szCs w:val="22"/>
+                <w:lang w:val="it-IT" w:eastAsia="it-IT" w:bidi="ar-SA"/>
+              </w:rPr>
+              <w:t>Integer</w:t>
+            </w:r>
+            <w:proofErr w:type="spellEnd"/>
+            <w:r>
+              <w:rPr>
+                <w:rFonts w:ascii="Century Gothic" w:eastAsia="Times New Roman" w:hAnsi="Century Gothic" w:cs="Segoe UI"/>
+                <w:color w:val="auto"/>
+                <w:kern w:val="0"/>
+                <w:sz w:val="22"/>
+                <w:szCs w:val="22"/>
+                <w:lang w:val="it-IT" w:eastAsia="it-IT" w:bidi="ar-SA"/>
+              </w:rPr>
+              <w:t xml:space="preserve"> id, Ordine o)</w:t>
+            </w:r>
+          </w:p>
+          <w:p>
+            <w:pPr>
+              <w:suppressAutoHyphens w:val="0"/>
+              <w:overflowPunct/>
+              <w:jc w:val="center"/>
+              <w:rPr>
+                <w:rFonts w:ascii="Century Gothic" w:eastAsia="Times New Roman" w:hAnsi="Century Gothic" w:cs="Segoe UI"/>
+                <w:color w:val="auto"/>
+                <w:kern w:val="0"/>
+                <w:sz w:val="22"/>
+                <w:szCs w:val="22"/>
+                <w:lang w:val="it-IT" w:eastAsia="it-IT" w:bidi="ar-SA"/>
+              </w:rPr>
+            </w:pPr>
+            <w:r>
+              <w:rPr>
+                <w:rFonts w:ascii="Century Gothic" w:eastAsia="Times New Roman" w:hAnsi="Century Gothic" w:cs="Segoe UI"/>
+                <w:color w:val="auto"/>
+                <w:kern w:val="0"/>
+                <w:sz w:val="22"/>
+                <w:szCs w:val="22"/>
+                <w:lang w:val="it-IT" w:eastAsia="it-IT" w:bidi="ar-SA"/>
+              </w:rPr>
+              <w:t>“lista ordini account +1; quantità di ogni evento iniziale – quantità di ogni evento acquistato”.</w:t>
+            </w:r>
+          </w:p>
+        </w:tc>
+      </w:tr>
+    </w:tbl>
+    <w:p>
+      <w:pPr>
+        <w:rPr>
+          <w:rFonts w:ascii="Century Gothic" w:hAnsi="Century Gothic" w:cs="Garamond"/>
+          <w:kern w:val="0"/>
+          <w:sz w:val="22"/>
+          <w:szCs w:val="22"/>
+          <w:lang w:val="it-IT" w:bidi="ar-SA"/>
+        </w:rPr>
+      </w:pPr>
+    </w:p>
+    <w:tbl>
+      <w:tblPr>
+        <w:tblW w:w="11503" w:type="dxa"/>
+        <w:tblInd w:w="-859" w:type="dxa"/>
+        <w:tblBorders>
+          <w:top w:val="outset" w:sz="6" w:space="0" w:color="auto"/>
+          <w:left w:val="outset" w:sz="6" w:space="0" w:color="auto"/>
+          <w:bottom w:val="outset" w:sz="6" w:space="0" w:color="auto"/>
+          <w:right w:val="outset" w:sz="6" w:space="0" w:color="auto"/>
+        </w:tblBorders>
+        <w:tblCellMar>
+          <w:left w:w="0" w:type="dxa"/>
+          <w:right w:w="0" w:type="dxa"/>
+        </w:tblCellMar>
+        <w:tblLook w:val="04A0" w:firstRow="1" w:lastRow="0" w:firstColumn="1" w:lastColumn="0" w:noHBand="0" w:noVBand="1"/>
+      </w:tblPr>
+      <w:tblGrid>
+        <w:gridCol w:w="3540"/>
+        <w:gridCol w:w="7963"/>
+      </w:tblGrid>
+      <w:tr>
+        <w:trPr>
+          <w:trHeight w:val="484"/>
+        </w:trPr>
+        <w:tc>
+          <w:tcPr>
+            <w:tcW w:w="3540" w:type="dxa"/>
+            <w:tcBorders>
+              <w:top w:val="single" w:sz="6" w:space="0" w:color="FFFFFF"/>
+              <w:left w:val="single" w:sz="6" w:space="0" w:color="FFFFFF"/>
+              <w:bottom w:val="single" w:sz="6" w:space="0" w:color="FFFFFF"/>
+              <w:right w:val="single" w:sz="6" w:space="0" w:color="FFFFFF"/>
+            </w:tcBorders>
+            <w:shd w:val="clear" w:color="auto" w:fill="2E74B5"/>
+            <w:vAlign w:val="center"/>
+            <w:hideMark/>
+          </w:tcPr>
+          <w:p>
+            <w:pPr>
+              <w:suppressAutoHyphens w:val="0"/>
+              <w:overflowPunct/>
+              <w:jc w:val="center"/>
+              <w:rPr>
+                <w:rFonts w:ascii="Segoe UI" w:eastAsia="Times New Roman" w:hAnsi="Segoe UI" w:cs="Segoe UI"/>
+                <w:b/>
+                <w:bCs/>
+                <w:kern w:val="0"/>
+                <w:sz w:val="18"/>
+                <w:szCs w:val="18"/>
+                <w:lang w:val="it-IT" w:eastAsia="it-IT" w:bidi="ar-SA"/>
+              </w:rPr>
+            </w:pPr>
+            <w:r>
+              <w:rPr>
+                <w:rFonts w:ascii="Century Gothic" w:eastAsia="Times New Roman" w:hAnsi="Century Gothic" w:cs="Segoe UI"/>
+                <w:b/>
+                <w:bCs/>
+                <w:color w:val="FFFFFF"/>
+                <w:kern w:val="0"/>
+                <w:lang w:eastAsia="it-IT" w:bidi="ar-SA"/>
+              </w:rPr>
+              <w:t xml:space="preserve">Nome </w:t>
+            </w:r>
+            <w:proofErr w:type="spellStart"/>
+            <w:r>
+              <w:rPr>
+                <w:rFonts w:ascii="Century Gothic" w:eastAsia="Times New Roman" w:hAnsi="Century Gothic" w:cs="Segoe UI"/>
+                <w:b/>
+                <w:bCs/>
+                <w:color w:val="FFFFFF"/>
+                <w:kern w:val="0"/>
+                <w:lang w:eastAsia="it-IT" w:bidi="ar-SA"/>
+              </w:rPr>
+              <w:t>Metodo</w:t>
+            </w:r>
+            <w:proofErr w:type="spellEnd"/>
+          </w:p>
+        </w:tc>
+        <w:tc>
+          <w:tcPr>
+            <w:tcW w:w="7963" w:type="dxa"/>
+            <w:tcBorders>
+              <w:top w:val="single" w:sz="6" w:space="0" w:color="FFFFFF"/>
+              <w:left w:val="single" w:sz="6" w:space="0" w:color="FFFFFF"/>
+              <w:bottom w:val="single" w:sz="6" w:space="0" w:color="FFFFFF"/>
+              <w:right w:val="single" w:sz="6" w:space="0" w:color="FFFFFF"/>
+            </w:tcBorders>
+            <w:shd w:val="clear" w:color="auto" w:fill="2E74B5"/>
+            <w:vAlign w:val="center"/>
+            <w:hideMark/>
+          </w:tcPr>
+          <w:p>
+            <w:pPr>
+              <w:suppressAutoHyphens w:val="0"/>
+              <w:overflowPunct/>
+              <w:rPr>
+                <w:rFonts w:ascii="Century Gothic" w:eastAsia="Times New Roman" w:hAnsi="Century Gothic" w:cs="Segoe UI"/>
+                <w:color w:val="FFFFFF" w:themeColor="background1"/>
+                <w:kern w:val="0"/>
+                <w:sz w:val="22"/>
+                <w:szCs w:val="22"/>
+                <w:lang w:val="it-IT" w:eastAsia="it-IT" w:bidi="ar-SA"/>
+              </w:rPr>
+            </w:pPr>
+            <w:r>
+              <w:rPr>
+                <w:rFonts w:ascii="Century Gothic" w:eastAsia="Times New Roman" w:hAnsi="Century Gothic" w:cs="Segoe UI"/>
+                <w:color w:val="FFFFFF" w:themeColor="background1"/>
+                <w:kern w:val="0"/>
+                <w:sz w:val="22"/>
+                <w:szCs w:val="22"/>
+                <w:lang w:val="it-IT" w:eastAsia="it-IT" w:bidi="ar-SA"/>
+              </w:rPr>
+              <w:t xml:space="preserve">+ </w:t>
+            </w:r>
+            <w:proofErr w:type="spellStart"/>
+            <w:proofErr w:type="gramStart"/>
+            <w:r>
+              <w:rPr>
+                <w:rFonts w:ascii="Century Gothic" w:eastAsia="Times New Roman" w:hAnsi="Century Gothic" w:cs="Segoe UI"/>
+                <w:color w:val="FFFFFF" w:themeColor="background1"/>
+                <w:kern w:val="0"/>
+                <w:sz w:val="22"/>
+                <w:szCs w:val="22"/>
+                <w:lang w:val="it-IT" w:eastAsia="it-IT" w:bidi="ar-SA"/>
+              </w:rPr>
+              <w:t>modificaCarrello</w:t>
+            </w:r>
+            <w:proofErr w:type="spellEnd"/>
+            <w:r>
+              <w:rPr>
+                <w:rFonts w:ascii="Century Gothic" w:eastAsia="Times New Roman" w:hAnsi="Century Gothic" w:cs="Segoe UI"/>
+                <w:color w:val="FFFFFF" w:themeColor="background1"/>
+                <w:kern w:val="0"/>
+                <w:sz w:val="22"/>
+                <w:szCs w:val="22"/>
+                <w:lang w:val="it-IT" w:eastAsia="it-IT" w:bidi="ar-SA"/>
+              </w:rPr>
+              <w:t>(</w:t>
+            </w:r>
+            <w:proofErr w:type="spellStart"/>
+            <w:proofErr w:type="gramEnd"/>
+            <w:r>
+              <w:rPr>
+                <w:rFonts w:ascii="Century Gothic" w:eastAsia="Times New Roman" w:hAnsi="Century Gothic" w:cs="Segoe UI"/>
+                <w:color w:val="FFFFFF" w:themeColor="background1"/>
+                <w:kern w:val="0"/>
+                <w:sz w:val="22"/>
+                <w:szCs w:val="22"/>
+                <w:lang w:val="it-IT" w:eastAsia="it-IT" w:bidi="ar-SA"/>
+              </w:rPr>
+              <w:t>Integer</w:t>
+            </w:r>
+            <w:proofErr w:type="spellEnd"/>
+            <w:r>
+              <w:rPr>
+                <w:rFonts w:ascii="Century Gothic" w:eastAsia="Times New Roman" w:hAnsi="Century Gothic" w:cs="Segoe UI"/>
+                <w:color w:val="FFFFFF" w:themeColor="background1"/>
+                <w:kern w:val="0"/>
+                <w:sz w:val="22"/>
+                <w:szCs w:val="22"/>
+                <w:lang w:val="it-IT" w:eastAsia="it-IT" w:bidi="ar-SA"/>
+              </w:rPr>
+              <w:t xml:space="preserve"> quantità, </w:t>
+            </w:r>
+            <w:proofErr w:type="spellStart"/>
+            <w:r>
+              <w:rPr>
+                <w:rFonts w:ascii="Century Gothic" w:eastAsia="Times New Roman" w:hAnsi="Century Gothic" w:cs="Segoe UI"/>
+                <w:color w:val="FFFFFF" w:themeColor="background1"/>
+                <w:kern w:val="0"/>
+                <w:sz w:val="22"/>
+                <w:szCs w:val="22"/>
+                <w:lang w:val="it-IT" w:eastAsia="it-IT" w:bidi="ar-SA"/>
+              </w:rPr>
+              <w:t>Integer</w:t>
+            </w:r>
+            <w:proofErr w:type="spellEnd"/>
+            <w:r>
+              <w:rPr>
+                <w:rFonts w:ascii="Century Gothic" w:eastAsia="Times New Roman" w:hAnsi="Century Gothic" w:cs="Segoe UI"/>
+                <w:color w:val="FFFFFF" w:themeColor="background1"/>
+                <w:kern w:val="0"/>
+                <w:sz w:val="22"/>
+                <w:szCs w:val="22"/>
+                <w:lang w:val="it-IT" w:eastAsia="it-IT" w:bidi="ar-SA"/>
+              </w:rPr>
+              <w:t xml:space="preserve"> </w:t>
+            </w:r>
+            <w:proofErr w:type="spellStart"/>
+            <w:r>
+              <w:rPr>
+                <w:rFonts w:ascii="Century Gothic" w:eastAsia="Times New Roman" w:hAnsi="Century Gothic" w:cs="Segoe UI"/>
+                <w:color w:val="FFFFFF" w:themeColor="background1"/>
+                <w:kern w:val="0"/>
+                <w:sz w:val="22"/>
+                <w:szCs w:val="22"/>
+                <w:lang w:val="it-IT" w:eastAsia="it-IT" w:bidi="ar-SA"/>
+              </w:rPr>
+              <w:t>idEvento</w:t>
+            </w:r>
+            <w:proofErr w:type="spellEnd"/>
+            <w:r>
+              <w:rPr>
+                <w:rFonts w:ascii="Century Gothic" w:eastAsia="Times New Roman" w:hAnsi="Century Gothic" w:cs="Segoe UI"/>
+                <w:color w:val="FFFFFF" w:themeColor="background1"/>
+                <w:kern w:val="0"/>
+                <w:sz w:val="22"/>
+                <w:szCs w:val="22"/>
+                <w:lang w:val="it-IT" w:eastAsia="it-IT" w:bidi="ar-SA"/>
+              </w:rPr>
+              <w:t>)</w:t>
+            </w:r>
+          </w:p>
+        </w:tc>
+      </w:tr>
+      <w:tr>
+        <w:trPr>
+          <w:trHeight w:val="449"/>
+        </w:trPr>
+        <w:tc>
+          <w:tcPr>
+            <w:tcW w:w="3540" w:type="dxa"/>
+            <w:tcBorders>
+              <w:top w:val="single" w:sz="6" w:space="0" w:color="FFFFFF"/>
+              <w:left w:val="single" w:sz="6" w:space="0" w:color="FFFFFF"/>
+              <w:bottom w:val="single" w:sz="6" w:space="0" w:color="FFFFFF"/>
+              <w:right w:val="single" w:sz="6" w:space="0" w:color="FFFFFF"/>
+            </w:tcBorders>
+            <w:shd w:val="clear" w:color="auto" w:fill="2E74B5"/>
+            <w:vAlign w:val="center"/>
+            <w:hideMark/>
+          </w:tcPr>
+          <w:p>
+            <w:pPr>
+              <w:suppressAutoHyphens w:val="0"/>
+              <w:overflowPunct/>
+              <w:jc w:val="center"/>
+              <w:rPr>
+                <w:rFonts w:ascii="Segoe UI" w:eastAsia="Times New Roman" w:hAnsi="Segoe UI" w:cs="Segoe UI"/>
+                <w:b/>
+                <w:bCs/>
+                <w:kern w:val="0"/>
+                <w:sz w:val="18"/>
+                <w:szCs w:val="18"/>
+                <w:lang w:val="it-IT" w:eastAsia="it-IT" w:bidi="ar-SA"/>
+              </w:rPr>
+            </w:pPr>
+            <w:proofErr w:type="spellStart"/>
+            <w:r>
+              <w:rPr>
+                <w:rFonts w:ascii="Century Gothic" w:eastAsia="Times New Roman" w:hAnsi="Century Gothic" w:cs="Segoe UI"/>
+                <w:b/>
+                <w:bCs/>
+                <w:color w:val="FFFFFF"/>
+                <w:kern w:val="0"/>
+                <w:lang w:eastAsia="it-IT" w:bidi="ar-SA"/>
+              </w:rPr>
+              <w:t>Descrizione</w:t>
+            </w:r>
+            <w:proofErr w:type="spellEnd"/>
+            <w:r>
+              <w:rPr>
+                <w:rFonts w:ascii="Century Gothic" w:eastAsia="Times New Roman" w:hAnsi="Century Gothic" w:cs="Segoe UI"/>
+                <w:b/>
+                <w:bCs/>
+                <w:color w:val="FFFFFF"/>
+                <w:kern w:val="0"/>
+                <w:lang w:val="it-IT" w:eastAsia="it-IT" w:bidi="ar-SA"/>
+              </w:rPr>
+              <w:t> </w:t>
+            </w:r>
+          </w:p>
+        </w:tc>
+        <w:tc>
+          <w:tcPr>
+            <w:tcW w:w="7963" w:type="dxa"/>
+            <w:tcBorders>
+              <w:top w:val="single" w:sz="6" w:space="0" w:color="FFFFFF"/>
+              <w:left w:val="single" w:sz="6" w:space="0" w:color="FFFFFF"/>
+              <w:bottom w:val="single" w:sz="6" w:space="0" w:color="FFFFFF"/>
+              <w:right w:val="single" w:sz="6" w:space="0" w:color="FFFFFF"/>
+            </w:tcBorders>
+            <w:shd w:val="clear" w:color="auto" w:fill="DEEAF6"/>
+            <w:vAlign w:val="center"/>
+            <w:hideMark/>
+          </w:tcPr>
+          <w:p>
+            <w:pPr>
+              <w:suppressAutoHyphens w:val="0"/>
+              <w:overflowPunct/>
+              <w:jc w:val="center"/>
+              <w:rPr>
+                <w:rFonts w:ascii="Segoe UI" w:eastAsia="Times New Roman" w:hAnsi="Segoe UI" w:cs="Segoe UI"/>
+                <w:kern w:val="0"/>
+                <w:sz w:val="18"/>
+                <w:szCs w:val="18"/>
+                <w:lang w:val="it-IT" w:eastAsia="it-IT" w:bidi="ar-SA"/>
+              </w:rPr>
+            </w:pPr>
+            <w:r>
+              <w:rPr>
+                <w:rFonts w:ascii="Century Gothic" w:eastAsia="Times New Roman" w:hAnsi="Century Gothic" w:cs="Segoe UI"/>
+                <w:color w:val="auto"/>
+                <w:kern w:val="0"/>
+                <w:sz w:val="22"/>
+                <w:szCs w:val="22"/>
+                <w:lang w:val="it-IT" w:eastAsia="it-IT" w:bidi="ar-SA"/>
+              </w:rPr>
+              <w:t>Quest</w:t>
+            </w:r>
+            <w:r>
+              <w:rPr>
+                <w:rFonts w:ascii="Century Gothic" w:eastAsia="Times New Roman" w:hAnsi="Century Gothic" w:cs="Segoe UI"/>
+                <w:color w:val="auto"/>
+                <w:kern w:val="0"/>
+                <w:sz w:val="22"/>
+                <w:szCs w:val="22"/>
+                <w:lang w:val="it-IT" w:eastAsia="it-IT" w:bidi="ar-SA"/>
+              </w:rPr>
+              <w:t>o metodo permette di modificare la quantità di ogni singolo evento del carrello</w:t>
+            </w:r>
+          </w:p>
+        </w:tc>
+      </w:tr>
+      <w:tr>
+        <w:trPr>
+          <w:trHeight w:val="449"/>
+        </w:trPr>
+        <w:tc>
+          <w:tcPr>
+            <w:tcW w:w="3540" w:type="dxa"/>
+            <w:tcBorders>
+              <w:top w:val="single" w:sz="6" w:space="0" w:color="FFFFFF"/>
+              <w:left w:val="single" w:sz="6" w:space="0" w:color="FFFFFF"/>
+              <w:bottom w:val="single" w:sz="6" w:space="0" w:color="FFFFFF"/>
+              <w:right w:val="single" w:sz="6" w:space="0" w:color="FFFFFF"/>
+            </w:tcBorders>
+            <w:shd w:val="clear" w:color="auto" w:fill="2E74B5"/>
+            <w:vAlign w:val="center"/>
+          </w:tcPr>
+          <w:p>
+            <w:pPr>
+              <w:suppressAutoHyphens w:val="0"/>
+              <w:overflowPunct/>
+              <w:jc w:val="center"/>
+              <w:rPr>
+                <w:rFonts w:ascii="Century Gothic" w:eastAsia="Times New Roman" w:hAnsi="Century Gothic" w:cs="Segoe UI"/>
+                <w:b/>
+                <w:bCs/>
+                <w:color w:val="FFFFFF"/>
+                <w:kern w:val="0"/>
+                <w:lang w:eastAsia="it-IT" w:bidi="ar-SA"/>
+              </w:rPr>
+            </w:pPr>
+            <w:r>
+              <w:rPr>
+                <w:rFonts w:ascii="Century Gothic" w:eastAsia="Times New Roman" w:hAnsi="Century Gothic" w:cs="Segoe UI"/>
+                <w:b/>
+                <w:bCs/>
+                <w:color w:val="FFFFFF"/>
+                <w:kern w:val="0"/>
+                <w:lang w:eastAsia="it-IT" w:bidi="ar-SA"/>
+              </w:rPr>
+              <w:t>Pre-</w:t>
+            </w:r>
+            <w:proofErr w:type="spellStart"/>
+            <w:r>
+              <w:rPr>
+                <w:rFonts w:ascii="Century Gothic" w:eastAsia="Times New Roman" w:hAnsi="Century Gothic" w:cs="Segoe UI"/>
+                <w:b/>
+                <w:bCs/>
+                <w:color w:val="FFFFFF"/>
+                <w:kern w:val="0"/>
+                <w:lang w:eastAsia="it-IT" w:bidi="ar-SA"/>
+              </w:rPr>
+              <w:t>condizione</w:t>
+            </w:r>
+            <w:proofErr w:type="spellEnd"/>
+          </w:p>
+        </w:tc>
+        <w:tc>
+          <w:tcPr>
+            <w:tcW w:w="7963" w:type="dxa"/>
+            <w:tcBorders>
+              <w:top w:val="single" w:sz="6" w:space="0" w:color="FFFFFF"/>
+              <w:left w:val="single" w:sz="6" w:space="0" w:color="FFFFFF"/>
+              <w:bottom w:val="single" w:sz="6" w:space="0" w:color="FFFFFF"/>
+              <w:right w:val="single" w:sz="6" w:space="0" w:color="FFFFFF"/>
+            </w:tcBorders>
+            <w:shd w:val="clear" w:color="auto" w:fill="DEEAF6"/>
+            <w:vAlign w:val="center"/>
+          </w:tcPr>
+          <w:p>
+            <w:pPr>
+              <w:suppressAutoHyphens w:val="0"/>
+              <w:overflowPunct/>
+              <w:jc w:val="center"/>
+              <w:rPr>
+                <w:rFonts w:ascii="Century Gothic" w:eastAsia="Times New Roman" w:hAnsi="Century Gothic" w:cs="Segoe UI"/>
+                <w:color w:val="auto"/>
+                <w:kern w:val="0"/>
+                <w:sz w:val="22"/>
+                <w:szCs w:val="22"/>
+                <w:lang w:val="it-IT" w:eastAsia="it-IT" w:bidi="ar-SA"/>
+              </w:rPr>
+            </w:pPr>
+            <w:proofErr w:type="spellStart"/>
+            <w:r>
+              <w:rPr>
+                <w:rFonts w:ascii="Century Gothic" w:eastAsia="Times New Roman" w:hAnsi="Century Gothic" w:cs="Segoe UI"/>
+                <w:color w:val="auto"/>
+                <w:kern w:val="0"/>
+                <w:sz w:val="22"/>
+                <w:szCs w:val="22"/>
+                <w:lang w:val="it-IT" w:eastAsia="it-IT" w:bidi="ar-SA"/>
+              </w:rPr>
+              <w:t>listaeventi.get</w:t>
+            </w:r>
+            <w:proofErr w:type="spellEnd"/>
+            <w:r>
+              <w:rPr>
+                <w:rFonts w:ascii="Century Gothic" w:eastAsia="Times New Roman" w:hAnsi="Century Gothic" w:cs="Segoe UI"/>
+                <w:color w:val="auto"/>
+                <w:kern w:val="0"/>
+                <w:sz w:val="22"/>
+                <w:szCs w:val="22"/>
+                <w:lang w:val="it-IT" w:eastAsia="it-IT" w:bidi="ar-SA"/>
+              </w:rPr>
+              <w:t>(i</w:t>
+            </w:r>
+            <w:proofErr w:type="gramStart"/>
+            <w:r>
+              <w:rPr>
+                <w:rFonts w:ascii="Century Gothic" w:eastAsia="Times New Roman" w:hAnsi="Century Gothic" w:cs="Segoe UI"/>
+                <w:color w:val="auto"/>
+                <w:kern w:val="0"/>
+                <w:sz w:val="22"/>
+                <w:szCs w:val="22"/>
+                <w:lang w:val="it-IT" w:eastAsia="it-IT" w:bidi="ar-SA"/>
+              </w:rPr>
+              <w:t>).</w:t>
+            </w:r>
+            <w:proofErr w:type="spellStart"/>
+            <w:r>
+              <w:rPr>
+                <w:rFonts w:ascii="Century Gothic" w:eastAsia="Times New Roman" w:hAnsi="Century Gothic" w:cs="Segoe UI"/>
+                <w:color w:val="auto"/>
+                <w:kern w:val="0"/>
+                <w:sz w:val="22"/>
+                <w:szCs w:val="22"/>
+                <w:lang w:val="it-IT" w:eastAsia="it-IT" w:bidi="ar-SA"/>
+              </w:rPr>
+              <w:t>getQuantità</w:t>
+            </w:r>
+            <w:proofErr w:type="spellEnd"/>
+            <w:proofErr w:type="gramEnd"/>
+            <w:r>
+              <w:rPr>
+                <w:rFonts w:ascii="Century Gothic" w:eastAsia="Times New Roman" w:hAnsi="Century Gothic" w:cs="Segoe UI"/>
+                <w:color w:val="auto"/>
+                <w:kern w:val="0"/>
+                <w:sz w:val="22"/>
+                <w:szCs w:val="22"/>
+                <w:lang w:val="it-IT" w:eastAsia="it-IT" w:bidi="ar-SA"/>
+              </w:rPr>
+              <w:t xml:space="preserve"> &gt; 0      &amp;&amp; </w:t>
+            </w:r>
+          </w:p>
+          <w:p>
+            <w:pPr>
+              <w:suppressAutoHyphens w:val="0"/>
+              <w:overflowPunct/>
+              <w:jc w:val="center"/>
+              <w:rPr>
+                <w:rFonts w:ascii="Century Gothic" w:eastAsia="Times New Roman" w:hAnsi="Century Gothic" w:cs="Segoe UI"/>
+                <w:color w:val="auto"/>
+                <w:kern w:val="0"/>
+                <w:sz w:val="22"/>
+                <w:szCs w:val="22"/>
+                <w:lang w:val="it-IT" w:eastAsia="it-IT" w:bidi="ar-SA"/>
+              </w:rPr>
+            </w:pPr>
+            <w:r>
+              <w:rPr>
+                <w:rFonts w:ascii="Century Gothic" w:eastAsia="Times New Roman" w:hAnsi="Century Gothic" w:cs="Segoe UI"/>
+                <w:color w:val="auto"/>
+                <w:kern w:val="0"/>
+                <w:sz w:val="22"/>
+                <w:szCs w:val="22"/>
+                <w:lang w:val="it-IT" w:eastAsia="it-IT" w:bidi="ar-SA"/>
+              </w:rPr>
+              <w:t xml:space="preserve">quantità &lt; </w:t>
+            </w:r>
+            <w:proofErr w:type="spellStart"/>
+            <w:r>
+              <w:rPr>
+                <w:rFonts w:ascii="Century Gothic" w:eastAsia="Times New Roman" w:hAnsi="Century Gothic" w:cs="Segoe UI"/>
+                <w:color w:val="auto"/>
+                <w:kern w:val="0"/>
+                <w:sz w:val="22"/>
+                <w:szCs w:val="22"/>
+                <w:lang w:val="it-IT" w:eastAsia="it-IT" w:bidi="ar-SA"/>
+              </w:rPr>
+              <w:t>listaeventi.get</w:t>
+            </w:r>
+            <w:proofErr w:type="spellEnd"/>
+            <w:r>
+              <w:rPr>
+                <w:rFonts w:ascii="Century Gothic" w:eastAsia="Times New Roman" w:hAnsi="Century Gothic" w:cs="Segoe UI"/>
+                <w:color w:val="auto"/>
+                <w:kern w:val="0"/>
+                <w:sz w:val="22"/>
+                <w:szCs w:val="22"/>
+                <w:lang w:val="it-IT" w:eastAsia="it-IT" w:bidi="ar-SA"/>
+              </w:rPr>
+              <w:t>(i</w:t>
+            </w:r>
+            <w:proofErr w:type="gramStart"/>
+            <w:r>
+              <w:rPr>
+                <w:rFonts w:ascii="Century Gothic" w:eastAsia="Times New Roman" w:hAnsi="Century Gothic" w:cs="Segoe UI"/>
+                <w:color w:val="auto"/>
+                <w:kern w:val="0"/>
+                <w:sz w:val="22"/>
+                <w:szCs w:val="22"/>
+                <w:lang w:val="it-IT" w:eastAsia="it-IT" w:bidi="ar-SA"/>
+              </w:rPr>
+              <w:t>).</w:t>
+            </w:r>
+            <w:proofErr w:type="spellStart"/>
+            <w:r>
+              <w:rPr>
+                <w:rFonts w:ascii="Century Gothic" w:eastAsia="Times New Roman" w:hAnsi="Century Gothic" w:cs="Segoe UI"/>
+                <w:color w:val="auto"/>
+                <w:kern w:val="0"/>
+                <w:sz w:val="22"/>
+                <w:szCs w:val="22"/>
+                <w:lang w:val="it-IT" w:eastAsia="it-IT" w:bidi="ar-SA"/>
+              </w:rPr>
+              <w:t>getQuantità</w:t>
+            </w:r>
+            <w:proofErr w:type="spellEnd"/>
+            <w:proofErr w:type="gramEnd"/>
+          </w:p>
+        </w:tc>
+      </w:tr>
+      <w:tr>
+        <w:trPr>
+          <w:trHeight w:val="449"/>
+        </w:trPr>
+        <w:tc>
+          <w:tcPr>
+            <w:tcW w:w="3540" w:type="dxa"/>
+            <w:tcBorders>
+              <w:top w:val="single" w:sz="6" w:space="0" w:color="FFFFFF"/>
+              <w:left w:val="single" w:sz="6" w:space="0" w:color="FFFFFF"/>
+              <w:bottom w:val="single" w:sz="6" w:space="0" w:color="FFFFFF"/>
+              <w:right w:val="single" w:sz="6" w:space="0" w:color="FFFFFF"/>
+            </w:tcBorders>
+            <w:shd w:val="clear" w:color="auto" w:fill="2E74B5"/>
+            <w:vAlign w:val="center"/>
+          </w:tcPr>
+          <w:p>
+            <w:pPr>
+              <w:suppressAutoHyphens w:val="0"/>
+              <w:overflowPunct/>
+              <w:jc w:val="center"/>
+              <w:rPr>
+                <w:rFonts w:ascii="Century Gothic" w:eastAsia="Times New Roman" w:hAnsi="Century Gothic" w:cs="Segoe UI"/>
+                <w:b/>
+                <w:bCs/>
+                <w:color w:val="FFFFFF"/>
+                <w:kern w:val="0"/>
+                <w:lang w:eastAsia="it-IT" w:bidi="ar-SA"/>
+              </w:rPr>
+            </w:pPr>
+            <w:r>
+              <w:rPr>
+                <w:rFonts w:ascii="Century Gothic" w:eastAsia="Times New Roman" w:hAnsi="Century Gothic" w:cs="Segoe UI"/>
+                <w:b/>
+                <w:bCs/>
+                <w:color w:val="FFFFFF"/>
+                <w:kern w:val="0"/>
+                <w:lang w:eastAsia="it-IT" w:bidi="ar-SA"/>
+              </w:rPr>
+              <w:t>Post-</w:t>
+            </w:r>
+            <w:proofErr w:type="spellStart"/>
+            <w:r>
+              <w:rPr>
+                <w:rFonts w:ascii="Century Gothic" w:eastAsia="Times New Roman" w:hAnsi="Century Gothic" w:cs="Segoe UI"/>
+                <w:b/>
+                <w:bCs/>
+                <w:color w:val="FFFFFF"/>
+                <w:kern w:val="0"/>
+                <w:lang w:eastAsia="it-IT" w:bidi="ar-SA"/>
+              </w:rPr>
+              <w:t>condizione</w:t>
+            </w:r>
+            <w:proofErr w:type="spellEnd"/>
+          </w:p>
+        </w:tc>
+        <w:tc>
+          <w:tcPr>
+            <w:tcW w:w="7963" w:type="dxa"/>
+            <w:tcBorders>
+              <w:top w:val="single" w:sz="6" w:space="0" w:color="FFFFFF"/>
+              <w:left w:val="single" w:sz="6" w:space="0" w:color="FFFFFF"/>
+              <w:bottom w:val="single" w:sz="6" w:space="0" w:color="FFFFFF"/>
+              <w:right w:val="single" w:sz="6" w:space="0" w:color="FFFFFF"/>
+            </w:tcBorders>
+            <w:shd w:val="clear" w:color="auto" w:fill="DEEAF6"/>
+            <w:vAlign w:val="center"/>
+          </w:tcPr>
+          <w:p>
+            <w:pPr>
+              <w:suppressAutoHyphens w:val="0"/>
+              <w:overflowPunct/>
+              <w:jc w:val="center"/>
+              <w:rPr>
+                <w:rFonts w:ascii="Century Gothic" w:eastAsia="Times New Roman" w:hAnsi="Century Gothic" w:cs="Segoe UI"/>
+                <w:color w:val="auto"/>
+                <w:kern w:val="0"/>
+                <w:sz w:val="22"/>
+                <w:szCs w:val="22"/>
+                <w:lang w:val="it-IT" w:eastAsia="it-IT" w:bidi="ar-SA"/>
+              </w:rPr>
+            </w:pPr>
+            <w:r>
+              <w:rPr>
+                <w:rFonts w:ascii="Century Gothic" w:eastAsia="Times New Roman" w:hAnsi="Century Gothic" w:cs="Segoe UI"/>
+                <w:color w:val="auto"/>
+                <w:kern w:val="0"/>
+                <w:sz w:val="22"/>
+                <w:szCs w:val="22"/>
+                <w:lang w:val="it-IT" w:eastAsia="it-IT" w:bidi="ar-SA"/>
+              </w:rPr>
+              <w:t>/</w:t>
+            </w:r>
+          </w:p>
+        </w:tc>
+      </w:tr>
+    </w:tbl>
+    <w:p>
+      <w:pPr>
+        <w:rPr>
+          <w:rFonts w:ascii="Century Gothic" w:hAnsi="Century Gothic" w:cs="Garamond"/>
+          <w:kern w:val="0"/>
+          <w:sz w:val="22"/>
+          <w:szCs w:val="22"/>
+          <w:lang w:val="it-IT" w:bidi="ar-SA"/>
+        </w:rPr>
+      </w:pPr>
+    </w:p>
+    <w:p>
+      <w:pPr>
         <w:pStyle w:val="GpsTitolo"/>
         <w:numPr>
           <w:ilvl w:val="0"/>
           <w:numId w:val="5"/>
         </w:numPr>
-        <w:rPr>
-          <w:rFonts w:hint="eastAsia"/>
-        </w:rPr>
       </w:pPr>
       <w:bookmarkStart w:id="10" w:name="_Toc104628771"/>
       <w:r>
@@ -4504,7 +6553,7 @@
       <w:bookmarkEnd w:id="11"/>
     </w:p>
     <w:sectPr>
-      <w:headerReference w:type="default" r:id="rId9"/>
+      <w:headerReference w:type="default" r:id="rId10"/>
       <w:pgSz w:w="12240" w:h="15840"/>
       <w:pgMar w:top="1134" w:right="1134" w:bottom="1135" w:left="1134" w:header="0" w:footer="0" w:gutter="0"/>
       <w:cols w:space="720"/>

</xml_diff>

<commit_message>
Aggiunta ClassDiagram Utente  Scol
</commit_message>
<xml_diff>
--- a/DOCUMENTAZIONE/5-Object Design Document.docx
+++ b/DOCUMENTAZIONE/5-Object Design Document.docx
@@ -2021,6 +2021,150 @@
           </w:p>
         </w:tc>
       </w:tr>
+      <w:tr>
+        <w:trPr>
+          <w:trHeight w:val="536"/>
+        </w:trPr>
+        <w:tc>
+          <w:tcPr>
+            <w:tcW w:w="2460" w:type="dxa"/>
+            <w:vAlign w:val="center"/>
+          </w:tcPr>
+          <w:p>
+            <w:pPr>
+              <w:widowControl w:val="0"/>
+              <w:overflowPunct/>
+              <w:jc w:val="center"/>
+              <w:textAlignment w:val="auto"/>
+              <w:rPr>
+                <w:rFonts w:ascii="Century Gothic" w:eastAsia="Droid Sans" w:hAnsi="Century Gothic" w:cs="Droid Sans"/>
+                <w:color w:val="auto"/>
+              </w:rPr>
+            </w:pPr>
+            <w:r>
+              <w:rPr>
+                <w:rFonts w:ascii="Century Gothic" w:eastAsia="Droid Sans" w:hAnsi="Century Gothic" w:cs="Droid Sans"/>
+                <w:color w:val="auto"/>
+              </w:rPr>
+              <w:t>09/06/2022</w:t>
+            </w:r>
+          </w:p>
+        </w:tc>
+        <w:tc>
+          <w:tcPr>
+            <w:tcW w:w="1516" w:type="dxa"/>
+            <w:vAlign w:val="center"/>
+          </w:tcPr>
+          <w:p>
+            <w:pPr>
+              <w:widowControl w:val="0"/>
+              <w:overflowPunct/>
+              <w:jc w:val="center"/>
+              <w:textAlignment w:val="auto"/>
+              <w:rPr>
+                <w:rFonts w:ascii="Century Gothic" w:eastAsia="Droid Sans" w:hAnsi="Century Gothic" w:cs="Droid Sans"/>
+                <w:color w:val="auto"/>
+              </w:rPr>
+            </w:pPr>
+            <w:r>
+              <w:rPr>
+                <w:rFonts w:ascii="Century Gothic" w:eastAsia="Droid Sans" w:hAnsi="Century Gothic" w:cs="Droid Sans"/>
+                <w:color w:val="auto"/>
+              </w:rPr>
+              <w:t>0.5</w:t>
+            </w:r>
+          </w:p>
+        </w:tc>
+        <w:tc>
+          <w:tcPr>
+            <w:tcW w:w="3816" w:type="dxa"/>
+            <w:vAlign w:val="center"/>
+          </w:tcPr>
+          <w:p>
+            <w:pPr>
+              <w:widowControl w:val="0"/>
+              <w:overflowPunct/>
+              <w:jc w:val="center"/>
+              <w:textAlignment w:val="auto"/>
+              <w:rPr>
+                <w:rFonts w:ascii="Century Gothic" w:eastAsia="Droid Sans" w:hAnsi="Century Gothic" w:cs="Droid Sans"/>
+                <w:color w:val="auto"/>
+              </w:rPr>
+            </w:pPr>
+            <w:r>
+              <w:rPr>
+                <w:rFonts w:ascii="Century Gothic" w:eastAsia="Droid Sans" w:hAnsi="Century Gothic" w:cs="Droid Sans"/>
+                <w:color w:val="auto"/>
+              </w:rPr>
+              <w:t xml:space="preserve">Aggiunta Class </w:t>
+            </w:r>
+            <w:proofErr w:type="spellStart"/>
+            <w:r>
+              <w:rPr>
+                <w:rFonts w:ascii="Century Gothic" w:eastAsia="Droid Sans" w:hAnsi="Century Gothic" w:cs="Droid Sans"/>
+                <w:color w:val="auto"/>
+              </w:rPr>
+              <w:t>Diagram</w:t>
+            </w:r>
+            <w:proofErr w:type="spellEnd"/>
+            <w:r>
+              <w:rPr>
+                <w:rFonts w:ascii="Century Gothic" w:eastAsia="Droid Sans" w:hAnsi="Century Gothic" w:cs="Droid Sans"/>
+                <w:color w:val="auto"/>
+              </w:rPr>
+              <w:t xml:space="preserve"> </w:t>
+            </w:r>
+            <w:proofErr w:type="spellStart"/>
+            <w:r>
+              <w:rPr>
+                <w:rFonts w:ascii="Century Gothic" w:eastAsia="Droid Sans" w:hAnsi="Century Gothic" w:cs="Droid Sans"/>
+                <w:color w:val="auto"/>
+              </w:rPr>
+              <w:t>UtenteRegistrato</w:t>
+            </w:r>
+            <w:proofErr w:type="spellEnd"/>
+            <w:r>
+              <w:rPr>
+                <w:rFonts w:ascii="Century Gothic" w:eastAsia="Droid Sans" w:hAnsi="Century Gothic" w:cs="Droid Sans"/>
+                <w:color w:val="auto"/>
+              </w:rPr>
+              <w:t>/Scolaresca</w:t>
+            </w:r>
+            <w:r>
+              <w:rPr>
+                <w:rFonts w:ascii="Century Gothic" w:eastAsia="Droid Sans" w:hAnsi="Century Gothic" w:cs="Droid Sans"/>
+                <w:color w:val="auto"/>
+              </w:rPr>
+              <w:t>, package control e model</w:t>
+            </w:r>
+          </w:p>
+        </w:tc>
+        <w:tc>
+          <w:tcPr>
+            <w:tcW w:w="2043" w:type="dxa"/>
+            <w:vAlign w:val="center"/>
+          </w:tcPr>
+          <w:p>
+            <w:pPr>
+              <w:widowControl w:val="0"/>
+              <w:overflowPunct/>
+              <w:jc w:val="center"/>
+              <w:textAlignment w:val="auto"/>
+              <w:rPr>
+                <w:rFonts w:ascii="Century Gothic" w:eastAsia="Droid Sans" w:hAnsi="Century Gothic" w:cs="Droid Sans"/>
+                <w:color w:val="auto"/>
+              </w:rPr>
+            </w:pPr>
+            <w:r>
+              <w:rPr>
+                <w:rFonts w:ascii="Century Gothic" w:eastAsia="Droid Sans" w:hAnsi="Century Gothic" w:cs="Droid Sans"/>
+                <w:color w:val="auto"/>
+              </w:rPr>
+              <w:t>ML</w:t>
+            </w:r>
+          </w:p>
+        </w:tc>
+      </w:tr>
     </w:tbl>
     <w:p>
       <w:pPr>
@@ -3580,7 +3724,27 @@
           <w:kern w:val="0"/>
           <w:lang w:val="it-IT" w:bidi="ar-SA"/>
         </w:rPr>
-        <w:t>Il sistema deve essere costruito per garantirne la riusabilità, attraverso l’utilizzo di design pattern, e componenti COTS nonostante ciò potrebbe portare ad un aumento dei tempi di risposta.</w:t>
+        <w:t xml:space="preserve">Il sistema deve essere costruito per garantirne la riusabilità, attraverso l’utilizzo di design pattern, e componenti </w:t>
+      </w:r>
+      <w:proofErr w:type="gramStart"/>
+      <w:r>
+        <w:rPr>
+          <w:rFonts w:cs="Garamond"/>
+          <w:color w:val="000000"/>
+          <w:kern w:val="0"/>
+          <w:lang w:val="it-IT" w:bidi="ar-SA"/>
+        </w:rPr>
+        <w:t>COTS nonostante ciò</w:t>
+      </w:r>
+      <w:proofErr w:type="gramEnd"/>
+      <w:r>
+        <w:rPr>
+          <w:rFonts w:cs="Garamond"/>
+          <w:color w:val="000000"/>
+          <w:kern w:val="0"/>
+          <w:lang w:val="it-IT" w:bidi="ar-SA"/>
+        </w:rPr>
+        <w:t xml:space="preserve"> potrebbe portare ad un aumento dei tempi di risposta.</w:t>
       </w:r>
     </w:p>
     <w:p>
@@ -3897,6 +4061,7 @@
           <w:lang w:val="it-IT" w:bidi="ar-SA"/>
         </w:rPr>
       </w:pPr>
+      <w:proofErr w:type="gramStart"/>
       <w:r>
         <w:rPr>
           <w:rFonts w:ascii="Garamond" w:hAnsi="Garamond" w:cs="Garamond"/>
@@ -3909,6 +4074,7 @@
         </w:rPr>
         <w:t>.idea</w:t>
       </w:r>
+      <w:proofErr w:type="gramEnd"/>
     </w:p>
     <w:p>
       <w:pPr>
@@ -3932,6 +4098,7 @@
         </w:rPr>
       </w:pPr>
       <w:proofErr w:type="spellStart"/>
+      <w:proofErr w:type="gramStart"/>
       <w:r>
         <w:rPr>
           <w:rFonts w:ascii="Garamond" w:hAnsi="Garamond" w:cs="Garamond"/>
@@ -3977,7 +4144,18 @@
           <w:szCs w:val="23"/>
           <w:lang w:val="it-IT" w:bidi="ar-SA"/>
         </w:rPr>
-        <w:t>, contiene tutti i file sorgente</w:t>
+        <w:t>,</w:t>
+      </w:r>
+      <w:proofErr w:type="gramEnd"/>
+      <w:r>
+        <w:rPr>
+          <w:rFonts w:ascii="Garamond" w:hAnsi="Garamond" w:cs="Garamond"/>
+          <w:kern w:val="0"/>
+          <w:sz w:val="23"/>
+          <w:szCs w:val="23"/>
+          <w:lang w:val="it-IT" w:bidi="ar-SA"/>
+        </w:rPr>
+        <w:t xml:space="preserve"> contiene tutti i file sorgente</w:t>
       </w:r>
     </w:p>
     <w:p>
@@ -6295,12 +6473,14 @@
                 <w:rFonts w:ascii="Century Gothic" w:hAnsi="Century Gothic" w:cs="Garamond"/>
               </w:rPr>
             </w:pPr>
+            <w:proofErr w:type="gramStart"/>
             <w:r>
               <w:rPr>
                 <w:rFonts w:ascii="Century Gothic" w:hAnsi="Century Gothic" w:cs="Garamond"/>
               </w:rPr>
               <w:t>E’</w:t>
             </w:r>
+            <w:proofErr w:type="gramEnd"/>
             <w:r>
               <w:rPr>
                 <w:rFonts w:ascii="Century Gothic" w:hAnsi="Century Gothic" w:cs="Garamond"/>
@@ -6406,12 +6586,14 @@
                 <w:rFonts w:ascii="Century Gothic" w:hAnsi="Century Gothic" w:cs="Garamond"/>
               </w:rPr>
             </w:pPr>
+            <w:proofErr w:type="gramStart"/>
             <w:r>
               <w:rPr>
                 <w:rFonts w:ascii="Century Gothic" w:hAnsi="Century Gothic" w:cs="Garamond"/>
               </w:rPr>
               <w:t>E’</w:t>
             </w:r>
+            <w:proofErr w:type="gramEnd"/>
             <w:r>
               <w:rPr>
                 <w:rFonts w:ascii="Century Gothic" w:hAnsi="Century Gothic" w:cs="Garamond"/>
@@ -7699,6 +7881,7 @@
           <w:kern w:val="0"/>
           <w:lang w:val="it-IT" w:bidi="ar-SA"/>
         </w:rPr>
+        <w:lastRenderedPageBreak/>
         <w:t>Package Gestione Acquisti</w:t>
       </w:r>
     </w:p>
@@ -8205,6 +8388,7 @@
           <w:kern w:val="0"/>
           <w:lang w:val="it-IT" w:bidi="ar-SA"/>
         </w:rPr>
+        <w:lastRenderedPageBreak/>
         <w:t>Package Registrazione</w:t>
       </w:r>
     </w:p>
@@ -8674,6 +8858,7 @@
               <w:t>+</w:t>
             </w:r>
             <w:proofErr w:type="spellStart"/>
+            <w:proofErr w:type="gramStart"/>
             <w:r>
               <w:rPr>
                 <w:rFonts w:ascii="Century Gothic" w:eastAsia="Times New Roman" w:hAnsi="Century Gothic" w:cs="Segoe UI"/>
@@ -8695,7 +8880,19 @@
                 <w:szCs w:val="22"/>
                 <w:lang w:val="it-IT" w:eastAsia="it-IT" w:bidi="ar-SA"/>
               </w:rPr>
-              <w:t xml:space="preserve">(Ospite ospite): </w:t>
+              <w:t>(</w:t>
+            </w:r>
+            <w:proofErr w:type="gramEnd"/>
+            <w:r>
+              <w:rPr>
+                <w:rFonts w:ascii="Century Gothic" w:eastAsia="Times New Roman" w:hAnsi="Century Gothic" w:cs="Segoe UI"/>
+                <w:color w:val="auto"/>
+                <w:kern w:val="0"/>
+                <w:sz w:val="22"/>
+                <w:szCs w:val="22"/>
+                <w:lang w:val="it-IT" w:eastAsia="it-IT" w:bidi="ar-SA"/>
+              </w:rPr>
+              <w:t xml:space="preserve">Ospite ospite): </w:t>
             </w:r>
             <w:proofErr w:type="spellStart"/>
             <w:r>
@@ -8736,6 +8933,7 @@
               <w:t>+</w:t>
             </w:r>
             <w:proofErr w:type="spellStart"/>
+            <w:proofErr w:type="gramStart"/>
             <w:r>
               <w:rPr>
                 <w:rFonts w:ascii="Century Gothic" w:eastAsia="Times New Roman" w:hAnsi="Century Gothic" w:cs="Segoe UI" w:hint="eastAsia"/>
@@ -8770,6 +8968,7 @@
               </w:rPr>
               <w:t>(</w:t>
             </w:r>
+            <w:proofErr w:type="gramEnd"/>
             <w:r>
               <w:rPr>
                 <w:rFonts w:ascii="Century Gothic" w:eastAsia="Times New Roman" w:hAnsi="Century Gothic" w:cs="Segoe UI"/>
@@ -8837,6 +9036,7 @@
               <w:t xml:space="preserve"> </w:t>
             </w:r>
             <w:proofErr w:type="spellStart"/>
+            <w:proofErr w:type="gramStart"/>
             <w:r>
               <w:rPr>
                 <w:rFonts w:ascii="Century Gothic" w:eastAsia="Times New Roman" w:hAnsi="Century Gothic" w:cs="Segoe UI" w:hint="eastAsia"/>
@@ -8871,6 +9071,7 @@
               </w:rPr>
               <w:t>(</w:t>
             </w:r>
+            <w:proofErr w:type="gramEnd"/>
             <w:r>
               <w:rPr>
                 <w:rFonts w:ascii="Century Gothic" w:eastAsia="Times New Roman" w:hAnsi="Century Gothic" w:cs="Segoe UI"/>
@@ -9120,6 +9321,7 @@
               <w:t>+</w:t>
             </w:r>
             <w:proofErr w:type="spellStart"/>
+            <w:proofErr w:type="gramStart"/>
             <w:r>
               <w:rPr>
                 <w:rFonts w:ascii="Century Gothic" w:eastAsia="Times New Roman" w:hAnsi="Century Gothic" w:cs="Segoe UI" w:hint="eastAsia"/>
@@ -9141,7 +9343,19 @@
                 <w:szCs w:val="22"/>
                 <w:lang w:val="it-IT" w:eastAsia="it-IT" w:bidi="ar-SA"/>
               </w:rPr>
-              <w:t xml:space="preserve">(Ospite ospite): </w:t>
+              <w:t>(</w:t>
+            </w:r>
+            <w:proofErr w:type="gramEnd"/>
+            <w:r>
+              <w:rPr>
+                <w:rFonts w:ascii="Century Gothic" w:eastAsia="Times New Roman" w:hAnsi="Century Gothic" w:cs="Segoe UI" w:hint="eastAsia"/>
+                <w:color w:val="FFFFFF" w:themeColor="background1"/>
+                <w:kern w:val="0"/>
+                <w:sz w:val="22"/>
+                <w:szCs w:val="22"/>
+                <w:lang w:val="it-IT" w:eastAsia="it-IT" w:bidi="ar-SA"/>
+              </w:rPr>
+              <w:t xml:space="preserve">Ospite ospite): </w:t>
             </w:r>
             <w:proofErr w:type="spellStart"/>
             <w:r>
@@ -9480,6 +9694,7 @@
               <w:t xml:space="preserve">: </w:t>
             </w:r>
             <w:proofErr w:type="spellStart"/>
+            <w:proofErr w:type="gramStart"/>
             <w:r>
               <w:rPr>
                 <w:rFonts w:ascii="Century Gothic" w:eastAsia="Times New Roman" w:hAnsi="Century Gothic" w:cs="Segoe UI"/>
@@ -9501,7 +9716,19 @@
                 <w:szCs w:val="22"/>
                 <w:lang w:val="it-IT" w:eastAsia="it-IT" w:bidi="ar-SA"/>
               </w:rPr>
-              <w:t xml:space="preserve">:: </w:t>
+              <w:t>::</w:t>
+            </w:r>
+            <w:proofErr w:type="gramEnd"/>
+            <w:r>
+              <w:rPr>
+                <w:rFonts w:ascii="Century Gothic" w:eastAsia="Times New Roman" w:hAnsi="Century Gothic" w:cs="Segoe UI"/>
+                <w:color w:val="auto"/>
+                <w:kern w:val="0"/>
+                <w:sz w:val="22"/>
+                <w:szCs w:val="22"/>
+                <w:lang w:val="it-IT" w:eastAsia="it-IT" w:bidi="ar-SA"/>
+              </w:rPr>
+              <w:t xml:space="preserve"> </w:t>
             </w:r>
             <w:proofErr w:type="spellStart"/>
             <w:r>
@@ -9705,6 +9932,7 @@
               <w:t>+</w:t>
             </w:r>
             <w:proofErr w:type="spellStart"/>
+            <w:proofErr w:type="gramStart"/>
             <w:r>
               <w:rPr>
                 <w:rFonts w:ascii="Century Gothic" w:eastAsia="Times New Roman" w:hAnsi="Century Gothic" w:cs="Segoe UI" w:hint="eastAsia"/>
@@ -9739,6 +9967,7 @@
               </w:rPr>
               <w:t>(</w:t>
             </w:r>
+            <w:proofErr w:type="gramEnd"/>
             <w:r>
               <w:rPr>
                 <w:rFonts w:ascii="Century Gothic" w:eastAsia="Times New Roman" w:hAnsi="Century Gothic" w:cs="Segoe UI"/>
@@ -10087,6 +10316,7 @@
               <w:t xml:space="preserve">: </w:t>
             </w:r>
             <w:proofErr w:type="spellStart"/>
+            <w:proofErr w:type="gramStart"/>
             <w:r>
               <w:rPr>
                 <w:rFonts w:ascii="Century Gothic" w:eastAsia="Times New Roman" w:hAnsi="Century Gothic" w:cs="Segoe UI"/>
@@ -10108,7 +10338,19 @@
                 <w:szCs w:val="22"/>
                 <w:lang w:val="it-IT" w:eastAsia="it-IT" w:bidi="ar-SA"/>
               </w:rPr>
-              <w:t xml:space="preserve">:: </w:t>
+              <w:t>::</w:t>
+            </w:r>
+            <w:proofErr w:type="gramEnd"/>
+            <w:r>
+              <w:rPr>
+                <w:rFonts w:ascii="Century Gothic" w:eastAsia="Times New Roman" w:hAnsi="Century Gothic" w:cs="Segoe UI"/>
+                <w:color w:val="auto"/>
+                <w:kern w:val="0"/>
+                <w:sz w:val="22"/>
+                <w:szCs w:val="22"/>
+                <w:lang w:val="it-IT" w:eastAsia="it-IT" w:bidi="ar-SA"/>
+              </w:rPr>
+              <w:t xml:space="preserve"> </w:t>
             </w:r>
             <w:proofErr w:type="spellStart"/>
             <w:r>
@@ -10300,6 +10542,7 @@
               <w:t>+</w:t>
             </w:r>
             <w:proofErr w:type="spellStart"/>
+            <w:proofErr w:type="gramStart"/>
             <w:r>
               <w:rPr>
                 <w:rFonts w:ascii="Century Gothic" w:eastAsia="Times New Roman" w:hAnsi="Century Gothic" w:cs="Segoe UI" w:hint="eastAsia"/>
@@ -10334,6 +10577,7 @@
               </w:rPr>
               <w:t>(</w:t>
             </w:r>
+            <w:proofErr w:type="gramEnd"/>
             <w:r>
               <w:rPr>
                 <w:rFonts w:ascii="Century Gothic" w:eastAsia="Times New Roman" w:hAnsi="Century Gothic" w:cs="Segoe UI"/>
@@ -10708,6 +10952,7 @@
               <w:t xml:space="preserve"> </w:t>
             </w:r>
             <w:proofErr w:type="spellStart"/>
+            <w:proofErr w:type="gramStart"/>
             <w:r>
               <w:rPr>
                 <w:rFonts w:ascii="Century Gothic" w:eastAsia="Times New Roman" w:hAnsi="Century Gothic" w:cs="Segoe UI"/>
@@ -10729,7 +10974,19 @@
                 <w:szCs w:val="22"/>
                 <w:lang w:val="it-IT" w:eastAsia="it-IT" w:bidi="ar-SA"/>
               </w:rPr>
-              <w:t xml:space="preserve">:: </w:t>
+              <w:t>::</w:t>
+            </w:r>
+            <w:proofErr w:type="gramEnd"/>
+            <w:r>
+              <w:rPr>
+                <w:rFonts w:ascii="Century Gothic" w:eastAsia="Times New Roman" w:hAnsi="Century Gothic" w:cs="Segoe UI"/>
+                <w:color w:val="auto"/>
+                <w:kern w:val="0"/>
+                <w:sz w:val="22"/>
+                <w:szCs w:val="22"/>
+                <w:lang w:val="it-IT" w:eastAsia="it-IT" w:bidi="ar-SA"/>
+              </w:rPr>
+              <w:t xml:space="preserve"> </w:t>
             </w:r>
             <w:proofErr w:type="spellStart"/>
             <w:r>
@@ -11503,9 +11760,22 @@
                 <w:szCs w:val="22"/>
                 <w:lang w:val="it-IT" w:eastAsia="it-IT" w:bidi="ar-SA"/>
               </w:rPr>
-              <w:t>+login(</w:t>
+              <w:t>+</w:t>
+            </w:r>
+            <w:proofErr w:type="gramStart"/>
+            <w:r>
+              <w:rPr>
+                <w:rFonts w:ascii="Century Gothic" w:eastAsia="Times New Roman" w:hAnsi="Century Gothic" w:cs="Segoe UI"/>
+                <w:color w:val="auto"/>
+                <w:kern w:val="0"/>
+                <w:sz w:val="22"/>
+                <w:szCs w:val="22"/>
+                <w:lang w:val="it-IT" w:eastAsia="it-IT" w:bidi="ar-SA"/>
+              </w:rPr>
+              <w:t>login(</w:t>
             </w:r>
             <w:proofErr w:type="spellStart"/>
+            <w:proofErr w:type="gramEnd"/>
             <w:r>
               <w:rPr>
                 <w:rFonts w:ascii="Century Gothic" w:eastAsia="Times New Roman" w:hAnsi="Century Gothic" w:cs="Segoe UI"/>
@@ -11592,6 +11862,7 @@
               <w:t>+</w:t>
             </w:r>
             <w:proofErr w:type="spellStart"/>
+            <w:proofErr w:type="gramStart"/>
             <w:r>
               <w:rPr>
                 <w:rFonts w:ascii="Century Gothic" w:eastAsia="Times New Roman" w:hAnsi="Century Gothic" w:cs="Segoe UI"/>
@@ -11616,6 +11887,7 @@
               <w:t>(</w:t>
             </w:r>
             <w:proofErr w:type="spellStart"/>
+            <w:proofErr w:type="gramEnd"/>
             <w:r>
               <w:rPr>
                 <w:rFonts w:ascii="Century Gothic" w:eastAsia="Times New Roman" w:hAnsi="Century Gothic" w:cs="Segoe UI"/>
@@ -11713,6 +11985,7 @@
               <w:t>+</w:t>
             </w:r>
             <w:proofErr w:type="spellStart"/>
+            <w:proofErr w:type="gramStart"/>
             <w:r>
               <w:rPr>
                 <w:rFonts w:ascii="Century Gothic" w:eastAsia="Times New Roman" w:hAnsi="Century Gothic" w:cs="Segoe UI"/>
@@ -11734,7 +12007,19 @@
                 <w:szCs w:val="22"/>
                 <w:lang w:val="it-IT" w:eastAsia="it-IT" w:bidi="ar-SA"/>
               </w:rPr>
-              <w:t>(Scolaresca scolaresca):Scolaresca</w:t>
+              <w:t>(</w:t>
+            </w:r>
+            <w:proofErr w:type="gramEnd"/>
+            <w:r>
+              <w:rPr>
+                <w:rFonts w:ascii="Century Gothic" w:eastAsia="Times New Roman" w:hAnsi="Century Gothic" w:cs="Segoe UI"/>
+                <w:color w:val="auto"/>
+                <w:kern w:val="0"/>
+                <w:sz w:val="22"/>
+                <w:szCs w:val="22"/>
+                <w:lang w:val="it-IT" w:eastAsia="it-IT" w:bidi="ar-SA"/>
+              </w:rPr>
+              <w:t>Scolaresca scolaresca):Scolaresca</w:t>
             </w:r>
           </w:p>
           <w:p>
@@ -11762,6 +12047,7 @@
               <w:t>+</w:t>
             </w:r>
             <w:proofErr w:type="spellStart"/>
+            <w:proofErr w:type="gramStart"/>
             <w:r>
               <w:rPr>
                 <w:rFonts w:ascii="Century Gothic" w:eastAsia="Times New Roman" w:hAnsi="Century Gothic" w:cs="Segoe UI"/>
@@ -11783,7 +12069,19 @@
                 <w:szCs w:val="22"/>
                 <w:lang w:val="it-IT" w:eastAsia="it-IT" w:bidi="ar-SA"/>
               </w:rPr>
-              <w:t>(Amministratore amministratore):Admin</w:t>
+              <w:t>(</w:t>
+            </w:r>
+            <w:proofErr w:type="gramEnd"/>
+            <w:r>
+              <w:rPr>
+                <w:rFonts w:ascii="Century Gothic" w:eastAsia="Times New Roman" w:hAnsi="Century Gothic" w:cs="Segoe UI"/>
+                <w:color w:val="auto"/>
+                <w:kern w:val="0"/>
+                <w:sz w:val="22"/>
+                <w:szCs w:val="22"/>
+                <w:lang w:val="it-IT" w:eastAsia="it-IT" w:bidi="ar-SA"/>
+              </w:rPr>
+              <w:t>Amministratore amministratore):Admin</w:t>
             </w:r>
           </w:p>
         </w:tc>
@@ -11996,7 +12294,31 @@
                 <w:szCs w:val="22"/>
                 <w:lang w:val="en-GB" w:eastAsia="it-IT" w:bidi="ar-SA"/>
               </w:rPr>
-              <w:t>+login(String email, String password)</w:t>
+              <w:t>+</w:t>
+            </w:r>
+            <w:proofErr w:type="gramStart"/>
+            <w:r>
+              <w:rPr>
+                <w:rFonts w:ascii="Century Gothic" w:eastAsia="Times New Roman" w:hAnsi="Century Gothic" w:cs="Segoe UI" w:hint="eastAsia"/>
+                <w:color w:val="FFFFFF" w:themeColor="background1"/>
+                <w:kern w:val="0"/>
+                <w:sz w:val="22"/>
+                <w:szCs w:val="22"/>
+                <w:lang w:val="en-GB" w:eastAsia="it-IT" w:bidi="ar-SA"/>
+              </w:rPr>
+              <w:t>login(</w:t>
+            </w:r>
+            <w:proofErr w:type="gramEnd"/>
+            <w:r>
+              <w:rPr>
+                <w:rFonts w:ascii="Century Gothic" w:eastAsia="Times New Roman" w:hAnsi="Century Gothic" w:cs="Segoe UI" w:hint="eastAsia"/>
+                <w:color w:val="FFFFFF" w:themeColor="background1"/>
+                <w:kern w:val="0"/>
+                <w:sz w:val="22"/>
+                <w:szCs w:val="22"/>
+                <w:lang w:val="en-GB" w:eastAsia="it-IT" w:bidi="ar-SA"/>
+              </w:rPr>
+              <w:t>String email, String password)</w:t>
             </w:r>
           </w:p>
         </w:tc>
@@ -12329,6 +12651,7 @@
               <w:t xml:space="preserve"> </w:t>
             </w:r>
             <w:proofErr w:type="spellStart"/>
+            <w:proofErr w:type="gramStart"/>
             <w:r>
               <w:rPr>
                 <w:rFonts w:ascii="Century Gothic" w:eastAsia="Times New Roman" w:hAnsi="Century Gothic" w:cs="Segoe UI"/>
@@ -12350,7 +12673,19 @@
                 <w:szCs w:val="22"/>
                 <w:lang w:val="it-IT" w:eastAsia="it-IT" w:bidi="ar-SA"/>
               </w:rPr>
-              <w:t>::login(</w:t>
+              <w:t>::</w:t>
+            </w:r>
+            <w:proofErr w:type="gramEnd"/>
+            <w:r>
+              <w:rPr>
+                <w:rFonts w:ascii="Century Gothic" w:eastAsia="Times New Roman" w:hAnsi="Century Gothic" w:cs="Segoe UI"/>
+                <w:color w:val="auto"/>
+                <w:kern w:val="0"/>
+                <w:sz w:val="22"/>
+                <w:szCs w:val="22"/>
+                <w:lang w:val="it-IT" w:eastAsia="it-IT" w:bidi="ar-SA"/>
+              </w:rPr>
+              <w:t>login(</w:t>
             </w:r>
             <w:proofErr w:type="spellStart"/>
             <w:r>
@@ -12480,6 +12815,7 @@
               <w:t>+</w:t>
             </w:r>
             <w:proofErr w:type="spellStart"/>
+            <w:proofErr w:type="gramStart"/>
             <w:r>
               <w:rPr>
                 <w:rFonts w:ascii="Century Gothic" w:eastAsia="Times New Roman" w:hAnsi="Century Gothic" w:cs="Segoe UI" w:hint="eastAsia"/>
@@ -12504,6 +12840,7 @@
               <w:t>(</w:t>
             </w:r>
             <w:proofErr w:type="spellStart"/>
+            <w:proofErr w:type="gramEnd"/>
             <w:r>
               <w:rPr>
                 <w:rFonts w:ascii="Century Gothic" w:eastAsia="Times New Roman" w:hAnsi="Century Gothic" w:cs="Segoe UI" w:hint="eastAsia"/>
@@ -12967,6 +13304,7 @@
               <w:t>+</w:t>
             </w:r>
             <w:proofErr w:type="spellStart"/>
+            <w:proofErr w:type="gramStart"/>
             <w:r>
               <w:rPr>
                 <w:rFonts w:ascii="Century Gothic" w:eastAsia="Times New Roman" w:hAnsi="Century Gothic" w:cs="Segoe UI" w:hint="eastAsia"/>
@@ -12988,7 +13326,19 @@
                 <w:szCs w:val="22"/>
                 <w:lang w:val="it-IT" w:eastAsia="it-IT" w:bidi="ar-SA"/>
               </w:rPr>
-              <w:t>(Scolaresca scolaresca)</w:t>
+              <w:t>(</w:t>
+            </w:r>
+            <w:proofErr w:type="gramEnd"/>
+            <w:r>
+              <w:rPr>
+                <w:rFonts w:ascii="Century Gothic" w:eastAsia="Times New Roman" w:hAnsi="Century Gothic" w:cs="Segoe UI" w:hint="eastAsia"/>
+                <w:color w:val="FFFFFF" w:themeColor="background1"/>
+                <w:kern w:val="0"/>
+                <w:sz w:val="22"/>
+                <w:szCs w:val="22"/>
+                <w:lang w:val="it-IT" w:eastAsia="it-IT" w:bidi="ar-SA"/>
+              </w:rPr>
+              <w:t>Scolaresca scolaresca)</w:t>
             </w:r>
           </w:p>
         </w:tc>
@@ -13395,6 +13745,7 @@
               <w:t>+</w:t>
             </w:r>
             <w:proofErr w:type="spellStart"/>
+            <w:proofErr w:type="gramStart"/>
             <w:r>
               <w:rPr>
                 <w:rFonts w:ascii="Century Gothic" w:eastAsia="Times New Roman" w:hAnsi="Century Gothic" w:cs="Segoe UI" w:hint="eastAsia"/>
@@ -13416,7 +13767,19 @@
                 <w:szCs w:val="22"/>
                 <w:lang w:val="it-IT" w:eastAsia="it-IT" w:bidi="ar-SA"/>
               </w:rPr>
-              <w:t>(Amministratore amministratore)</w:t>
+              <w:t>(</w:t>
+            </w:r>
+            <w:proofErr w:type="gramEnd"/>
+            <w:r>
+              <w:rPr>
+                <w:rFonts w:ascii="Century Gothic" w:eastAsia="Times New Roman" w:hAnsi="Century Gothic" w:cs="Segoe UI" w:hint="eastAsia"/>
+                <w:color w:val="FFFFFF" w:themeColor="background1"/>
+                <w:kern w:val="0"/>
+                <w:sz w:val="22"/>
+                <w:szCs w:val="22"/>
+                <w:lang w:val="it-IT" w:eastAsia="it-IT" w:bidi="ar-SA"/>
+              </w:rPr>
+              <w:t>Amministratore amministratore)</w:t>
             </w:r>
           </w:p>
         </w:tc>
@@ -13565,7 +13928,6 @@
                 <w:kern w:val="0"/>
                 <w:lang w:eastAsia="it-IT" w:bidi="ar-SA"/>
               </w:rPr>
-              <w:lastRenderedPageBreak/>
               <w:t>Pre-</w:t>
             </w:r>
             <w:proofErr w:type="spellStart"/>
@@ -14249,6 +14611,7 @@
               <w:t>+</w:t>
             </w:r>
             <w:proofErr w:type="spellStart"/>
+            <w:proofErr w:type="gramStart"/>
             <w:r>
               <w:rPr>
                 <w:rFonts w:ascii="Century Gothic" w:eastAsia="Times New Roman" w:hAnsi="Century Gothic" w:cs="Segoe UI"/>
@@ -14270,7 +14633,19 @@
                 <w:szCs w:val="22"/>
                 <w:lang w:val="it-IT" w:eastAsia="it-IT" w:bidi="ar-SA"/>
               </w:rPr>
-              <w:t xml:space="preserve">(List&lt;Evento&gt; </w:t>
+              <w:t>(</w:t>
+            </w:r>
+            <w:proofErr w:type="gramEnd"/>
+            <w:r>
+              <w:rPr>
+                <w:rFonts w:ascii="Century Gothic" w:eastAsia="Times New Roman" w:hAnsi="Century Gothic" w:cs="Segoe UI"/>
+                <w:color w:val="auto"/>
+                <w:kern w:val="0"/>
+                <w:sz w:val="22"/>
+                <w:szCs w:val="22"/>
+                <w:lang w:val="it-IT" w:eastAsia="it-IT" w:bidi="ar-SA"/>
+              </w:rPr>
+              <w:t xml:space="preserve">List&lt;Evento&gt; </w:t>
             </w:r>
             <w:proofErr w:type="spellStart"/>
             <w:r>
@@ -14381,6 +14756,7 @@
               <w:t>+</w:t>
             </w:r>
             <w:proofErr w:type="spellStart"/>
+            <w:proofErr w:type="gramStart"/>
             <w:r>
               <w:rPr>
                 <w:rFonts w:ascii="Century Gothic" w:eastAsia="Times New Roman" w:hAnsi="Century Gothic" w:cs="Segoe UI"/>
@@ -14405,6 +14781,7 @@
               <w:t>(</w:t>
             </w:r>
             <w:proofErr w:type="spellStart"/>
+            <w:proofErr w:type="gramEnd"/>
             <w:r>
               <w:rPr>
                 <w:rFonts w:ascii="Century Gothic" w:eastAsia="Times New Roman" w:hAnsi="Century Gothic" w:cs="Segoe UI"/>
@@ -14766,6 +15143,7 @@
               <w:t>+</w:t>
             </w:r>
             <w:proofErr w:type="spellStart"/>
+            <w:proofErr w:type="gramStart"/>
             <w:r>
               <w:rPr>
                 <w:rFonts w:ascii="Century Gothic" w:eastAsia="Times New Roman" w:hAnsi="Century Gothic" w:cs="Segoe UI"/>
@@ -14787,7 +15165,19 @@
                 <w:szCs w:val="22"/>
                 <w:lang w:val="it-IT" w:eastAsia="it-IT" w:bidi="ar-SA"/>
               </w:rPr>
-              <w:t xml:space="preserve">(List&lt;Evento&gt; </w:t>
+              <w:t>(</w:t>
+            </w:r>
+            <w:proofErr w:type="gramEnd"/>
+            <w:r>
+              <w:rPr>
+                <w:rFonts w:ascii="Century Gothic" w:eastAsia="Times New Roman" w:hAnsi="Century Gothic" w:cs="Segoe UI"/>
+                <w:color w:val="FFFFFF" w:themeColor="background1"/>
+                <w:kern w:val="0"/>
+                <w:sz w:val="22"/>
+                <w:szCs w:val="22"/>
+                <w:lang w:val="it-IT" w:eastAsia="it-IT" w:bidi="ar-SA"/>
+              </w:rPr>
+              <w:t xml:space="preserve">List&lt;Evento&gt; </w:t>
             </w:r>
             <w:proofErr w:type="spellStart"/>
             <w:r>
@@ -15064,7 +15454,19 @@
                 <w:szCs w:val="22"/>
                 <w:lang w:val="it-IT" w:eastAsia="it-IT" w:bidi="ar-SA"/>
               </w:rPr>
-              <w:t>(i).</w:t>
+              <w:t>(i</w:t>
+            </w:r>
+            <w:proofErr w:type="gramStart"/>
+            <w:r>
+              <w:rPr>
+                <w:rFonts w:ascii="Century Gothic" w:eastAsia="Times New Roman" w:hAnsi="Century Gothic" w:cs="Segoe UI"/>
+                <w:color w:val="auto"/>
+                <w:kern w:val="0"/>
+                <w:sz w:val="22"/>
+                <w:szCs w:val="22"/>
+                <w:lang w:val="it-IT" w:eastAsia="it-IT" w:bidi="ar-SA"/>
+              </w:rPr>
+              <w:t>).</w:t>
             </w:r>
             <w:proofErr w:type="spellStart"/>
             <w:r>
@@ -15079,6 +15481,7 @@
               <w:t>getQuantità</w:t>
             </w:r>
             <w:proofErr w:type="spellEnd"/>
+            <w:proofErr w:type="gramEnd"/>
             <w:r>
               <w:rPr>
                 <w:rFonts w:ascii="Century Gothic" w:eastAsia="Times New Roman" w:hAnsi="Century Gothic" w:cs="Segoe UI"/>
@@ -15176,6 +15579,7 @@
               </w:rPr>
             </w:pPr>
             <w:proofErr w:type="spellStart"/>
+            <w:proofErr w:type="gramStart"/>
             <w:r>
               <w:rPr>
                 <w:rFonts w:ascii="Century Gothic" w:eastAsia="Times New Roman" w:hAnsi="Century Gothic" w:cs="Segoe UI"/>
@@ -15200,6 +15604,7 @@
               <w:t>(</w:t>
             </w:r>
             <w:proofErr w:type="spellStart"/>
+            <w:proofErr w:type="gramEnd"/>
             <w:r>
               <w:rPr>
                 <w:rFonts w:ascii="Century Gothic" w:eastAsia="Times New Roman" w:hAnsi="Century Gothic" w:cs="Segoe UI"/>
@@ -15382,6 +15787,7 @@
               <w:t xml:space="preserve">+ </w:t>
             </w:r>
             <w:proofErr w:type="spellStart"/>
+            <w:proofErr w:type="gramStart"/>
             <w:r>
               <w:rPr>
                 <w:rFonts w:ascii="Century Gothic" w:eastAsia="Times New Roman" w:hAnsi="Century Gothic" w:cs="Segoe UI"/>
@@ -15406,6 +15812,7 @@
               <w:t>(</w:t>
             </w:r>
             <w:proofErr w:type="spellStart"/>
+            <w:proofErr w:type="gramEnd"/>
             <w:r>
               <w:rPr>
                 <w:rFonts w:ascii="Century Gothic" w:eastAsia="Times New Roman" w:hAnsi="Century Gothic" w:cs="Segoe UI"/>
@@ -15693,7 +16100,19 @@
                 <w:szCs w:val="22"/>
                 <w:lang w:val="it-IT" w:eastAsia="it-IT" w:bidi="ar-SA"/>
               </w:rPr>
-              <w:t>(i).</w:t>
+              <w:t>(i</w:t>
+            </w:r>
+            <w:proofErr w:type="gramStart"/>
+            <w:r>
+              <w:rPr>
+                <w:rFonts w:ascii="Century Gothic" w:eastAsia="Times New Roman" w:hAnsi="Century Gothic" w:cs="Segoe UI"/>
+                <w:color w:val="auto"/>
+                <w:kern w:val="0"/>
+                <w:sz w:val="22"/>
+                <w:szCs w:val="22"/>
+                <w:lang w:val="it-IT" w:eastAsia="it-IT" w:bidi="ar-SA"/>
+              </w:rPr>
+              <w:t>).</w:t>
             </w:r>
             <w:proofErr w:type="spellStart"/>
             <w:r>
@@ -15708,6 +16127,7 @@
               <w:t>getQuantità</w:t>
             </w:r>
             <w:proofErr w:type="spellEnd"/>
+            <w:proofErr w:type="gramEnd"/>
             <w:r>
               <w:rPr>
                 <w:rFonts w:ascii="Century Gothic" w:eastAsia="Times New Roman" w:hAnsi="Century Gothic" w:cs="Segoe UI"/>
@@ -15767,7 +16187,19 @@
                 <w:szCs w:val="22"/>
                 <w:lang w:val="it-IT" w:eastAsia="it-IT" w:bidi="ar-SA"/>
               </w:rPr>
-              <w:t>(i).</w:t>
+              <w:t>(i</w:t>
+            </w:r>
+            <w:proofErr w:type="gramStart"/>
+            <w:r>
+              <w:rPr>
+                <w:rFonts w:ascii="Century Gothic" w:eastAsia="Times New Roman" w:hAnsi="Century Gothic" w:cs="Segoe UI"/>
+                <w:color w:val="auto"/>
+                <w:kern w:val="0"/>
+                <w:sz w:val="22"/>
+                <w:szCs w:val="22"/>
+                <w:lang w:val="it-IT" w:eastAsia="it-IT" w:bidi="ar-SA"/>
+              </w:rPr>
+              <w:t>).</w:t>
             </w:r>
             <w:proofErr w:type="spellStart"/>
             <w:r>
@@ -15782,6 +16214,7 @@
               <w:t>getQuantità</w:t>
             </w:r>
             <w:proofErr w:type="spellEnd"/>
+            <w:proofErr w:type="gramEnd"/>
           </w:p>
         </w:tc>
       </w:tr>
@@ -15911,6 +16344,203 @@
     </w:p>
     <w:p>
       <w:pPr>
+        <w:pStyle w:val="GpsTitolo"/>
+      </w:pPr>
+      <w:r>
+        <w:t>3</w:t>
+      </w:r>
+      <w:r>
+        <w:rPr>
+          <w:rFonts w:hint="eastAsia"/>
+        </w:rPr>
+        <w:t>.1 Package model</w:t>
+      </w:r>
+    </w:p>
+    <w:p>
+      <w:pPr>
+        <w:pStyle w:val="GpsTitolo"/>
+      </w:pPr>
+      <w:r>
+        <w:rPr>
+          <w:noProof/>
+        </w:rPr>
+        <w:drawing>
+          <wp:inline distT="0" distB="0" distL="0" distR="0" wp14:anchorId="013D78B2" wp14:editId="6D5B8953">
+            <wp:extent cx="5643767" cy="2316480"/>
+            <wp:effectExtent l="0" t="0" r="0" b="7620"/>
+            <wp:docPr id="7" name="Immagine 7"/>
+            <wp:cNvGraphicFramePr>
+              <a:graphicFrameLocks xmlns:a="http://schemas.openxmlformats.org/drawingml/2006/main" noChangeAspect="1"/>
+            </wp:cNvGraphicFramePr>
+            <a:graphic xmlns:a="http://schemas.openxmlformats.org/drawingml/2006/main">
+              <a:graphicData uri="http://schemas.openxmlformats.org/drawingml/2006/picture">
+                <pic:pic xmlns:pic="http://schemas.openxmlformats.org/drawingml/2006/picture">
+                  <pic:nvPicPr>
+                    <pic:cNvPr id="7" name="Immagine 7"/>
+                    <pic:cNvPicPr/>
+                  </pic:nvPicPr>
+                  <pic:blipFill>
+                    <a:blip r:embed="rId12">
+                      <a:extLst>
+                        <a:ext uri="{28A0092B-C50C-407E-A947-70E740481C1C}">
+                          <a14:useLocalDpi xmlns:a14="http://schemas.microsoft.com/office/drawing/2010/main" val="0"/>
+                        </a:ext>
+                      </a:extLst>
+                    </a:blip>
+                    <a:stretch>
+                      <a:fillRect/>
+                    </a:stretch>
+                  </pic:blipFill>
+                  <pic:spPr>
+                    <a:xfrm>
+                      <a:off x="0" y="0"/>
+                      <a:ext cx="5661267" cy="2323663"/>
+                    </a:xfrm>
+                    <a:prstGeom prst="rect">
+                      <a:avLst/>
+                    </a:prstGeom>
+                  </pic:spPr>
+                </pic:pic>
+              </a:graphicData>
+            </a:graphic>
+          </wp:inline>
+        </w:drawing>
+      </w:r>
+    </w:p>
+    <w:p>
+      <w:pPr>
+        <w:pStyle w:val="GpsTitolo"/>
+      </w:pPr>
+      <w:r>
+        <w:rPr>
+          <w:noProof/>
+        </w:rPr>
+        <w:drawing>
+          <wp:inline distT="0" distB="0" distL="0" distR="0" wp14:anchorId="56ED052F" wp14:editId="14653CBD">
+            <wp:extent cx="5615940" cy="3143620"/>
+            <wp:effectExtent l="0" t="0" r="3810" b="0"/>
+            <wp:docPr id="9" name="Immagine 9"/>
+            <wp:cNvGraphicFramePr>
+              <a:graphicFrameLocks xmlns:a="http://schemas.openxmlformats.org/drawingml/2006/main" noChangeAspect="1"/>
+            </wp:cNvGraphicFramePr>
+            <a:graphic xmlns:a="http://schemas.openxmlformats.org/drawingml/2006/main">
+              <a:graphicData uri="http://schemas.openxmlformats.org/drawingml/2006/picture">
+                <pic:pic xmlns:pic="http://schemas.openxmlformats.org/drawingml/2006/picture">
+                  <pic:nvPicPr>
+                    <pic:cNvPr id="9" name="Immagine 9"/>
+                    <pic:cNvPicPr/>
+                  </pic:nvPicPr>
+                  <pic:blipFill>
+                    <a:blip r:embed="rId13">
+                      <a:extLst>
+                        <a:ext uri="{28A0092B-C50C-407E-A947-70E740481C1C}">
+                          <a14:useLocalDpi xmlns:a14="http://schemas.microsoft.com/office/drawing/2010/main" val="0"/>
+                        </a:ext>
+                      </a:extLst>
+                    </a:blip>
+                    <a:stretch>
+                      <a:fillRect/>
+                    </a:stretch>
+                  </pic:blipFill>
+                  <pic:spPr>
+                    <a:xfrm>
+                      <a:off x="0" y="0"/>
+                      <a:ext cx="5624805" cy="3148583"/>
+                    </a:xfrm>
+                    <a:prstGeom prst="rect">
+                      <a:avLst/>
+                    </a:prstGeom>
+                  </pic:spPr>
+                </pic:pic>
+              </a:graphicData>
+            </a:graphic>
+          </wp:inline>
+        </w:drawing>
+      </w:r>
+    </w:p>
+    <w:p>
+      <w:pPr>
+        <w:pStyle w:val="GpsTitolo"/>
+      </w:pPr>
+    </w:p>
+    <w:p>
+      <w:pPr>
+        <w:pStyle w:val="GpsTitolo"/>
+      </w:pPr>
+    </w:p>
+    <w:p>
+      <w:pPr>
+        <w:pStyle w:val="GpsTitolo"/>
+      </w:pPr>
+      <w:r>
+        <w:lastRenderedPageBreak/>
+        <w:t>3</w:t>
+      </w:r>
+      <w:r>
+        <w:rPr>
+          <w:rFonts w:hint="eastAsia"/>
+        </w:rPr>
+        <w:t>.2 Package control</w:t>
+      </w:r>
+    </w:p>
+    <w:p>
+      <w:pPr>
+        <w:pStyle w:val="GpsTitolo"/>
+      </w:pPr>
+      <w:r>
+        <w:rPr>
+          <w:noProof/>
+        </w:rPr>
+        <w:drawing>
+          <wp:inline distT="0" distB="0" distL="0" distR="0" wp14:anchorId="4862EE64" wp14:editId="742013A0">
+            <wp:extent cx="6332220" cy="1479550"/>
+            <wp:effectExtent l="0" t="0" r="0" b="6350"/>
+            <wp:docPr id="6" name="Immagine 6"/>
+            <wp:cNvGraphicFramePr>
+              <a:graphicFrameLocks xmlns:a="http://schemas.openxmlformats.org/drawingml/2006/main" noChangeAspect="1"/>
+            </wp:cNvGraphicFramePr>
+            <a:graphic xmlns:a="http://schemas.openxmlformats.org/drawingml/2006/main">
+              <a:graphicData uri="http://schemas.openxmlformats.org/drawingml/2006/picture">
+                <pic:pic xmlns:pic="http://schemas.openxmlformats.org/drawingml/2006/picture">
+                  <pic:nvPicPr>
+                    <pic:cNvPr id="6" name="Immagine 6"/>
+                    <pic:cNvPicPr/>
+                  </pic:nvPicPr>
+                  <pic:blipFill>
+                    <a:blip r:embed="rId14">
+                      <a:extLst>
+                        <a:ext uri="{28A0092B-C50C-407E-A947-70E740481C1C}">
+                          <a14:useLocalDpi xmlns:a14="http://schemas.microsoft.com/office/drawing/2010/main" val="0"/>
+                        </a:ext>
+                      </a:extLst>
+                    </a:blip>
+                    <a:stretch>
+                      <a:fillRect/>
+                    </a:stretch>
+                  </pic:blipFill>
+                  <pic:spPr>
+                    <a:xfrm>
+                      <a:off x="0" y="0"/>
+                      <a:ext cx="6332220" cy="1479550"/>
+                    </a:xfrm>
+                    <a:prstGeom prst="rect">
+                      <a:avLst/>
+                    </a:prstGeom>
+                  </pic:spPr>
+                </pic:pic>
+              </a:graphicData>
+            </a:graphic>
+          </wp:inline>
+        </w:drawing>
+      </w:r>
+    </w:p>
+    <w:p>
+      <w:pPr>
+        <w:pStyle w:val="GpsTitolo"/>
+      </w:pPr>
+    </w:p>
+    <w:p>
+      <w:pPr>
         <w:pStyle w:val="Default"/>
         <w:numPr>
           <w:ilvl w:val="0"/>
@@ -15932,22 +16562,12 @@
     <w:p>
       <w:pPr>
         <w:pStyle w:val="Default"/>
-        <w:numPr>
-          <w:ilvl w:val="0"/>
-          <w:numId w:val="3"/>
-        </w:numPr>
+        <w:ind w:left="360"/>
         <w:rPr>
           <w:color w:val="FF0000"/>
           <w:lang w:val="it-IT"/>
         </w:rPr>
       </w:pPr>
-      <w:r>
-        <w:rPr>
-          <w:color w:val="FF0000"/>
-          <w:lang w:val="it-IT"/>
-        </w:rPr>
-        <w:t xml:space="preserve">Utente registrato/scolaresca Lucia </w:t>
-      </w:r>
     </w:p>
     <w:p>
       <w:pPr>
@@ -16006,7 +16626,7 @@
       <w:bookmarkEnd w:id="17"/>
     </w:p>
     <w:sectPr>
-      <w:headerReference w:type="default" r:id="rId12"/>
+      <w:headerReference w:type="default" r:id="rId15"/>
       <w:pgSz w:w="12240" w:h="15840"/>
       <w:pgMar w:top="1134" w:right="1134" w:bottom="1135" w:left="1134" w:header="0" w:footer="0" w:gutter="0"/>
       <w:cols w:space="720"/>

</xml_diff>

<commit_message>
Inserimento class diagram amministratore e organizzatore, package control GestioneAcquisti
</commit_message>
<xml_diff>
--- a/DOCUMENTAZIONE/5-Object Design Document.docx
+++ b/DOCUMENTAZIONE/5-Object Design Document.docx
@@ -2096,23 +2096,7 @@
                 <w:rFonts w:ascii="Century Gothic" w:eastAsia="Droid Sans" w:hAnsi="Century Gothic" w:cs="Droid Sans"/>
                 <w:color w:val="auto"/>
               </w:rPr>
-              <w:t xml:space="preserve">Aggiunta Class </w:t>
-            </w:r>
-            <w:proofErr w:type="spellStart"/>
-            <w:r>
-              <w:rPr>
-                <w:rFonts w:ascii="Century Gothic" w:eastAsia="Droid Sans" w:hAnsi="Century Gothic" w:cs="Droid Sans"/>
-                <w:color w:val="auto"/>
-              </w:rPr>
-              <w:t>Diagram</w:t>
-            </w:r>
-            <w:proofErr w:type="spellEnd"/>
-            <w:r>
-              <w:rPr>
-                <w:rFonts w:ascii="Century Gothic" w:eastAsia="Droid Sans" w:hAnsi="Century Gothic" w:cs="Droid Sans"/>
-                <w:color w:val="auto"/>
-              </w:rPr>
-              <w:t xml:space="preserve"> </w:t>
+              <w:t xml:space="preserve">Aggiunta Class Diagram </w:t>
             </w:r>
             <w:proofErr w:type="spellStart"/>
             <w:r>
@@ -2333,17 +2317,6 @@
     </w:p>
     <w:p>
       <w:pPr>
-        <w:rPr>
-          <w:rFonts w:hint="eastAsia"/>
-          <w:sz w:val="32"/>
-          <w:szCs w:val="32"/>
-          <w:lang w:val="it-IT"/>
-        </w:rPr>
-      </w:pPr>
-    </w:p>
-    <w:p>
-      <w:pPr>
-        <w:jc w:val="center"/>
         <w:rPr>
           <w:rFonts w:hint="eastAsia"/>
           <w:b/>
@@ -3046,21 +3019,7 @@
                 <w:rStyle w:val="Collegamentoipertestuale"/>
                 <w:noProof/>
               </w:rPr>
-              <w:t>Pack</w:t>
-            </w:r>
-            <w:r>
-              <w:rPr>
-                <w:rStyle w:val="Collegamentoipertestuale"/>
-                <w:noProof/>
-              </w:rPr>
-              <w:t>a</w:t>
-            </w:r>
-            <w:r>
-              <w:rPr>
-                <w:rStyle w:val="Collegamentoipertestuale"/>
-                <w:noProof/>
-              </w:rPr>
-              <w:t>ges</w:t>
+              <w:t>Packages</w:t>
             </w:r>
             <w:r>
               <w:rPr>
@@ -3795,7 +3754,27 @@
           <w:kern w:val="0"/>
           <w:lang w:val="it-IT" w:bidi="ar-SA"/>
         </w:rPr>
-        <w:t>Il sistema deve essere costruito per garantirne la riusabilità, attraverso l’utilizzo di design pattern, e componenti COTS nonostante ciò potrebbe portare ad un aumento dei tempi di risposta.</w:t>
+        <w:t xml:space="preserve">Il sistema deve essere costruito per garantirne la riusabilità, attraverso l’utilizzo di design pattern, e componenti </w:t>
+      </w:r>
+      <w:proofErr w:type="gramStart"/>
+      <w:r>
+        <w:rPr>
+          <w:rFonts w:cs="Garamond"/>
+          <w:color w:val="000000"/>
+          <w:kern w:val="0"/>
+          <w:lang w:val="it-IT" w:bidi="ar-SA"/>
+        </w:rPr>
+        <w:t>COTS nonostante ciò</w:t>
+      </w:r>
+      <w:proofErr w:type="gramEnd"/>
+      <w:r>
+        <w:rPr>
+          <w:rFonts w:cs="Garamond"/>
+          <w:color w:val="000000"/>
+          <w:kern w:val="0"/>
+          <w:lang w:val="it-IT" w:bidi="ar-SA"/>
+        </w:rPr>
+        <w:t xml:space="preserve"> potrebbe portare ad un aumento dei tempi di risposta.</w:t>
       </w:r>
     </w:p>
     <w:p>
@@ -4100,6 +4079,7 @@
           <w:lang w:val="it-IT" w:bidi="ar-SA"/>
         </w:rPr>
       </w:pPr>
+      <w:proofErr w:type="gramStart"/>
       <w:r>
         <w:rPr>
           <w:rFonts w:ascii="Garamond" w:hAnsi="Garamond" w:cs="Garamond"/>
@@ -4111,6 +4091,7 @@
         </w:rPr>
         <w:t>.idea</w:t>
       </w:r>
+      <w:proofErr w:type="gramEnd"/>
     </w:p>
     <w:p>
       <w:pPr>
@@ -4133,6 +4114,7 @@
         </w:rPr>
       </w:pPr>
       <w:proofErr w:type="spellStart"/>
+      <w:proofErr w:type="gramStart"/>
       <w:r>
         <w:rPr>
           <w:rFonts w:ascii="Garamond" w:hAnsi="Garamond" w:cs="Garamond"/>
@@ -4174,7 +4156,17 @@
           <w:szCs w:val="24"/>
           <w:lang w:val="it-IT" w:bidi="ar-SA"/>
         </w:rPr>
-        <w:t>, contiene tutti i file sorgente</w:t>
+        <w:t>,</w:t>
+      </w:r>
+      <w:proofErr w:type="gramEnd"/>
+      <w:r>
+        <w:rPr>
+          <w:rFonts w:ascii="Garamond" w:hAnsi="Garamond" w:cs="Garamond"/>
+          <w:kern w:val="0"/>
+          <w:szCs w:val="24"/>
+          <w:lang w:val="it-IT" w:bidi="ar-SA"/>
+        </w:rPr>
+        <w:t xml:space="preserve"> contiene tutti i file sorgente</w:t>
       </w:r>
     </w:p>
     <w:p>
@@ -6362,12 +6354,14 @@
                 <w:rFonts w:ascii="Century Gothic" w:hAnsi="Century Gothic" w:cs="Garamond"/>
               </w:rPr>
             </w:pPr>
+            <w:proofErr w:type="gramStart"/>
             <w:r>
               <w:rPr>
                 <w:rFonts w:ascii="Century Gothic" w:hAnsi="Century Gothic" w:cs="Garamond"/>
               </w:rPr>
               <w:t>E’</w:t>
             </w:r>
+            <w:proofErr w:type="gramEnd"/>
             <w:r>
               <w:rPr>
                 <w:rFonts w:ascii="Century Gothic" w:hAnsi="Century Gothic" w:cs="Garamond"/>
@@ -6473,12 +6467,14 @@
                 <w:rFonts w:ascii="Century Gothic" w:hAnsi="Century Gothic" w:cs="Garamond"/>
               </w:rPr>
             </w:pPr>
+            <w:proofErr w:type="gramStart"/>
             <w:r>
               <w:rPr>
                 <w:rFonts w:ascii="Century Gothic" w:hAnsi="Century Gothic" w:cs="Garamond"/>
               </w:rPr>
               <w:t>E’</w:t>
             </w:r>
+            <w:proofErr w:type="gramEnd"/>
             <w:r>
               <w:rPr>
                 <w:rFonts w:ascii="Century Gothic" w:hAnsi="Century Gothic" w:cs="Garamond"/>
@@ -8526,6 +8522,7 @@
               <w:t>+</w:t>
             </w:r>
             <w:proofErr w:type="spellStart"/>
+            <w:proofErr w:type="gramStart"/>
             <w:r>
               <w:rPr>
                 <w:rFonts w:ascii="Century Gothic" w:eastAsia="Times New Roman" w:hAnsi="Century Gothic" w:cs="Segoe UI"/>
@@ -8547,7 +8544,19 @@
                 <w:szCs w:val="22"/>
                 <w:lang w:val="it-IT" w:eastAsia="it-IT" w:bidi="ar-SA"/>
               </w:rPr>
-              <w:t xml:space="preserve">(Ospite ospite): </w:t>
+              <w:t>(</w:t>
+            </w:r>
+            <w:proofErr w:type="gramEnd"/>
+            <w:r>
+              <w:rPr>
+                <w:rFonts w:ascii="Century Gothic" w:eastAsia="Times New Roman" w:hAnsi="Century Gothic" w:cs="Segoe UI"/>
+                <w:color w:val="auto"/>
+                <w:kern w:val="0"/>
+                <w:sz w:val="22"/>
+                <w:szCs w:val="22"/>
+                <w:lang w:val="it-IT" w:eastAsia="it-IT" w:bidi="ar-SA"/>
+              </w:rPr>
+              <w:t xml:space="preserve">Ospite ospite): </w:t>
             </w:r>
             <w:proofErr w:type="spellStart"/>
             <w:r>
@@ -8588,6 +8597,7 @@
               <w:t>+</w:t>
             </w:r>
             <w:proofErr w:type="spellStart"/>
+            <w:proofErr w:type="gramStart"/>
             <w:r>
               <w:rPr>
                 <w:rFonts w:ascii="Century Gothic" w:eastAsia="Times New Roman" w:hAnsi="Century Gothic" w:cs="Segoe UI" w:hint="eastAsia"/>
@@ -8622,6 +8632,7 @@
               </w:rPr>
               <w:t>(</w:t>
             </w:r>
+            <w:proofErr w:type="gramEnd"/>
             <w:r>
               <w:rPr>
                 <w:rFonts w:ascii="Century Gothic" w:eastAsia="Times New Roman" w:hAnsi="Century Gothic" w:cs="Segoe UI"/>
@@ -8689,6 +8700,7 @@
               <w:t xml:space="preserve"> </w:t>
             </w:r>
             <w:proofErr w:type="spellStart"/>
+            <w:proofErr w:type="gramStart"/>
             <w:r>
               <w:rPr>
                 <w:rFonts w:ascii="Century Gothic" w:eastAsia="Times New Roman" w:hAnsi="Century Gothic" w:cs="Segoe UI" w:hint="eastAsia"/>
@@ -8723,6 +8735,7 @@
               </w:rPr>
               <w:t>(</w:t>
             </w:r>
+            <w:proofErr w:type="gramEnd"/>
             <w:r>
               <w:rPr>
                 <w:rFonts w:ascii="Century Gothic" w:eastAsia="Times New Roman" w:hAnsi="Century Gothic" w:cs="Segoe UI"/>
@@ -8972,6 +8985,7 @@
               <w:t>+</w:t>
             </w:r>
             <w:proofErr w:type="spellStart"/>
+            <w:proofErr w:type="gramStart"/>
             <w:r>
               <w:rPr>
                 <w:rFonts w:ascii="Century Gothic" w:eastAsia="Times New Roman" w:hAnsi="Century Gothic" w:cs="Segoe UI" w:hint="eastAsia"/>
@@ -8993,7 +9007,19 @@
                 <w:szCs w:val="22"/>
                 <w:lang w:val="it-IT" w:eastAsia="it-IT" w:bidi="ar-SA"/>
               </w:rPr>
-              <w:t xml:space="preserve">(Ospite ospite): </w:t>
+              <w:t>(</w:t>
+            </w:r>
+            <w:proofErr w:type="gramEnd"/>
+            <w:r>
+              <w:rPr>
+                <w:rFonts w:ascii="Century Gothic" w:eastAsia="Times New Roman" w:hAnsi="Century Gothic" w:cs="Segoe UI" w:hint="eastAsia"/>
+                <w:color w:val="FFFFFF" w:themeColor="background1"/>
+                <w:kern w:val="0"/>
+                <w:sz w:val="22"/>
+                <w:szCs w:val="22"/>
+                <w:lang w:val="it-IT" w:eastAsia="it-IT" w:bidi="ar-SA"/>
+              </w:rPr>
+              <w:t xml:space="preserve">Ospite ospite): </w:t>
             </w:r>
             <w:proofErr w:type="spellStart"/>
             <w:r>
@@ -9332,6 +9358,7 @@
               <w:t xml:space="preserve">: </w:t>
             </w:r>
             <w:proofErr w:type="spellStart"/>
+            <w:proofErr w:type="gramStart"/>
             <w:r>
               <w:rPr>
                 <w:rFonts w:ascii="Century Gothic" w:eastAsia="Times New Roman" w:hAnsi="Century Gothic" w:cs="Segoe UI"/>
@@ -9353,7 +9380,19 @@
                 <w:szCs w:val="22"/>
                 <w:lang w:val="it-IT" w:eastAsia="it-IT" w:bidi="ar-SA"/>
               </w:rPr>
-              <w:t xml:space="preserve">:: </w:t>
+              <w:t>::</w:t>
+            </w:r>
+            <w:proofErr w:type="gramEnd"/>
+            <w:r>
+              <w:rPr>
+                <w:rFonts w:ascii="Century Gothic" w:eastAsia="Times New Roman" w:hAnsi="Century Gothic" w:cs="Segoe UI"/>
+                <w:color w:val="auto"/>
+                <w:kern w:val="0"/>
+                <w:sz w:val="22"/>
+                <w:szCs w:val="22"/>
+                <w:lang w:val="it-IT" w:eastAsia="it-IT" w:bidi="ar-SA"/>
+              </w:rPr>
+              <w:t xml:space="preserve"> </w:t>
             </w:r>
             <w:proofErr w:type="spellStart"/>
             <w:r>
@@ -9557,6 +9596,7 @@
               <w:t>+</w:t>
             </w:r>
             <w:proofErr w:type="spellStart"/>
+            <w:proofErr w:type="gramStart"/>
             <w:r>
               <w:rPr>
                 <w:rFonts w:ascii="Century Gothic" w:eastAsia="Times New Roman" w:hAnsi="Century Gothic" w:cs="Segoe UI" w:hint="eastAsia"/>
@@ -9591,6 +9631,7 @@
               </w:rPr>
               <w:t>(</w:t>
             </w:r>
+            <w:proofErr w:type="gramEnd"/>
             <w:r>
               <w:rPr>
                 <w:rFonts w:ascii="Century Gothic" w:eastAsia="Times New Roman" w:hAnsi="Century Gothic" w:cs="Segoe UI"/>
@@ -9939,6 +9980,7 @@
               <w:t xml:space="preserve">: </w:t>
             </w:r>
             <w:proofErr w:type="spellStart"/>
+            <w:proofErr w:type="gramStart"/>
             <w:r>
               <w:rPr>
                 <w:rFonts w:ascii="Century Gothic" w:eastAsia="Times New Roman" w:hAnsi="Century Gothic" w:cs="Segoe UI"/>
@@ -9960,7 +10002,19 @@
                 <w:szCs w:val="22"/>
                 <w:lang w:val="it-IT" w:eastAsia="it-IT" w:bidi="ar-SA"/>
               </w:rPr>
-              <w:t xml:space="preserve">:: </w:t>
+              <w:t>::</w:t>
+            </w:r>
+            <w:proofErr w:type="gramEnd"/>
+            <w:r>
+              <w:rPr>
+                <w:rFonts w:ascii="Century Gothic" w:eastAsia="Times New Roman" w:hAnsi="Century Gothic" w:cs="Segoe UI"/>
+                <w:color w:val="auto"/>
+                <w:kern w:val="0"/>
+                <w:sz w:val="22"/>
+                <w:szCs w:val="22"/>
+                <w:lang w:val="it-IT" w:eastAsia="it-IT" w:bidi="ar-SA"/>
+              </w:rPr>
+              <w:t xml:space="preserve"> </w:t>
             </w:r>
             <w:proofErr w:type="spellStart"/>
             <w:r>
@@ -10152,6 +10206,7 @@
               <w:t>+</w:t>
             </w:r>
             <w:proofErr w:type="spellStart"/>
+            <w:proofErr w:type="gramStart"/>
             <w:r>
               <w:rPr>
                 <w:rFonts w:ascii="Century Gothic" w:eastAsia="Times New Roman" w:hAnsi="Century Gothic" w:cs="Segoe UI" w:hint="eastAsia"/>
@@ -10186,6 +10241,7 @@
               </w:rPr>
               <w:t>(</w:t>
             </w:r>
+            <w:proofErr w:type="gramEnd"/>
             <w:r>
               <w:rPr>
                 <w:rFonts w:ascii="Century Gothic" w:eastAsia="Times New Roman" w:hAnsi="Century Gothic" w:cs="Segoe UI"/>
@@ -10560,6 +10616,7 @@
               <w:t xml:space="preserve"> </w:t>
             </w:r>
             <w:proofErr w:type="spellStart"/>
+            <w:proofErr w:type="gramStart"/>
             <w:r>
               <w:rPr>
                 <w:rFonts w:ascii="Century Gothic" w:eastAsia="Times New Roman" w:hAnsi="Century Gothic" w:cs="Segoe UI"/>
@@ -10581,7 +10638,19 @@
                 <w:szCs w:val="22"/>
                 <w:lang w:val="it-IT" w:eastAsia="it-IT" w:bidi="ar-SA"/>
               </w:rPr>
-              <w:t xml:space="preserve">:: </w:t>
+              <w:t>::</w:t>
+            </w:r>
+            <w:proofErr w:type="gramEnd"/>
+            <w:r>
+              <w:rPr>
+                <w:rFonts w:ascii="Century Gothic" w:eastAsia="Times New Roman" w:hAnsi="Century Gothic" w:cs="Segoe UI"/>
+                <w:color w:val="auto"/>
+                <w:kern w:val="0"/>
+                <w:sz w:val="22"/>
+                <w:szCs w:val="22"/>
+                <w:lang w:val="it-IT" w:eastAsia="it-IT" w:bidi="ar-SA"/>
+              </w:rPr>
+              <w:t xml:space="preserve"> </w:t>
             </w:r>
             <w:proofErr w:type="spellStart"/>
             <w:r>
@@ -10787,72 +10856,6 @@
         </w:rPr>
         <w:t>..???</w:t>
       </w:r>
-    </w:p>
-    <w:p>
-      <w:pPr>
-        <w:rPr>
-          <w:rFonts w:ascii="Century Gothic" w:hAnsi="Century Gothic" w:cs="Garamond"/>
-          <w:kern w:val="0"/>
-          <w:sz w:val="22"/>
-          <w:szCs w:val="22"/>
-          <w:lang w:val="it-IT" w:bidi="ar-SA"/>
-        </w:rPr>
-      </w:pPr>
-    </w:p>
-    <w:p>
-      <w:pPr>
-        <w:rPr>
-          <w:rFonts w:ascii="Century Gothic" w:hAnsi="Century Gothic" w:cs="Garamond"/>
-          <w:kern w:val="0"/>
-          <w:sz w:val="22"/>
-          <w:szCs w:val="22"/>
-          <w:lang w:val="it-IT" w:bidi="ar-SA"/>
-        </w:rPr>
-      </w:pPr>
-    </w:p>
-    <w:p>
-      <w:pPr>
-        <w:rPr>
-          <w:rFonts w:ascii="Century Gothic" w:hAnsi="Century Gothic" w:cs="Garamond"/>
-          <w:kern w:val="0"/>
-          <w:sz w:val="22"/>
-          <w:szCs w:val="22"/>
-          <w:lang w:val="it-IT" w:bidi="ar-SA"/>
-        </w:rPr>
-      </w:pPr>
-    </w:p>
-    <w:p>
-      <w:pPr>
-        <w:rPr>
-          <w:rFonts w:ascii="Century Gothic" w:hAnsi="Century Gothic" w:cs="Garamond"/>
-          <w:kern w:val="0"/>
-          <w:sz w:val="22"/>
-          <w:szCs w:val="22"/>
-          <w:lang w:val="it-IT" w:bidi="ar-SA"/>
-        </w:rPr>
-      </w:pPr>
-    </w:p>
-    <w:p>
-      <w:pPr>
-        <w:rPr>
-          <w:rFonts w:ascii="Century Gothic" w:hAnsi="Century Gothic" w:cs="Garamond"/>
-          <w:kern w:val="0"/>
-          <w:sz w:val="22"/>
-          <w:szCs w:val="22"/>
-          <w:lang w:val="it-IT" w:bidi="ar-SA"/>
-        </w:rPr>
-      </w:pPr>
-    </w:p>
-    <w:p>
-      <w:pPr>
-        <w:rPr>
-          <w:rFonts w:ascii="Century Gothic" w:hAnsi="Century Gothic" w:cs="Garamond"/>
-          <w:kern w:val="0"/>
-          <w:sz w:val="22"/>
-          <w:szCs w:val="22"/>
-          <w:lang w:val="it-IT" w:bidi="ar-SA"/>
-        </w:rPr>
-      </w:pPr>
     </w:p>
     <w:p>
       <w:pPr>
@@ -11341,19 +11344,43 @@
                 <w:kern w:val="0"/>
                 <w:sz w:val="22"/>
                 <w:szCs w:val="22"/>
-                <w:lang w:val="it-IT" w:eastAsia="it-IT" w:bidi="ar-SA"/>
-              </w:rPr>
-            </w:pPr>
-            <w:r>
-              <w:rPr>
-                <w:rFonts w:ascii="Century Gothic" w:eastAsia="Times New Roman" w:hAnsi="Century Gothic" w:cs="Segoe UI"/>
-                <w:color w:val="auto"/>
-                <w:kern w:val="0"/>
-                <w:sz w:val="22"/>
-                <w:szCs w:val="22"/>
-                <w:lang w:val="it-IT" w:eastAsia="it-IT" w:bidi="ar-SA"/>
-              </w:rPr>
-              <w:t>+login(</w:t>
+                <w:lang w:val="en-GB" w:eastAsia="it-IT" w:bidi="ar-SA"/>
+              </w:rPr>
+            </w:pPr>
+            <w:r>
+              <w:rPr>
+                <w:rFonts w:ascii="Century Gothic" w:eastAsia="Times New Roman" w:hAnsi="Century Gothic" w:cs="Segoe UI"/>
+                <w:color w:val="auto"/>
+                <w:kern w:val="0"/>
+                <w:sz w:val="22"/>
+                <w:szCs w:val="22"/>
+                <w:lang w:val="en-GB" w:eastAsia="it-IT" w:bidi="ar-SA"/>
+              </w:rPr>
+              <w:t>+</w:t>
+            </w:r>
+            <w:proofErr w:type="gramStart"/>
+            <w:r>
+              <w:rPr>
+                <w:rFonts w:ascii="Century Gothic" w:eastAsia="Times New Roman" w:hAnsi="Century Gothic" w:cs="Segoe UI"/>
+                <w:color w:val="auto"/>
+                <w:kern w:val="0"/>
+                <w:sz w:val="22"/>
+                <w:szCs w:val="22"/>
+                <w:lang w:val="en-GB" w:eastAsia="it-IT" w:bidi="ar-SA"/>
+              </w:rPr>
+              <w:t>login(</w:t>
+            </w:r>
+            <w:proofErr w:type="gramEnd"/>
+            <w:r>
+              <w:rPr>
+                <w:rFonts w:ascii="Century Gothic" w:eastAsia="Times New Roman" w:hAnsi="Century Gothic" w:cs="Segoe UI"/>
+                <w:color w:val="auto"/>
+                <w:kern w:val="0"/>
+                <w:sz w:val="22"/>
+                <w:szCs w:val="22"/>
+                <w:lang w:val="en-GB" w:eastAsia="it-IT" w:bidi="ar-SA"/>
+              </w:rPr>
+              <w:t xml:space="preserve">String email, String password): </w:t>
             </w:r>
             <w:proofErr w:type="spellStart"/>
             <w:r>
@@ -11363,33 +11390,48 @@
                 <w:kern w:val="0"/>
                 <w:sz w:val="22"/>
                 <w:szCs w:val="22"/>
-                <w:lang w:val="it-IT" w:eastAsia="it-IT" w:bidi="ar-SA"/>
-              </w:rPr>
-              <w:t>String</w:t>
+                <w:lang w:val="en-GB" w:eastAsia="it-IT" w:bidi="ar-SA"/>
+              </w:rPr>
+              <w:t>UtenteRegistrato</w:t>
             </w:r>
             <w:proofErr w:type="spellEnd"/>
-            <w:r>
-              <w:rPr>
-                <w:rFonts w:ascii="Century Gothic" w:eastAsia="Times New Roman" w:hAnsi="Century Gothic" w:cs="Segoe UI"/>
-                <w:color w:val="auto"/>
-                <w:kern w:val="0"/>
-                <w:sz w:val="22"/>
-                <w:szCs w:val="22"/>
-                <w:lang w:val="it-IT" w:eastAsia="it-IT" w:bidi="ar-SA"/>
-              </w:rPr>
-              <w:t xml:space="preserve"> email, </w:t>
+          </w:p>
+          <w:p>
+            <w:pPr>
+              <w:suppressAutoHyphens w:val="0"/>
+              <w:overflowPunct/>
+              <w:rPr>
+                <w:rFonts w:ascii="Century Gothic" w:eastAsia="Times New Roman" w:hAnsi="Century Gothic" w:cs="Segoe UI"/>
+                <w:color w:val="auto"/>
+                <w:kern w:val="0"/>
+                <w:sz w:val="22"/>
+                <w:szCs w:val="22"/>
+                <w:lang w:val="it-IT" w:eastAsia="it-IT" w:bidi="ar-SA"/>
+              </w:rPr>
+            </w:pPr>
+            <w:r>
+              <w:rPr>
+                <w:rFonts w:ascii="Century Gothic" w:eastAsia="Times New Roman" w:hAnsi="Century Gothic" w:cs="Segoe UI"/>
+                <w:color w:val="auto"/>
+                <w:kern w:val="0"/>
+                <w:sz w:val="22"/>
+                <w:szCs w:val="22"/>
+                <w:lang w:val="it-IT" w:eastAsia="it-IT" w:bidi="ar-SA"/>
+              </w:rPr>
+              <w:t>+</w:t>
             </w:r>
             <w:proofErr w:type="spellStart"/>
-            <w:r>
-              <w:rPr>
-                <w:rFonts w:ascii="Century Gothic" w:eastAsia="Times New Roman" w:hAnsi="Century Gothic" w:cs="Segoe UI"/>
-                <w:color w:val="auto"/>
-                <w:kern w:val="0"/>
-                <w:sz w:val="22"/>
-                <w:szCs w:val="22"/>
-                <w:lang w:val="it-IT" w:eastAsia="it-IT" w:bidi="ar-SA"/>
-              </w:rPr>
-              <w:t>String</w:t>
+            <w:proofErr w:type="gramStart"/>
+            <w:r>
+              <w:rPr>
+                <w:rFonts w:ascii="Century Gothic" w:eastAsia="Times New Roman" w:hAnsi="Century Gothic" w:cs="Segoe UI"/>
+                <w:color w:val="auto"/>
+                <w:kern w:val="0"/>
+                <w:sz w:val="22"/>
+                <w:szCs w:val="22"/>
+                <w:lang w:val="it-IT" w:eastAsia="it-IT" w:bidi="ar-SA"/>
+              </w:rPr>
+              <w:t>aggiornaUtenteRegistrato</w:t>
             </w:r>
             <w:proofErr w:type="spellEnd"/>
             <w:r>
@@ -11401,9 +11443,10 @@
                 <w:szCs w:val="22"/>
                 <w:lang w:val="it-IT" w:eastAsia="it-IT" w:bidi="ar-SA"/>
               </w:rPr>
-              <w:t xml:space="preserve"> password): </w:t>
+              <w:t>(</w:t>
             </w:r>
             <w:proofErr w:type="spellStart"/>
+            <w:proofErr w:type="gramEnd"/>
             <w:r>
               <w:rPr>
                 <w:rFonts w:ascii="Century Gothic" w:eastAsia="Times New Roman" w:hAnsi="Century Gothic" w:cs="Segoe UI"/>
@@ -11416,6 +11459,65 @@
               <w:t>UtenteRegistrato</w:t>
             </w:r>
             <w:proofErr w:type="spellEnd"/>
+            <w:r>
+              <w:rPr>
+                <w:rFonts w:ascii="Century Gothic" w:eastAsia="Times New Roman" w:hAnsi="Century Gothic" w:cs="Segoe UI"/>
+                <w:color w:val="auto"/>
+                <w:kern w:val="0"/>
+                <w:sz w:val="22"/>
+                <w:szCs w:val="22"/>
+                <w:lang w:val="it-IT" w:eastAsia="it-IT" w:bidi="ar-SA"/>
+              </w:rPr>
+              <w:t xml:space="preserve"> </w:t>
+            </w:r>
+            <w:proofErr w:type="spellStart"/>
+            <w:r>
+              <w:rPr>
+                <w:rFonts w:ascii="Century Gothic" w:eastAsia="Times New Roman" w:hAnsi="Century Gothic" w:cs="Segoe UI"/>
+                <w:color w:val="auto"/>
+                <w:kern w:val="0"/>
+                <w:sz w:val="22"/>
+                <w:szCs w:val="22"/>
+                <w:lang w:val="it-IT" w:eastAsia="it-IT" w:bidi="ar-SA"/>
+              </w:rPr>
+              <w:t>utenteRegistrato</w:t>
+            </w:r>
+            <w:proofErr w:type="spellEnd"/>
+            <w:r>
+              <w:rPr>
+                <w:rFonts w:ascii="Century Gothic" w:eastAsia="Times New Roman" w:hAnsi="Century Gothic" w:cs="Segoe UI"/>
+                <w:color w:val="auto"/>
+                <w:kern w:val="0"/>
+                <w:sz w:val="22"/>
+                <w:szCs w:val="22"/>
+                <w:lang w:val="it-IT" w:eastAsia="it-IT" w:bidi="ar-SA"/>
+              </w:rPr>
+              <w:t>)</w:t>
+            </w:r>
+            <w:r>
+              <w:rPr>
+                <w:rFonts w:ascii="Century Gothic" w:eastAsia="Times New Roman" w:hAnsi="Century Gothic" w:cs="Segoe UI"/>
+                <w:color w:val="auto"/>
+                <w:kern w:val="0"/>
+                <w:sz w:val="22"/>
+                <w:szCs w:val="22"/>
+                <w:lang w:val="it-IT" w:eastAsia="it-IT" w:bidi="ar-SA"/>
+              </w:rPr>
+              <w:t>:</w:t>
+            </w:r>
+            <w:proofErr w:type="spellStart"/>
+            <w:r>
+              <w:rPr>
+                <w:rFonts w:ascii="Century Gothic" w:eastAsia="Times New Roman" w:hAnsi="Century Gothic" w:cs="Segoe UI"/>
+                <w:color w:val="auto"/>
+                <w:kern w:val="0"/>
+                <w:sz w:val="22"/>
+                <w:szCs w:val="22"/>
+                <w:lang w:val="it-IT" w:eastAsia="it-IT" w:bidi="ar-SA"/>
+              </w:rPr>
+              <w:t>UtenteRegistrato</w:t>
+            </w:r>
+            <w:proofErr w:type="spellEnd"/>
           </w:p>
           <w:p>
             <w:pPr>
@@ -11442,16 +11544,17 @@
               <w:t>+</w:t>
             </w:r>
             <w:proofErr w:type="spellStart"/>
-            <w:r>
-              <w:rPr>
-                <w:rFonts w:ascii="Century Gothic" w:eastAsia="Times New Roman" w:hAnsi="Century Gothic" w:cs="Segoe UI"/>
-                <w:color w:val="auto"/>
-                <w:kern w:val="0"/>
-                <w:sz w:val="22"/>
-                <w:szCs w:val="22"/>
-                <w:lang w:val="it-IT" w:eastAsia="it-IT" w:bidi="ar-SA"/>
-              </w:rPr>
-              <w:t>aggiornaUtenteRegistrato</w:t>
+            <w:proofErr w:type="gramStart"/>
+            <w:r>
+              <w:rPr>
+                <w:rFonts w:ascii="Century Gothic" w:eastAsia="Times New Roman" w:hAnsi="Century Gothic" w:cs="Segoe UI"/>
+                <w:color w:val="auto"/>
+                <w:kern w:val="0"/>
+                <w:sz w:val="22"/>
+                <w:szCs w:val="22"/>
+                <w:lang w:val="it-IT" w:eastAsia="it-IT" w:bidi="ar-SA"/>
+              </w:rPr>
+              <w:t>aggiornaScolaresca</w:t>
             </w:r>
             <w:proofErr w:type="spellEnd"/>
             <w:r>
@@ -11465,17 +11568,55 @@
               </w:rPr>
               <w:t>(</w:t>
             </w:r>
+            <w:proofErr w:type="gramEnd"/>
+            <w:r>
+              <w:rPr>
+                <w:rFonts w:ascii="Century Gothic" w:eastAsia="Times New Roman" w:hAnsi="Century Gothic" w:cs="Segoe UI"/>
+                <w:color w:val="auto"/>
+                <w:kern w:val="0"/>
+                <w:sz w:val="22"/>
+                <w:szCs w:val="22"/>
+                <w:lang w:val="it-IT" w:eastAsia="it-IT" w:bidi="ar-SA"/>
+              </w:rPr>
+              <w:t>Scolaresca scolaresca):Scolaresca</w:t>
+            </w:r>
+          </w:p>
+          <w:p>
+            <w:pPr>
+              <w:suppressAutoHyphens w:val="0"/>
+              <w:overflowPunct/>
+              <w:rPr>
+                <w:rFonts w:ascii="Century Gothic" w:eastAsia="Times New Roman" w:hAnsi="Century Gothic" w:cs="Segoe UI"/>
+                <w:color w:val="auto"/>
+                <w:kern w:val="0"/>
+                <w:sz w:val="22"/>
+                <w:szCs w:val="22"/>
+                <w:lang w:val="it-IT" w:eastAsia="it-IT" w:bidi="ar-SA"/>
+              </w:rPr>
+            </w:pPr>
+            <w:r>
+              <w:rPr>
+                <w:rFonts w:ascii="Century Gothic" w:eastAsia="Times New Roman" w:hAnsi="Century Gothic" w:cs="Segoe UI"/>
+                <w:color w:val="auto"/>
+                <w:kern w:val="0"/>
+                <w:sz w:val="22"/>
+                <w:szCs w:val="22"/>
+                <w:lang w:val="it-IT" w:eastAsia="it-IT" w:bidi="ar-SA"/>
+              </w:rPr>
+              <w:t>+</w:t>
+            </w:r>
             <w:proofErr w:type="spellStart"/>
-            <w:r>
-              <w:rPr>
-                <w:rFonts w:ascii="Century Gothic" w:eastAsia="Times New Roman" w:hAnsi="Century Gothic" w:cs="Segoe UI"/>
-                <w:color w:val="auto"/>
-                <w:kern w:val="0"/>
-                <w:sz w:val="22"/>
-                <w:szCs w:val="22"/>
-                <w:lang w:val="it-IT" w:eastAsia="it-IT" w:bidi="ar-SA"/>
-              </w:rPr>
-              <w:t>UtenteRegistrato</w:t>
+            <w:proofErr w:type="gramStart"/>
+            <w:r>
+              <w:rPr>
+                <w:rFonts w:ascii="Century Gothic" w:eastAsia="Times New Roman" w:hAnsi="Century Gothic" w:cs="Segoe UI"/>
+                <w:color w:val="auto"/>
+                <w:kern w:val="0"/>
+                <w:sz w:val="22"/>
+                <w:szCs w:val="22"/>
+                <w:lang w:val="it-IT" w:eastAsia="it-IT" w:bidi="ar-SA"/>
+              </w:rPr>
+              <w:t>aggiornaAdmin</w:t>
             </w:r>
             <w:proofErr w:type="spellEnd"/>
             <w:r>
@@ -11487,153 +11628,19 @@
                 <w:szCs w:val="22"/>
                 <w:lang w:val="it-IT" w:eastAsia="it-IT" w:bidi="ar-SA"/>
               </w:rPr>
-              <w:t xml:space="preserve"> </w:t>
-            </w:r>
-            <w:proofErr w:type="spellStart"/>
-            <w:r>
-              <w:rPr>
-                <w:rFonts w:ascii="Century Gothic" w:eastAsia="Times New Roman" w:hAnsi="Century Gothic" w:cs="Segoe UI"/>
-                <w:color w:val="auto"/>
-                <w:kern w:val="0"/>
-                <w:sz w:val="22"/>
-                <w:szCs w:val="22"/>
-                <w:lang w:val="it-IT" w:eastAsia="it-IT" w:bidi="ar-SA"/>
-              </w:rPr>
-              <w:t>utenteRegistrato</w:t>
-            </w:r>
-            <w:proofErr w:type="spellEnd"/>
-            <w:r>
-              <w:rPr>
-                <w:rFonts w:ascii="Century Gothic" w:eastAsia="Times New Roman" w:hAnsi="Century Gothic" w:cs="Segoe UI"/>
-                <w:color w:val="auto"/>
-                <w:kern w:val="0"/>
-                <w:sz w:val="22"/>
-                <w:szCs w:val="22"/>
-                <w:lang w:val="it-IT" w:eastAsia="it-IT" w:bidi="ar-SA"/>
-              </w:rPr>
-              <w:t>)</w:t>
-            </w:r>
-            <w:r>
-              <w:rPr>
-                <w:rFonts w:ascii="Century Gothic" w:eastAsia="Times New Roman" w:hAnsi="Century Gothic" w:cs="Segoe UI"/>
-                <w:color w:val="auto"/>
-                <w:kern w:val="0"/>
-                <w:sz w:val="22"/>
-                <w:szCs w:val="22"/>
-                <w:lang w:val="it-IT" w:eastAsia="it-IT" w:bidi="ar-SA"/>
-              </w:rPr>
-              <w:t>:</w:t>
-            </w:r>
-            <w:proofErr w:type="spellStart"/>
-            <w:r>
-              <w:rPr>
-                <w:rFonts w:ascii="Century Gothic" w:eastAsia="Times New Roman" w:hAnsi="Century Gothic" w:cs="Segoe UI"/>
-                <w:color w:val="auto"/>
-                <w:kern w:val="0"/>
-                <w:sz w:val="22"/>
-                <w:szCs w:val="22"/>
-                <w:lang w:val="it-IT" w:eastAsia="it-IT" w:bidi="ar-SA"/>
-              </w:rPr>
-              <w:t>UtenteRegistrato</w:t>
-            </w:r>
-            <w:proofErr w:type="spellEnd"/>
-          </w:p>
-          <w:p>
-            <w:pPr>
-              <w:suppressAutoHyphens w:val="0"/>
-              <w:overflowPunct/>
-              <w:rPr>
-                <w:rFonts w:ascii="Century Gothic" w:eastAsia="Times New Roman" w:hAnsi="Century Gothic" w:cs="Segoe UI"/>
-                <w:color w:val="auto"/>
-                <w:kern w:val="0"/>
-                <w:sz w:val="22"/>
-                <w:szCs w:val="22"/>
-                <w:lang w:val="it-IT" w:eastAsia="it-IT" w:bidi="ar-SA"/>
-              </w:rPr>
-            </w:pPr>
-            <w:r>
-              <w:rPr>
-                <w:rFonts w:ascii="Century Gothic" w:eastAsia="Times New Roman" w:hAnsi="Century Gothic" w:cs="Segoe UI"/>
-                <w:color w:val="auto"/>
-                <w:kern w:val="0"/>
-                <w:sz w:val="22"/>
-                <w:szCs w:val="22"/>
-                <w:lang w:val="it-IT" w:eastAsia="it-IT" w:bidi="ar-SA"/>
-              </w:rPr>
-              <w:t>+</w:t>
-            </w:r>
-            <w:proofErr w:type="spellStart"/>
-            <w:r>
-              <w:rPr>
-                <w:rFonts w:ascii="Century Gothic" w:eastAsia="Times New Roman" w:hAnsi="Century Gothic" w:cs="Segoe UI"/>
-                <w:color w:val="auto"/>
-                <w:kern w:val="0"/>
-                <w:sz w:val="22"/>
-                <w:szCs w:val="22"/>
-                <w:lang w:val="it-IT" w:eastAsia="it-IT" w:bidi="ar-SA"/>
-              </w:rPr>
-              <w:t>aggiornaScolaresca</w:t>
-            </w:r>
-            <w:proofErr w:type="spellEnd"/>
-            <w:r>
-              <w:rPr>
-                <w:rFonts w:ascii="Century Gothic" w:eastAsia="Times New Roman" w:hAnsi="Century Gothic" w:cs="Segoe UI"/>
-                <w:color w:val="auto"/>
-                <w:kern w:val="0"/>
-                <w:sz w:val="22"/>
-                <w:szCs w:val="22"/>
-                <w:lang w:val="it-IT" w:eastAsia="it-IT" w:bidi="ar-SA"/>
-              </w:rPr>
-              <w:t>(Scolaresca scolaresca):Scolaresca</w:t>
-            </w:r>
-          </w:p>
-          <w:p>
-            <w:pPr>
-              <w:suppressAutoHyphens w:val="0"/>
-              <w:overflowPunct/>
-              <w:rPr>
-                <w:rFonts w:ascii="Century Gothic" w:eastAsia="Times New Roman" w:hAnsi="Century Gothic" w:cs="Segoe UI"/>
-                <w:color w:val="auto"/>
-                <w:kern w:val="0"/>
-                <w:sz w:val="22"/>
-                <w:szCs w:val="22"/>
-                <w:lang w:val="it-IT" w:eastAsia="it-IT" w:bidi="ar-SA"/>
-              </w:rPr>
-            </w:pPr>
-            <w:r>
-              <w:rPr>
-                <w:rFonts w:ascii="Century Gothic" w:eastAsia="Times New Roman" w:hAnsi="Century Gothic" w:cs="Segoe UI"/>
-                <w:color w:val="auto"/>
-                <w:kern w:val="0"/>
-                <w:sz w:val="22"/>
-                <w:szCs w:val="22"/>
-                <w:lang w:val="it-IT" w:eastAsia="it-IT" w:bidi="ar-SA"/>
-              </w:rPr>
-              <w:t>+</w:t>
-            </w:r>
-            <w:proofErr w:type="spellStart"/>
-            <w:r>
-              <w:rPr>
-                <w:rFonts w:ascii="Century Gothic" w:eastAsia="Times New Roman" w:hAnsi="Century Gothic" w:cs="Segoe UI"/>
-                <w:color w:val="auto"/>
-                <w:kern w:val="0"/>
-                <w:sz w:val="22"/>
-                <w:szCs w:val="22"/>
-                <w:lang w:val="it-IT" w:eastAsia="it-IT" w:bidi="ar-SA"/>
-              </w:rPr>
-              <w:t>aggiornaAdmin</w:t>
-            </w:r>
-            <w:proofErr w:type="spellEnd"/>
-            <w:r>
-              <w:rPr>
-                <w:rFonts w:ascii="Century Gothic" w:eastAsia="Times New Roman" w:hAnsi="Century Gothic" w:cs="Segoe UI"/>
-                <w:color w:val="auto"/>
-                <w:kern w:val="0"/>
-                <w:sz w:val="22"/>
-                <w:szCs w:val="22"/>
-                <w:lang w:val="it-IT" w:eastAsia="it-IT" w:bidi="ar-SA"/>
-              </w:rPr>
-              <w:t>(Amministratore amministratore):Admin</w:t>
+              <w:t>(</w:t>
+            </w:r>
+            <w:proofErr w:type="gramEnd"/>
+            <w:r>
+              <w:rPr>
+                <w:rFonts w:ascii="Century Gothic" w:eastAsia="Times New Roman" w:hAnsi="Century Gothic" w:cs="Segoe UI"/>
+                <w:color w:val="auto"/>
+                <w:kern w:val="0"/>
+                <w:sz w:val="22"/>
+                <w:szCs w:val="22"/>
+                <w:lang w:val="it-IT" w:eastAsia="it-IT" w:bidi="ar-SA"/>
+              </w:rPr>
+              <w:t>Amministratore amministratore):Admin</w:t>
             </w:r>
           </w:p>
         </w:tc>
@@ -11750,8 +11757,20 @@
       </w:tr>
       <w:bookmarkEnd w:id="12"/>
     </w:tbl>
-    <w:p/>
-    <w:p/>
+    <w:p>
+      <w:pPr>
+        <w:rPr>
+          <w:rFonts w:hint="eastAsia"/>
+        </w:rPr>
+      </w:pPr>
+    </w:p>
+    <w:p>
+      <w:pPr>
+        <w:rPr>
+          <w:rFonts w:hint="eastAsia"/>
+        </w:rPr>
+      </w:pPr>
+    </w:p>
     <w:tbl>
       <w:tblPr>
         <w:tblW w:w="11503" w:type="dxa"/>
@@ -11867,7 +11886,31 @@
                 <w:szCs w:val="22"/>
                 <w:lang w:val="en-GB" w:eastAsia="it-IT" w:bidi="ar-SA"/>
               </w:rPr>
-              <w:t>+login(String email, String password)</w:t>
+              <w:t>+</w:t>
+            </w:r>
+            <w:proofErr w:type="gramStart"/>
+            <w:r>
+              <w:rPr>
+                <w:rFonts w:ascii="Century Gothic" w:eastAsia="Times New Roman" w:hAnsi="Century Gothic" w:cs="Segoe UI" w:hint="eastAsia"/>
+                <w:color w:val="FFFFFF" w:themeColor="background1"/>
+                <w:kern w:val="0"/>
+                <w:sz w:val="22"/>
+                <w:szCs w:val="22"/>
+                <w:lang w:val="en-GB" w:eastAsia="it-IT" w:bidi="ar-SA"/>
+              </w:rPr>
+              <w:t>login(</w:t>
+            </w:r>
+            <w:proofErr w:type="gramEnd"/>
+            <w:r>
+              <w:rPr>
+                <w:rFonts w:ascii="Century Gothic" w:eastAsia="Times New Roman" w:hAnsi="Century Gothic" w:cs="Segoe UI" w:hint="eastAsia"/>
+                <w:color w:val="FFFFFF" w:themeColor="background1"/>
+                <w:kern w:val="0"/>
+                <w:sz w:val="22"/>
+                <w:szCs w:val="22"/>
+                <w:lang w:val="en-GB" w:eastAsia="it-IT" w:bidi="ar-SA"/>
+              </w:rPr>
+              <w:t>String email, String password)</w:t>
             </w:r>
           </w:p>
         </w:tc>
@@ -12188,6 +12231,7 @@
               <w:t xml:space="preserve"> </w:t>
             </w:r>
             <w:proofErr w:type="spellStart"/>
+            <w:proofErr w:type="gramStart"/>
             <w:r>
               <w:rPr>
                 <w:rFonts w:ascii="Century Gothic" w:eastAsia="Times New Roman" w:hAnsi="Century Gothic" w:cs="Segoe UI"/>
@@ -12209,7 +12253,19 @@
                 <w:szCs w:val="22"/>
                 <w:lang w:val="it-IT" w:eastAsia="it-IT" w:bidi="ar-SA"/>
               </w:rPr>
-              <w:t>::login(</w:t>
+              <w:t>::</w:t>
+            </w:r>
+            <w:proofErr w:type="gramEnd"/>
+            <w:r>
+              <w:rPr>
+                <w:rFonts w:ascii="Century Gothic" w:eastAsia="Times New Roman" w:hAnsi="Century Gothic" w:cs="Segoe UI"/>
+                <w:color w:val="auto"/>
+                <w:kern w:val="0"/>
+                <w:sz w:val="22"/>
+                <w:szCs w:val="22"/>
+                <w:lang w:val="it-IT" w:eastAsia="it-IT" w:bidi="ar-SA"/>
+              </w:rPr>
+              <w:t>login(</w:t>
             </w:r>
             <w:proofErr w:type="spellStart"/>
             <w:r>
@@ -12335,6 +12391,7 @@
               <w:t>+</w:t>
             </w:r>
             <w:proofErr w:type="spellStart"/>
+            <w:proofErr w:type="gramStart"/>
             <w:r>
               <w:rPr>
                 <w:rFonts w:ascii="Century Gothic" w:eastAsia="Times New Roman" w:hAnsi="Century Gothic" w:cs="Segoe UI" w:hint="eastAsia"/>
@@ -12359,6 +12416,7 @@
               <w:t>(</w:t>
             </w:r>
             <w:proofErr w:type="spellStart"/>
+            <w:proofErr w:type="gramEnd"/>
             <w:r>
               <w:rPr>
                 <w:rFonts w:ascii="Century Gothic" w:eastAsia="Times New Roman" w:hAnsi="Century Gothic" w:cs="Segoe UI" w:hint="eastAsia"/>
@@ -12806,6 +12864,7 @@
               <w:t>+</w:t>
             </w:r>
             <w:proofErr w:type="spellStart"/>
+            <w:proofErr w:type="gramStart"/>
             <w:r>
               <w:rPr>
                 <w:rFonts w:ascii="Century Gothic" w:eastAsia="Times New Roman" w:hAnsi="Century Gothic" w:cs="Segoe UI" w:hint="eastAsia"/>
@@ -12827,7 +12886,19 @@
                 <w:szCs w:val="22"/>
                 <w:lang w:val="it-IT" w:eastAsia="it-IT" w:bidi="ar-SA"/>
               </w:rPr>
-              <w:t>(Scolaresca scolaresca)</w:t>
+              <w:t>(</w:t>
+            </w:r>
+            <w:proofErr w:type="gramEnd"/>
+            <w:r>
+              <w:rPr>
+                <w:rFonts w:ascii="Century Gothic" w:eastAsia="Times New Roman" w:hAnsi="Century Gothic" w:cs="Segoe UI" w:hint="eastAsia"/>
+                <w:color w:val="FFFFFF" w:themeColor="background1"/>
+                <w:kern w:val="0"/>
+                <w:sz w:val="22"/>
+                <w:szCs w:val="22"/>
+                <w:lang w:val="it-IT" w:eastAsia="it-IT" w:bidi="ar-SA"/>
+              </w:rPr>
+              <w:t>Scolaresca scolaresca)</w:t>
             </w:r>
           </w:p>
         </w:tc>
@@ -13065,7 +13136,6 @@
                 <w:kern w:val="0"/>
                 <w:lang w:eastAsia="it-IT" w:bidi="ar-SA"/>
               </w:rPr>
-              <w:lastRenderedPageBreak/>
               <w:t>Post-</w:t>
             </w:r>
             <w:proofErr w:type="spellStart"/>
@@ -13219,6 +13289,7 @@
               <w:t>+</w:t>
             </w:r>
             <w:proofErr w:type="spellStart"/>
+            <w:proofErr w:type="gramStart"/>
             <w:r>
               <w:rPr>
                 <w:rFonts w:ascii="Century Gothic" w:eastAsia="Times New Roman" w:hAnsi="Century Gothic" w:cs="Segoe UI" w:hint="eastAsia"/>
@@ -13240,7 +13311,19 @@
                 <w:szCs w:val="22"/>
                 <w:lang w:val="it-IT" w:eastAsia="it-IT" w:bidi="ar-SA"/>
               </w:rPr>
-              <w:t>(Amministratore amministratore)</w:t>
+              <w:t>(</w:t>
+            </w:r>
+            <w:proofErr w:type="gramEnd"/>
+            <w:r>
+              <w:rPr>
+                <w:rFonts w:ascii="Century Gothic" w:eastAsia="Times New Roman" w:hAnsi="Century Gothic" w:cs="Segoe UI" w:hint="eastAsia"/>
+                <w:color w:val="FFFFFF" w:themeColor="background1"/>
+                <w:kern w:val="0"/>
+                <w:sz w:val="22"/>
+                <w:szCs w:val="22"/>
+                <w:lang w:val="it-IT" w:eastAsia="it-IT" w:bidi="ar-SA"/>
+              </w:rPr>
+              <w:t>Amministratore amministratore)</w:t>
             </w:r>
           </w:p>
         </w:tc>
@@ -13382,6 +13465,7 @@
                 <w:kern w:val="0"/>
                 <w:lang w:eastAsia="it-IT" w:bidi="ar-SA"/>
               </w:rPr>
+              <w:lastRenderedPageBreak/>
               <w:t>Pre-</w:t>
             </w:r>
             <w:proofErr w:type="spellStart"/>
@@ -14085,6 +14169,7 @@
               <w:t>+</w:t>
             </w:r>
             <w:proofErr w:type="spellStart"/>
+            <w:proofErr w:type="gramStart"/>
             <w:r>
               <w:rPr>
                 <w:rFonts w:ascii="Century Gothic" w:eastAsia="Times New Roman" w:hAnsi="Century Gothic" w:cs="Segoe UI"/>
@@ -14106,7 +14191,19 @@
                 <w:szCs w:val="22"/>
                 <w:lang w:val="it-IT" w:eastAsia="it-IT" w:bidi="ar-SA"/>
               </w:rPr>
-              <w:t xml:space="preserve">( ) </w:t>
+              <w:t>( )</w:t>
+            </w:r>
+            <w:proofErr w:type="gramEnd"/>
+            <w:r>
+              <w:rPr>
+                <w:rFonts w:ascii="Century Gothic" w:eastAsia="Times New Roman" w:hAnsi="Century Gothic" w:cs="Segoe UI"/>
+                <w:color w:val="auto"/>
+                <w:kern w:val="0"/>
+                <w:sz w:val="22"/>
+                <w:szCs w:val="22"/>
+                <w:lang w:val="it-IT" w:eastAsia="it-IT" w:bidi="ar-SA"/>
+              </w:rPr>
+              <w:t xml:space="preserve"> </w:t>
             </w:r>
             <w:r>
               <w:rPr>
@@ -14145,6 +14242,7 @@
               <w:t>+</w:t>
             </w:r>
             <w:proofErr w:type="spellStart"/>
+            <w:proofErr w:type="gramStart"/>
             <w:r>
               <w:rPr>
                 <w:rFonts w:ascii="Century Gothic" w:eastAsia="Times New Roman" w:hAnsi="Century Gothic" w:cs="Segoe UI"/>
@@ -14166,7 +14264,19 @@
                 <w:szCs w:val="22"/>
                 <w:lang w:val="it-IT" w:eastAsia="it-IT" w:bidi="ar-SA"/>
               </w:rPr>
-              <w:t>( ) : List&lt;Evento&gt;</w:t>
+              <w:t>( )</w:t>
+            </w:r>
+            <w:proofErr w:type="gramEnd"/>
+            <w:r>
+              <w:rPr>
+                <w:rFonts w:ascii="Century Gothic" w:eastAsia="Times New Roman" w:hAnsi="Century Gothic" w:cs="Segoe UI"/>
+                <w:color w:val="auto"/>
+                <w:kern w:val="0"/>
+                <w:sz w:val="22"/>
+                <w:szCs w:val="22"/>
+                <w:lang w:val="it-IT" w:eastAsia="it-IT" w:bidi="ar-SA"/>
+              </w:rPr>
+              <w:t xml:space="preserve"> : List&lt;Evento&gt;</w:t>
             </w:r>
           </w:p>
           <w:p>
@@ -14194,6 +14304,7 @@
               <w:t>+</w:t>
             </w:r>
             <w:proofErr w:type="spellStart"/>
+            <w:proofErr w:type="gramStart"/>
             <w:r>
               <w:rPr>
                 <w:rFonts w:ascii="Century Gothic" w:eastAsia="Times New Roman" w:hAnsi="Century Gothic" w:cs="Segoe UI"/>
@@ -14230,6 +14341,7 @@
               <w:t>int</w:t>
             </w:r>
             <w:proofErr w:type="spellEnd"/>
+            <w:proofErr w:type="gramEnd"/>
             <w:r>
               <w:rPr>
                 <w:rFonts w:ascii="Century Gothic" w:eastAsia="Times New Roman" w:hAnsi="Century Gothic" w:cs="Segoe UI"/>
@@ -14291,6 +14403,7 @@
               <w:t>+</w:t>
             </w:r>
             <w:proofErr w:type="spellStart"/>
+            <w:proofErr w:type="gramStart"/>
             <w:r>
               <w:rPr>
                 <w:rFonts w:ascii="Century Gothic" w:eastAsia="Times New Roman" w:hAnsi="Century Gothic" w:cs="Segoe UI"/>
@@ -14315,6 +14428,7 @@
               <w:t>(</w:t>
             </w:r>
             <w:proofErr w:type="spellStart"/>
+            <w:proofErr w:type="gramEnd"/>
             <w:r>
               <w:rPr>
                 <w:rFonts w:ascii="Century Gothic" w:eastAsia="Times New Roman" w:hAnsi="Century Gothic" w:cs="Segoe UI"/>
@@ -14498,6 +14612,7 @@
               <w:t>+</w:t>
             </w:r>
             <w:proofErr w:type="spellStart"/>
+            <w:proofErr w:type="gramStart"/>
             <w:r>
               <w:rPr>
                 <w:rFonts w:ascii="Century Gothic" w:eastAsia="Times New Roman" w:hAnsi="Century Gothic" w:cs="Segoe UI"/>
@@ -14519,7 +14634,19 @@
                 <w:szCs w:val="22"/>
                 <w:lang w:val="it-IT" w:eastAsia="it-IT" w:bidi="ar-SA"/>
               </w:rPr>
-              <w:t>( ): List&lt;Evento&gt;</w:t>
+              <w:t>( )</w:t>
+            </w:r>
+            <w:proofErr w:type="gramEnd"/>
+            <w:r>
+              <w:rPr>
+                <w:rFonts w:ascii="Century Gothic" w:eastAsia="Times New Roman" w:hAnsi="Century Gothic" w:cs="Segoe UI"/>
+                <w:color w:val="auto"/>
+                <w:kern w:val="0"/>
+                <w:sz w:val="22"/>
+                <w:szCs w:val="22"/>
+                <w:lang w:val="it-IT" w:eastAsia="it-IT" w:bidi="ar-SA"/>
+              </w:rPr>
+              <w:t>: List&lt;Evento&gt;</w:t>
             </w:r>
           </w:p>
           <w:p>
@@ -14547,6 +14674,7 @@
               <w:t>+</w:t>
             </w:r>
             <w:proofErr w:type="spellStart"/>
+            <w:proofErr w:type="gramStart"/>
             <w:r>
               <w:rPr>
                 <w:rFonts w:ascii="Century Gothic" w:eastAsia="Times New Roman" w:hAnsi="Century Gothic" w:cs="Segoe UI"/>
@@ -14568,7 +14696,19 @@
                 <w:szCs w:val="22"/>
                 <w:lang w:val="it-IT" w:eastAsia="it-IT" w:bidi="ar-SA"/>
               </w:rPr>
-              <w:t xml:space="preserve">(): List&lt;Evento&gt; </w:t>
+              <w:t>(</w:t>
+            </w:r>
+            <w:proofErr w:type="gramEnd"/>
+            <w:r>
+              <w:rPr>
+                <w:rFonts w:ascii="Century Gothic" w:eastAsia="Times New Roman" w:hAnsi="Century Gothic" w:cs="Segoe UI"/>
+                <w:color w:val="auto"/>
+                <w:kern w:val="0"/>
+                <w:sz w:val="22"/>
+                <w:szCs w:val="22"/>
+                <w:lang w:val="it-IT" w:eastAsia="it-IT" w:bidi="ar-SA"/>
+              </w:rPr>
+              <w:t xml:space="preserve">): List&lt;Evento&gt; </w:t>
             </w:r>
             <w:r>
               <w:rPr>
@@ -14607,6 +14747,7 @@
               <w:t>+</w:t>
             </w:r>
             <w:proofErr w:type="spellStart"/>
+            <w:proofErr w:type="gramStart"/>
             <w:r>
               <w:rPr>
                 <w:rFonts w:ascii="Century Gothic" w:eastAsia="Times New Roman" w:hAnsi="Century Gothic" w:cs="Segoe UI"/>
@@ -14631,6 +14772,7 @@
               <w:t>(</w:t>
             </w:r>
             <w:proofErr w:type="spellStart"/>
+            <w:proofErr w:type="gramEnd"/>
             <w:r>
               <w:rPr>
                 <w:rFonts w:ascii="Century Gothic" w:eastAsia="Times New Roman" w:hAnsi="Century Gothic" w:cs="Segoe UI"/>
@@ -14717,6 +14859,7 @@
               <w:t>+</w:t>
             </w:r>
             <w:proofErr w:type="spellStart"/>
+            <w:proofErr w:type="gramStart"/>
             <w:r>
               <w:rPr>
                 <w:rFonts w:ascii="Century Gothic" w:eastAsia="Times New Roman" w:hAnsi="Century Gothic" w:cs="Segoe UI"/>
@@ -14741,6 +14884,7 @@
               <w:t>(</w:t>
             </w:r>
             <w:proofErr w:type="spellStart"/>
+            <w:proofErr w:type="gramEnd"/>
             <w:r>
               <w:rPr>
                 <w:rFonts w:ascii="Century Gothic" w:eastAsia="Times New Roman" w:hAnsi="Century Gothic" w:cs="Segoe UI"/>
@@ -14827,6 +14971,7 @@
               <w:t>+</w:t>
             </w:r>
             <w:proofErr w:type="spellStart"/>
+            <w:proofErr w:type="gramStart"/>
             <w:r>
               <w:rPr>
                 <w:rFonts w:ascii="Century Gothic" w:eastAsia="Times New Roman" w:hAnsi="Century Gothic" w:cs="Segoe UI"/>
@@ -14863,6 +15008,7 @@
               <w:t>int</w:t>
             </w:r>
             <w:proofErr w:type="spellEnd"/>
+            <w:proofErr w:type="gramEnd"/>
             <w:r>
               <w:rPr>
                 <w:rFonts w:ascii="Century Gothic" w:eastAsia="Times New Roman" w:hAnsi="Century Gothic" w:cs="Segoe UI"/>
@@ -14924,6 +15070,7 @@
               <w:t>+</w:t>
             </w:r>
             <w:proofErr w:type="spellStart"/>
+            <w:proofErr w:type="gramStart"/>
             <w:r>
               <w:rPr>
                 <w:rFonts w:ascii="Century Gothic" w:eastAsia="Times New Roman" w:hAnsi="Century Gothic" w:cs="Segoe UI"/>
@@ -14945,7 +15092,19 @@
                 <w:szCs w:val="22"/>
                 <w:lang w:val="it-IT" w:eastAsia="it-IT" w:bidi="ar-SA"/>
               </w:rPr>
-              <w:t>(Evento evento): Evento</w:t>
+              <w:t>(</w:t>
+            </w:r>
+            <w:proofErr w:type="gramEnd"/>
+            <w:r>
+              <w:rPr>
+                <w:rFonts w:ascii="Century Gothic" w:eastAsia="Times New Roman" w:hAnsi="Century Gothic" w:cs="Segoe UI"/>
+                <w:color w:val="auto"/>
+                <w:kern w:val="0"/>
+                <w:sz w:val="22"/>
+                <w:szCs w:val="22"/>
+                <w:lang w:val="it-IT" w:eastAsia="it-IT" w:bidi="ar-SA"/>
+              </w:rPr>
+              <w:t>Evento evento): Evento</w:t>
             </w:r>
           </w:p>
           <w:p>
@@ -14973,6 +15132,7 @@
               <w:t>+</w:t>
             </w:r>
             <w:proofErr w:type="spellStart"/>
+            <w:proofErr w:type="gramStart"/>
             <w:r>
               <w:rPr>
                 <w:rFonts w:ascii="Century Gothic" w:eastAsia="Times New Roman" w:hAnsi="Century Gothic" w:cs="Segoe UI"/>
@@ -14994,7 +15154,19 @@
                 <w:szCs w:val="22"/>
                 <w:lang w:val="it-IT" w:eastAsia="it-IT" w:bidi="ar-SA"/>
               </w:rPr>
-              <w:t>(Evento evento): Evento</w:t>
+              <w:t>(</w:t>
+            </w:r>
+            <w:proofErr w:type="gramEnd"/>
+            <w:r>
+              <w:rPr>
+                <w:rFonts w:ascii="Century Gothic" w:eastAsia="Times New Roman" w:hAnsi="Century Gothic" w:cs="Segoe UI"/>
+                <w:color w:val="auto"/>
+                <w:kern w:val="0"/>
+                <w:sz w:val="22"/>
+                <w:szCs w:val="22"/>
+                <w:lang w:val="it-IT" w:eastAsia="it-IT" w:bidi="ar-SA"/>
+              </w:rPr>
+              <w:t>Evento evento): Evento</w:t>
             </w:r>
           </w:p>
           <w:p>
@@ -15022,6 +15194,7 @@
               <w:t>+</w:t>
             </w:r>
             <w:proofErr w:type="spellStart"/>
+            <w:proofErr w:type="gramStart"/>
             <w:r>
               <w:rPr>
                 <w:rFonts w:ascii="Century Gothic" w:eastAsia="Times New Roman" w:hAnsi="Century Gothic" w:cs="Segoe UI"/>
@@ -15046,6 +15219,7 @@
               <w:t>(</w:t>
             </w:r>
             <w:proofErr w:type="spellStart"/>
+            <w:proofErr w:type="gramEnd"/>
             <w:r>
               <w:rPr>
                 <w:rFonts w:ascii="Century Gothic" w:eastAsia="Times New Roman" w:hAnsi="Century Gothic" w:cs="Segoe UI"/>
@@ -15374,6 +15548,7 @@
               <w:t>+</w:t>
             </w:r>
             <w:proofErr w:type="spellStart"/>
+            <w:proofErr w:type="gramStart"/>
             <w:r>
               <w:rPr>
                 <w:rFonts w:ascii="Century Gothic" w:eastAsia="Times New Roman" w:hAnsi="Century Gothic" w:cs="Segoe UI"/>
@@ -15395,7 +15570,19 @@
                 <w:kern w:val="0"/>
                 <w:lang w:val="it-IT" w:eastAsia="it-IT" w:bidi="ar-SA"/>
               </w:rPr>
-              <w:t>( ) : List&lt;Evento&gt;</w:t>
+              <w:t>( )</w:t>
+            </w:r>
+            <w:proofErr w:type="gramEnd"/>
+            <w:r>
+              <w:rPr>
+                <w:rFonts w:ascii="Century Gothic" w:eastAsia="Times New Roman" w:hAnsi="Century Gothic" w:cs="Segoe UI"/>
+                <w:b/>
+                <w:bCs/>
+                <w:color w:val="FFFFFF" w:themeColor="background1"/>
+                <w:kern w:val="0"/>
+                <w:lang w:val="it-IT" w:eastAsia="it-IT" w:bidi="ar-SA"/>
+              </w:rPr>
+              <w:t xml:space="preserve"> : List&lt;Evento&gt;</w:t>
             </w:r>
           </w:p>
         </w:tc>
@@ -15442,7 +15629,6 @@
                 <w:kern w:val="0"/>
                 <w:lang w:eastAsia="it-IT" w:bidi="ar-SA"/>
               </w:rPr>
-              <w:lastRenderedPageBreak/>
               <w:t>Descrizione</w:t>
             </w:r>
             <w:proofErr w:type="spellEnd"/>
@@ -15734,6 +15920,7 @@
                 <w:kern w:val="0"/>
                 <w:lang w:eastAsia="it-IT" w:bidi="ar-SA"/>
               </w:rPr>
+              <w:lastRenderedPageBreak/>
               <w:t xml:space="preserve">Nome </w:t>
             </w:r>
             <w:proofErr w:type="spellStart"/>
@@ -15792,6 +15979,7 @@
               <w:t>+</w:t>
             </w:r>
             <w:proofErr w:type="spellStart"/>
+            <w:proofErr w:type="gramStart"/>
             <w:r>
               <w:rPr>
                 <w:rFonts w:ascii="Century Gothic" w:eastAsia="Times New Roman" w:hAnsi="Century Gothic" w:cs="Segoe UI"/>
@@ -15813,7 +16001,19 @@
                 <w:kern w:val="0"/>
                 <w:lang w:val="it-IT" w:eastAsia="it-IT" w:bidi="ar-SA"/>
               </w:rPr>
-              <w:t>( ) : List&lt;Evento&gt;</w:t>
+              <w:t>( )</w:t>
+            </w:r>
+            <w:proofErr w:type="gramEnd"/>
+            <w:r>
+              <w:rPr>
+                <w:rFonts w:ascii="Century Gothic" w:eastAsia="Times New Roman" w:hAnsi="Century Gothic" w:cs="Segoe UI"/>
+                <w:b/>
+                <w:bCs/>
+                <w:color w:val="FFFFFF" w:themeColor="background1"/>
+                <w:kern w:val="0"/>
+                <w:lang w:val="it-IT" w:eastAsia="it-IT" w:bidi="ar-SA"/>
+              </w:rPr>
+              <w:t xml:space="preserve"> : List&lt;Evento&gt;</w:t>
             </w:r>
           </w:p>
         </w:tc>
@@ -15911,29 +16111,7 @@
                 <w:szCs w:val="22"/>
                 <w:lang w:val="it-IT" w:eastAsia="it-IT" w:bidi="ar-SA"/>
               </w:rPr>
-              <w:t xml:space="preserve">Questo metodo consente di visualizzare la lista degli eventi </w:t>
-            </w:r>
-            <w:r>
-              <w:rPr>
-                <w:rFonts w:ascii="Century Gothic" w:eastAsia="Times New Roman" w:hAnsi="Century Gothic" w:cs="Segoe UI"/>
-                <w:color w:val="auto"/>
-                <w:kern w:val="0"/>
-                <w:sz w:val="22"/>
-                <w:szCs w:val="22"/>
-                <w:lang w:val="it-IT" w:eastAsia="it-IT" w:bidi="ar-SA"/>
-              </w:rPr>
-              <w:t xml:space="preserve">di tipo mostra </w:t>
-            </w:r>
-            <w:r>
-              <w:rPr>
-                <w:rFonts w:ascii="Century Gothic" w:eastAsia="Times New Roman" w:hAnsi="Century Gothic" w:cs="Segoe UI"/>
-                <w:color w:val="auto"/>
-                <w:kern w:val="0"/>
-                <w:sz w:val="22"/>
-                <w:szCs w:val="22"/>
-                <w:lang w:val="it-IT" w:eastAsia="it-IT" w:bidi="ar-SA"/>
-              </w:rPr>
-              <w:t>attivi nel sistema e restituisce una lista contenente tali eventi</w:t>
+              <w:t>Questo metodo consente di visualizzare la lista degli eventi di tipo mostra attivi nel sistema e restituisce una lista contenente tali eventi</w:t>
             </w:r>
           </w:p>
         </w:tc>
@@ -16226,6 +16404,7 @@
               <w:t>+</w:t>
             </w:r>
             <w:proofErr w:type="spellStart"/>
+            <w:proofErr w:type="gramStart"/>
             <w:r>
               <w:rPr>
                 <w:rFonts w:ascii="Century Gothic" w:eastAsia="Times New Roman" w:hAnsi="Century Gothic" w:cs="Segoe UI"/>
@@ -16262,6 +16441,7 @@
               <w:t>int</w:t>
             </w:r>
             <w:proofErr w:type="spellEnd"/>
+            <w:proofErr w:type="gramEnd"/>
             <w:r>
               <w:rPr>
                 <w:rFonts w:ascii="Century Gothic" w:eastAsia="Times New Roman" w:hAnsi="Century Gothic" w:cs="Segoe UI"/>
@@ -16675,6 +16855,7 @@
               <w:t>+</w:t>
             </w:r>
             <w:proofErr w:type="spellStart"/>
+            <w:proofErr w:type="gramStart"/>
             <w:r>
               <w:rPr>
                 <w:rFonts w:ascii="Century Gothic" w:eastAsia="Times New Roman" w:hAnsi="Century Gothic" w:cs="Segoe UI"/>
@@ -16699,6 +16880,7 @@
               <w:t>(</w:t>
             </w:r>
             <w:proofErr w:type="spellStart"/>
+            <w:proofErr w:type="gramEnd"/>
             <w:r>
               <w:rPr>
                 <w:rFonts w:ascii="Century Gothic" w:eastAsia="Times New Roman" w:hAnsi="Century Gothic" w:cs="Segoe UI"/>
@@ -17584,6 +17766,7 @@
               <w:t>+</w:t>
             </w:r>
             <w:proofErr w:type="spellStart"/>
+            <w:proofErr w:type="gramStart"/>
             <w:r>
               <w:rPr>
                 <w:rFonts w:ascii="Century Gothic" w:eastAsia="Times New Roman" w:hAnsi="Century Gothic" w:cs="Segoe UI"/>
@@ -17605,7 +17788,19 @@
                 <w:kern w:val="0"/>
                 <w:lang w:val="it-IT" w:eastAsia="it-IT" w:bidi="ar-SA"/>
               </w:rPr>
-              <w:t>( ): List&lt;Evento&gt;</w:t>
+              <w:t>( )</w:t>
+            </w:r>
+            <w:proofErr w:type="gramEnd"/>
+            <w:r>
+              <w:rPr>
+                <w:rFonts w:ascii="Century Gothic" w:eastAsia="Times New Roman" w:hAnsi="Century Gothic" w:cs="Segoe UI"/>
+                <w:b/>
+                <w:bCs/>
+                <w:color w:val="FF0000"/>
+                <w:kern w:val="0"/>
+                <w:lang w:val="it-IT" w:eastAsia="it-IT" w:bidi="ar-SA"/>
+              </w:rPr>
+              <w:t>: List&lt;Evento&gt;</w:t>
             </w:r>
           </w:p>
         </w:tc>
@@ -17984,6 +18179,7 @@
               <w:t>+</w:t>
             </w:r>
             <w:proofErr w:type="spellStart"/>
+            <w:proofErr w:type="gramStart"/>
             <w:r>
               <w:rPr>
                 <w:rFonts w:ascii="Century Gothic" w:eastAsia="Times New Roman" w:hAnsi="Century Gothic" w:cs="Segoe UI"/>
@@ -18005,7 +18201,19 @@
                 <w:kern w:val="0"/>
                 <w:lang w:val="it-IT" w:eastAsia="it-IT" w:bidi="ar-SA"/>
               </w:rPr>
-              <w:t>(): List&lt;Evento&gt;</w:t>
+              <w:t>(</w:t>
+            </w:r>
+            <w:proofErr w:type="gramEnd"/>
+            <w:r>
+              <w:rPr>
+                <w:rFonts w:ascii="Century Gothic" w:eastAsia="Times New Roman" w:hAnsi="Century Gothic" w:cs="Segoe UI"/>
+                <w:b/>
+                <w:bCs/>
+                <w:color w:val="FF0000"/>
+                <w:kern w:val="0"/>
+                <w:lang w:val="it-IT" w:eastAsia="it-IT" w:bidi="ar-SA"/>
+              </w:rPr>
+              <w:t>): List&lt;Evento&gt;</w:t>
             </w:r>
           </w:p>
         </w:tc>
@@ -18136,7 +18344,6 @@
                 <w:kern w:val="0"/>
                 <w:lang w:eastAsia="it-IT" w:bidi="ar-SA"/>
               </w:rPr>
-              <w:lastRenderedPageBreak/>
               <w:t>Pre-</w:t>
             </w:r>
             <w:proofErr w:type="spellStart"/>
@@ -18384,6 +18591,7 @@
               <w:t>+</w:t>
             </w:r>
             <w:proofErr w:type="spellStart"/>
+            <w:proofErr w:type="gramStart"/>
             <w:r>
               <w:rPr>
                 <w:rFonts w:ascii="Century Gothic" w:eastAsia="Times New Roman" w:hAnsi="Century Gothic" w:cs="Segoe UI"/>
@@ -18408,6 +18616,7 @@
               <w:t>(</w:t>
             </w:r>
             <w:proofErr w:type="spellStart"/>
+            <w:proofErr w:type="gramEnd"/>
             <w:r>
               <w:rPr>
                 <w:rFonts w:ascii="Century Gothic" w:eastAsia="Times New Roman" w:hAnsi="Century Gothic" w:cs="Segoe UI"/>
@@ -18511,6 +18720,7 @@
                 <w:kern w:val="0"/>
                 <w:lang w:eastAsia="it-IT" w:bidi="ar-SA"/>
               </w:rPr>
+              <w:lastRenderedPageBreak/>
               <w:t>Descrizione</w:t>
             </w:r>
             <w:proofErr w:type="spellEnd"/>
@@ -18842,6 +19052,7 @@
               <w:t>+</w:t>
             </w:r>
             <w:proofErr w:type="spellStart"/>
+            <w:proofErr w:type="gramStart"/>
             <w:r>
               <w:rPr>
                 <w:rFonts w:ascii="Century Gothic" w:eastAsia="Times New Roman" w:hAnsi="Century Gothic" w:cs="Segoe UI"/>
@@ -18866,6 +19077,7 @@
               <w:t>(</w:t>
             </w:r>
             <w:proofErr w:type="spellStart"/>
+            <w:proofErr w:type="gramEnd"/>
             <w:r>
               <w:rPr>
                 <w:rFonts w:ascii="Century Gothic" w:eastAsia="Times New Roman" w:hAnsi="Century Gothic" w:cs="Segoe UI"/>
@@ -19300,6 +19512,7 @@
               <w:t>+</w:t>
             </w:r>
             <w:proofErr w:type="spellStart"/>
+            <w:proofErr w:type="gramStart"/>
             <w:r>
               <w:rPr>
                 <w:rFonts w:ascii="Century Gothic" w:eastAsia="Times New Roman" w:hAnsi="Century Gothic" w:cs="Segoe UI"/>
@@ -19336,6 +19549,7 @@
               <w:t>int</w:t>
             </w:r>
             <w:proofErr w:type="spellEnd"/>
+            <w:proofErr w:type="gramEnd"/>
             <w:r>
               <w:rPr>
                 <w:rFonts w:ascii="Century Gothic" w:eastAsia="Times New Roman" w:hAnsi="Century Gothic" w:cs="Segoe UI"/>
@@ -19745,6 +19959,7 @@
               <w:t>+</w:t>
             </w:r>
             <w:proofErr w:type="spellStart"/>
+            <w:proofErr w:type="gramStart"/>
             <w:r>
               <w:rPr>
                 <w:rFonts w:ascii="Century Gothic" w:eastAsia="Times New Roman" w:hAnsi="Century Gothic" w:cs="Segoe UI"/>
@@ -19766,7 +19981,19 @@
                 <w:kern w:val="0"/>
                 <w:lang w:val="it-IT" w:eastAsia="it-IT" w:bidi="ar-SA"/>
               </w:rPr>
-              <w:t>(Evento evento): Evento</w:t>
+              <w:t>(</w:t>
+            </w:r>
+            <w:proofErr w:type="gramEnd"/>
+            <w:r>
+              <w:rPr>
+                <w:rFonts w:ascii="Century Gothic" w:eastAsia="Times New Roman" w:hAnsi="Century Gothic" w:cs="Segoe UI"/>
+                <w:b/>
+                <w:bCs/>
+                <w:color w:val="FF0000"/>
+                <w:kern w:val="0"/>
+                <w:lang w:val="it-IT" w:eastAsia="it-IT" w:bidi="ar-SA"/>
+              </w:rPr>
+              <w:t>Evento evento): Evento</w:t>
             </w:r>
           </w:p>
         </w:tc>
@@ -20143,6 +20370,7 @@
               <w:t>+</w:t>
             </w:r>
             <w:proofErr w:type="spellStart"/>
+            <w:proofErr w:type="gramStart"/>
             <w:r>
               <w:rPr>
                 <w:rFonts w:ascii="Century Gothic" w:eastAsia="Times New Roman" w:hAnsi="Century Gothic" w:cs="Segoe UI"/>
@@ -20164,7 +20392,19 @@
                 <w:kern w:val="0"/>
                 <w:lang w:val="it-IT" w:eastAsia="it-IT" w:bidi="ar-SA"/>
               </w:rPr>
-              <w:t>(Evento evento): Evento</w:t>
+              <w:t>(</w:t>
+            </w:r>
+            <w:proofErr w:type="gramEnd"/>
+            <w:r>
+              <w:rPr>
+                <w:rFonts w:ascii="Century Gothic" w:eastAsia="Times New Roman" w:hAnsi="Century Gothic" w:cs="Segoe UI"/>
+                <w:b/>
+                <w:bCs/>
+                <w:color w:val="FF0000"/>
+                <w:kern w:val="0"/>
+                <w:lang w:val="it-IT" w:eastAsia="it-IT" w:bidi="ar-SA"/>
+              </w:rPr>
+              <w:t>Evento evento): Evento</w:t>
             </w:r>
           </w:p>
         </w:tc>
@@ -20541,6 +20781,7 @@
               <w:t>+</w:t>
             </w:r>
             <w:proofErr w:type="spellStart"/>
+            <w:proofErr w:type="gramStart"/>
             <w:r>
               <w:rPr>
                 <w:rFonts w:ascii="Century Gothic" w:eastAsia="Times New Roman" w:hAnsi="Century Gothic" w:cs="Segoe UI"/>
@@ -20565,6 +20806,7 @@
               <w:t>(</w:t>
             </w:r>
             <w:proofErr w:type="spellStart"/>
+            <w:proofErr w:type="gramEnd"/>
             <w:r>
               <w:rPr>
                 <w:rFonts w:ascii="Century Gothic" w:eastAsia="Times New Roman" w:hAnsi="Century Gothic" w:cs="Segoe UI"/>
@@ -20949,7 +21191,9 @@
           <w:lang w:val="it-IT" w:bidi="ar-SA"/>
         </w:rPr>
       </w:pPr>
-      <w:r>
+    </w:p>
+    <w:p>
+      <w:pPr>
         <w:rPr>
           <w:rFonts w:ascii="Century Gothic" w:hAnsi="Century Gothic" w:cs="Garamond"/>
           <w:b/>
@@ -20957,8 +21201,7 @@
           <w:kern w:val="0"/>
           <w:lang w:val="it-IT" w:bidi="ar-SA"/>
         </w:rPr>
-        <w:t>Package Gestione Acquisti</w:t>
-      </w:r>
+      </w:pPr>
     </w:p>
     <w:p>
       <w:pPr>
@@ -20970,6 +21213,17 @@
           <w:lang w:val="it-IT" w:bidi="ar-SA"/>
         </w:rPr>
       </w:pPr>
+      <w:r>
+        <w:rPr>
+          <w:rFonts w:ascii="Century Gothic" w:hAnsi="Century Gothic" w:cs="Garamond"/>
+          <w:b/>
+          <w:bCs/>
+          <w:kern w:val="0"/>
+          <w:lang w:val="it-IT" w:bidi="ar-SA"/>
+        </w:rPr>
+        <w:lastRenderedPageBreak/>
+        <w:t>Package Gestione Acquisti</w:t>
+      </w:r>
     </w:p>
     <w:tbl>
       <w:tblPr>
@@ -21408,6 +21662,7 @@
               <w:t>+</w:t>
             </w:r>
             <w:proofErr w:type="spellStart"/>
+            <w:proofErr w:type="gramStart"/>
             <w:r>
               <w:rPr>
                 <w:rFonts w:ascii="Century Gothic" w:eastAsia="Times New Roman" w:hAnsi="Century Gothic" w:cs="Segoe UI"/>
@@ -21429,7 +21684,19 @@
                 <w:szCs w:val="22"/>
                 <w:lang w:val="it-IT" w:eastAsia="it-IT" w:bidi="ar-SA"/>
               </w:rPr>
-              <w:t xml:space="preserve">(List&lt;Evento&gt; </w:t>
+              <w:t>(</w:t>
+            </w:r>
+            <w:proofErr w:type="gramEnd"/>
+            <w:r>
+              <w:rPr>
+                <w:rFonts w:ascii="Century Gothic" w:eastAsia="Times New Roman" w:hAnsi="Century Gothic" w:cs="Segoe UI"/>
+                <w:color w:val="auto"/>
+                <w:kern w:val="0"/>
+                <w:sz w:val="22"/>
+                <w:szCs w:val="22"/>
+                <w:lang w:val="it-IT" w:eastAsia="it-IT" w:bidi="ar-SA"/>
+              </w:rPr>
+              <w:t xml:space="preserve">List&lt;Evento&gt; </w:t>
             </w:r>
             <w:proofErr w:type="spellStart"/>
             <w:r>
@@ -21540,6 +21807,7 @@
               <w:t>+</w:t>
             </w:r>
             <w:proofErr w:type="spellStart"/>
+            <w:proofErr w:type="gramStart"/>
             <w:r>
               <w:rPr>
                 <w:rFonts w:ascii="Century Gothic" w:eastAsia="Times New Roman" w:hAnsi="Century Gothic" w:cs="Segoe UI"/>
@@ -21564,6 +21832,7 @@
               <w:t>(</w:t>
             </w:r>
             <w:proofErr w:type="spellStart"/>
+            <w:proofErr w:type="gramEnd"/>
             <w:r>
               <w:rPr>
                 <w:rFonts w:ascii="Century Gothic" w:eastAsia="Times New Roman" w:hAnsi="Century Gothic" w:cs="Segoe UI"/>
@@ -21925,6 +22194,7 @@
               <w:t>+</w:t>
             </w:r>
             <w:proofErr w:type="spellStart"/>
+            <w:proofErr w:type="gramStart"/>
             <w:r>
               <w:rPr>
                 <w:rFonts w:ascii="Century Gothic" w:eastAsia="Times New Roman" w:hAnsi="Century Gothic" w:cs="Segoe UI"/>
@@ -21946,7 +22216,19 @@
                 <w:szCs w:val="22"/>
                 <w:lang w:val="it-IT" w:eastAsia="it-IT" w:bidi="ar-SA"/>
               </w:rPr>
-              <w:t xml:space="preserve">(List&lt;Evento&gt; </w:t>
+              <w:t>(</w:t>
+            </w:r>
+            <w:proofErr w:type="gramEnd"/>
+            <w:r>
+              <w:rPr>
+                <w:rFonts w:ascii="Century Gothic" w:eastAsia="Times New Roman" w:hAnsi="Century Gothic" w:cs="Segoe UI"/>
+                <w:color w:val="FFFFFF" w:themeColor="background1"/>
+                <w:kern w:val="0"/>
+                <w:sz w:val="22"/>
+                <w:szCs w:val="22"/>
+                <w:lang w:val="it-IT" w:eastAsia="it-IT" w:bidi="ar-SA"/>
+              </w:rPr>
+              <w:t xml:space="preserve">List&lt;Evento&gt; </w:t>
             </w:r>
             <w:proofErr w:type="spellStart"/>
             <w:r>
@@ -22223,7 +22505,19 @@
                 <w:szCs w:val="22"/>
                 <w:lang w:val="it-IT" w:eastAsia="it-IT" w:bidi="ar-SA"/>
               </w:rPr>
-              <w:t>(i).</w:t>
+              <w:t>(i</w:t>
+            </w:r>
+            <w:proofErr w:type="gramStart"/>
+            <w:r>
+              <w:rPr>
+                <w:rFonts w:ascii="Century Gothic" w:eastAsia="Times New Roman" w:hAnsi="Century Gothic" w:cs="Segoe UI"/>
+                <w:color w:val="auto"/>
+                <w:kern w:val="0"/>
+                <w:sz w:val="22"/>
+                <w:szCs w:val="22"/>
+                <w:lang w:val="it-IT" w:eastAsia="it-IT" w:bidi="ar-SA"/>
+              </w:rPr>
+              <w:t>).</w:t>
             </w:r>
             <w:proofErr w:type="spellStart"/>
             <w:r>
@@ -22238,6 +22532,7 @@
               <w:t>getQuantità</w:t>
             </w:r>
             <w:proofErr w:type="spellEnd"/>
+            <w:proofErr w:type="gramEnd"/>
             <w:r>
               <w:rPr>
                 <w:rFonts w:ascii="Century Gothic" w:eastAsia="Times New Roman" w:hAnsi="Century Gothic" w:cs="Segoe UI"/>
@@ -22335,6 +22630,7 @@
               </w:rPr>
             </w:pPr>
             <w:proofErr w:type="spellStart"/>
+            <w:proofErr w:type="gramStart"/>
             <w:r>
               <w:rPr>
                 <w:rFonts w:ascii="Century Gothic" w:eastAsia="Times New Roman" w:hAnsi="Century Gothic" w:cs="Segoe UI"/>
@@ -22359,6 +22655,7 @@
               <w:t>(</w:t>
             </w:r>
             <w:proofErr w:type="spellStart"/>
+            <w:proofErr w:type="gramEnd"/>
             <w:r>
               <w:rPr>
                 <w:rFonts w:ascii="Century Gothic" w:eastAsia="Times New Roman" w:hAnsi="Century Gothic" w:cs="Segoe UI"/>
@@ -22541,6 +22838,7 @@
               <w:t xml:space="preserve">+ </w:t>
             </w:r>
             <w:proofErr w:type="spellStart"/>
+            <w:proofErr w:type="gramStart"/>
             <w:r>
               <w:rPr>
                 <w:rFonts w:ascii="Century Gothic" w:eastAsia="Times New Roman" w:hAnsi="Century Gothic" w:cs="Segoe UI"/>
@@ -22565,6 +22863,7 @@
               <w:t>(</w:t>
             </w:r>
             <w:proofErr w:type="spellStart"/>
+            <w:proofErr w:type="gramEnd"/>
             <w:r>
               <w:rPr>
                 <w:rFonts w:ascii="Century Gothic" w:eastAsia="Times New Roman" w:hAnsi="Century Gothic" w:cs="Segoe UI"/>
@@ -22852,7 +23151,19 @@
                 <w:szCs w:val="22"/>
                 <w:lang w:val="it-IT" w:eastAsia="it-IT" w:bidi="ar-SA"/>
               </w:rPr>
-              <w:t>(i).</w:t>
+              <w:t>(i</w:t>
+            </w:r>
+            <w:proofErr w:type="gramStart"/>
+            <w:r>
+              <w:rPr>
+                <w:rFonts w:ascii="Century Gothic" w:eastAsia="Times New Roman" w:hAnsi="Century Gothic" w:cs="Segoe UI"/>
+                <w:color w:val="auto"/>
+                <w:kern w:val="0"/>
+                <w:sz w:val="22"/>
+                <w:szCs w:val="22"/>
+                <w:lang w:val="it-IT" w:eastAsia="it-IT" w:bidi="ar-SA"/>
+              </w:rPr>
+              <w:t>).</w:t>
             </w:r>
             <w:proofErr w:type="spellStart"/>
             <w:r>
@@ -22867,6 +23178,7 @@
               <w:t>getQuantità</w:t>
             </w:r>
             <w:proofErr w:type="spellEnd"/>
+            <w:proofErr w:type="gramEnd"/>
             <w:r>
               <w:rPr>
                 <w:rFonts w:ascii="Century Gothic" w:eastAsia="Times New Roman" w:hAnsi="Century Gothic" w:cs="Segoe UI"/>
@@ -22926,7 +23238,19 @@
                 <w:szCs w:val="22"/>
                 <w:lang w:val="it-IT" w:eastAsia="it-IT" w:bidi="ar-SA"/>
               </w:rPr>
-              <w:t>(i).</w:t>
+              <w:t>(i</w:t>
+            </w:r>
+            <w:proofErr w:type="gramStart"/>
+            <w:r>
+              <w:rPr>
+                <w:rFonts w:ascii="Century Gothic" w:eastAsia="Times New Roman" w:hAnsi="Century Gothic" w:cs="Segoe UI"/>
+                <w:color w:val="auto"/>
+                <w:kern w:val="0"/>
+                <w:sz w:val="22"/>
+                <w:szCs w:val="22"/>
+                <w:lang w:val="it-IT" w:eastAsia="it-IT" w:bidi="ar-SA"/>
+              </w:rPr>
+              <w:t>).</w:t>
             </w:r>
             <w:proofErr w:type="spellStart"/>
             <w:r>
@@ -22941,6 +23265,7 @@
               <w:t>getQuantità</w:t>
             </w:r>
             <w:proofErr w:type="spellEnd"/>
+            <w:proofErr w:type="gramEnd"/>
           </w:p>
         </w:tc>
       </w:tr>
@@ -23060,13 +23385,8 @@
       <w:bookmarkStart w:id="19" w:name="_Toc104628771"/>
       <w:r>
         <w:lastRenderedPageBreak/>
-        <w:t xml:space="preserve">3 Class </w:t>
+        <w:t>3 Class Diagram</w:t>
       </w:r>
-      <w:proofErr w:type="spellStart"/>
-      <w:r>
-        <w:t>Diagram</w:t>
-      </w:r>
-      <w:proofErr w:type="spellEnd"/>
     </w:p>
     <w:p>
       <w:pPr>
@@ -23456,9 +23776,34 @@
     </w:p>
     <w:p>
       <w:pPr>
+        <w:pStyle w:val="Default"/>
+        <w:rPr>
+          <w:lang w:val="it-IT"/>
+        </w:rPr>
+      </w:pPr>
+    </w:p>
+    <w:p>
+      <w:pPr>
+        <w:pStyle w:val="Default"/>
+        <w:rPr>
+          <w:lang w:val="it-IT"/>
+        </w:rPr>
+      </w:pPr>
+    </w:p>
+    <w:p>
+      <w:pPr>
+        <w:pStyle w:val="Default"/>
+        <w:rPr>
+          <w:lang w:val="it-IT"/>
+        </w:rPr>
+      </w:pPr>
+    </w:p>
+    <w:p>
+      <w:pPr>
         <w:pStyle w:val="GpsTitolo"/>
       </w:pPr>
       <w:r>
+        <w:lastRenderedPageBreak/>
         <w:t xml:space="preserve">4 </w:t>
       </w:r>
       <w:r>
@@ -23468,10 +23813,839 @@
     </w:p>
     <w:p>
       <w:pPr>
+        <w:suppressAutoHyphens w:val="0"/>
+        <w:overflowPunct/>
+        <w:autoSpaceDE w:val="0"/>
+        <w:autoSpaceDN w:val="0"/>
+        <w:adjustRightInd w:val="0"/>
+        <w:textAlignment w:val="auto"/>
+        <w:rPr>
+          <w:rFonts w:ascii="Century Gothic" w:hAnsi="Century Gothic" w:cs="Garamond"/>
+          <w:kern w:val="0"/>
+          <w:sz w:val="23"/>
+          <w:szCs w:val="23"/>
+          <w:lang w:val="it-IT" w:bidi="ar-SA"/>
+        </w:rPr>
+      </w:pPr>
+      <w:r>
+        <w:rPr>
+          <w:rFonts w:ascii="Century Gothic" w:hAnsi="Century Gothic" w:cs="Garamond"/>
+          <w:kern w:val="0"/>
+          <w:sz w:val="23"/>
+          <w:szCs w:val="23"/>
+          <w:lang w:val="it-IT" w:bidi="ar-SA"/>
+        </w:rPr>
+        <w:t xml:space="preserve">Il primo design pattern scelto è il </w:t>
+      </w:r>
+      <w:proofErr w:type="spellStart"/>
+      <w:r>
+        <w:rPr>
+          <w:rFonts w:ascii="Century Gothic" w:hAnsi="Century Gothic" w:cs="Garamond"/>
+          <w:b/>
+          <w:bCs/>
+          <w:kern w:val="0"/>
+          <w:sz w:val="23"/>
+          <w:szCs w:val="23"/>
+          <w:lang w:val="it-IT" w:bidi="ar-SA"/>
+        </w:rPr>
+        <w:t>Façade</w:t>
+      </w:r>
+      <w:proofErr w:type="spellEnd"/>
+      <w:r>
+        <w:rPr>
+          <w:rFonts w:ascii="Century Gothic" w:hAnsi="Century Gothic" w:cs="Garamond"/>
+          <w:i/>
+          <w:iCs/>
+          <w:kern w:val="0"/>
+          <w:sz w:val="23"/>
+          <w:szCs w:val="23"/>
+          <w:lang w:val="it-IT" w:bidi="ar-SA"/>
+        </w:rPr>
+        <w:t xml:space="preserve">. </w:t>
+      </w:r>
+      <w:r>
+        <w:rPr>
+          <w:rFonts w:ascii="Century Gothic" w:hAnsi="Century Gothic" w:cs="Garamond"/>
+          <w:kern w:val="0"/>
+          <w:sz w:val="23"/>
+          <w:szCs w:val="23"/>
+          <w:lang w:val="it-IT" w:bidi="ar-SA"/>
+        </w:rPr>
+        <w:t xml:space="preserve">Il pattern è basato sull’utilizzo di una classe che consente, tramite un’interfaccia più semplice, l’accesso ad un sottosistema che contiene classi con interfacce complesse e diverse tra loro. Questo design pattern offre due vantaggi: </w:t>
+      </w:r>
+    </w:p>
+    <w:p>
+      <w:pPr>
+        <w:pStyle w:val="Paragrafoelenco"/>
+        <w:numPr>
+          <w:ilvl w:val="0"/>
+          <w:numId w:val="11"/>
+        </w:numPr>
+        <w:suppressAutoHyphens w:val="0"/>
+        <w:autoSpaceDE w:val="0"/>
+        <w:autoSpaceDN w:val="0"/>
+        <w:adjustRightInd w:val="0"/>
+        <w:textAlignment w:val="auto"/>
+        <w:rPr>
+          <w:rFonts w:ascii="Century Gothic" w:hAnsi="Century Gothic" w:cs="Garamond"/>
+          <w:kern w:val="0"/>
+          <w:sz w:val="23"/>
+          <w:szCs w:val="23"/>
+          <w:lang w:val="it-IT" w:bidi="ar-SA"/>
+        </w:rPr>
+      </w:pPr>
+      <w:r>
+        <w:rPr>
+          <w:rFonts w:ascii="Century Gothic" w:hAnsi="Century Gothic" w:cs="Garamond"/>
+          <w:kern w:val="0"/>
+          <w:sz w:val="23"/>
+          <w:szCs w:val="23"/>
+          <w:lang w:val="it-IT" w:bidi="ar-SA"/>
+        </w:rPr>
+        <w:t xml:space="preserve">La riduzione del numero di associazioni </w:t>
+      </w:r>
+    </w:p>
+    <w:p>
+      <w:pPr>
+        <w:pStyle w:val="Paragrafoelenco"/>
+        <w:numPr>
+          <w:ilvl w:val="0"/>
+          <w:numId w:val="11"/>
+        </w:numPr>
+        <w:suppressAutoHyphens w:val="0"/>
+        <w:autoSpaceDE w:val="0"/>
+        <w:autoSpaceDN w:val="0"/>
+        <w:adjustRightInd w:val="0"/>
+        <w:textAlignment w:val="auto"/>
+        <w:rPr>
+          <w:rFonts w:ascii="Century Gothic" w:hAnsi="Century Gothic" w:cs="Garamond"/>
+          <w:kern w:val="0"/>
+          <w:sz w:val="23"/>
+          <w:szCs w:val="23"/>
+          <w:lang w:val="it-IT" w:bidi="ar-SA"/>
+        </w:rPr>
+      </w:pPr>
+      <w:r>
+        <w:rPr>
+          <w:rFonts w:ascii="Century Gothic" w:hAnsi="Century Gothic" w:cs="Garamond"/>
+          <w:kern w:val="0"/>
+          <w:sz w:val="23"/>
+          <w:szCs w:val="23"/>
+          <w:lang w:val="it-IT" w:bidi="ar-SA"/>
+        </w:rPr>
+        <w:t xml:space="preserve">Semplicità nell’attuazione di cambiamenti </w:t>
+      </w:r>
+    </w:p>
+    <w:p>
+      <w:pPr>
+        <w:suppressAutoHyphens w:val="0"/>
+        <w:overflowPunct/>
+        <w:autoSpaceDE w:val="0"/>
+        <w:autoSpaceDN w:val="0"/>
+        <w:adjustRightInd w:val="0"/>
+        <w:textAlignment w:val="auto"/>
+        <w:rPr>
+          <w:rFonts w:ascii="Century Gothic" w:hAnsi="Century Gothic" w:cs="Garamond"/>
+          <w:kern w:val="0"/>
+          <w:sz w:val="23"/>
+          <w:szCs w:val="23"/>
+          <w:lang w:val="it-IT" w:bidi="ar-SA"/>
+        </w:rPr>
+      </w:pPr>
+      <w:r>
+        <w:rPr>
+          <w:rFonts w:ascii="Century Gothic" w:hAnsi="Century Gothic" w:cs="Garamond"/>
+          <w:kern w:val="0"/>
+          <w:sz w:val="23"/>
+          <w:szCs w:val="23"/>
+          <w:lang w:val="it-IT" w:bidi="ar-SA"/>
+        </w:rPr>
+        <w:t xml:space="preserve">Ogni package è caratterizzato da un sub-package chiamato “services”, contenente le classi che implementano i metodi corrispondenti ai servizi offerti dal sottosistema. Questi metodi usufruiranno delle classi situate nei package “model” e “dao”. Attraverso questa strutturazione dei package, si ottiene una separazione tra logica di business e logica di controllo. </w:t>
+      </w:r>
+    </w:p>
+    <w:p>
+      <w:pPr>
+        <w:suppressAutoHyphens w:val="0"/>
+        <w:overflowPunct/>
+        <w:autoSpaceDE w:val="0"/>
+        <w:autoSpaceDN w:val="0"/>
+        <w:adjustRightInd w:val="0"/>
+        <w:textAlignment w:val="auto"/>
+        <w:rPr>
+          <w:rFonts w:ascii="Century Gothic" w:hAnsi="Century Gothic" w:cs="Garamond"/>
+          <w:kern w:val="0"/>
+          <w:sz w:val="23"/>
+          <w:szCs w:val="23"/>
+          <w:lang w:val="it-IT" w:bidi="ar-SA"/>
+        </w:rPr>
+      </w:pPr>
+      <w:r>
+        <w:rPr>
+          <w:rFonts w:ascii="Century Gothic" w:hAnsi="Century Gothic" w:cs="Garamond"/>
+          <w:kern w:val="0"/>
+          <w:sz w:val="23"/>
+          <w:szCs w:val="23"/>
+          <w:lang w:val="it-IT" w:bidi="ar-SA"/>
+        </w:rPr>
+        <w:t xml:space="preserve">Di seguito è mostrato un esempio d’uso del design pattern </w:t>
+      </w:r>
+      <w:proofErr w:type="spellStart"/>
+      <w:r>
+        <w:rPr>
+          <w:rFonts w:ascii="Century Gothic" w:hAnsi="Century Gothic" w:cs="Garamond"/>
+          <w:i/>
+          <w:iCs/>
+          <w:kern w:val="0"/>
+          <w:sz w:val="23"/>
+          <w:szCs w:val="23"/>
+          <w:lang w:val="it-IT" w:bidi="ar-SA"/>
+        </w:rPr>
+        <w:t>Façade</w:t>
+      </w:r>
+      <w:proofErr w:type="spellEnd"/>
+      <w:r>
+        <w:rPr>
+          <w:rFonts w:ascii="Century Gothic" w:hAnsi="Century Gothic" w:cs="Garamond"/>
+          <w:i/>
+          <w:iCs/>
+          <w:kern w:val="0"/>
+          <w:sz w:val="23"/>
+          <w:szCs w:val="23"/>
+          <w:lang w:val="it-IT" w:bidi="ar-SA"/>
+        </w:rPr>
+        <w:t xml:space="preserve">. </w:t>
+      </w:r>
+    </w:p>
+    <w:p>
+      <w:pPr>
+        <w:rPr>
+          <w:rFonts w:ascii="Century Gothic" w:hAnsi="Century Gothic" w:cs="Garamond"/>
+          <w:kern w:val="0"/>
+          <w:sz w:val="23"/>
+          <w:szCs w:val="23"/>
+          <w:lang w:val="it-IT" w:bidi="ar-SA"/>
+        </w:rPr>
+      </w:pPr>
+      <w:r>
+        <w:rPr>
+          <w:rFonts w:ascii="Century Gothic" w:hAnsi="Century Gothic" w:cs="Garamond"/>
+          <w:kern w:val="0"/>
+          <w:sz w:val="23"/>
+          <w:szCs w:val="23"/>
+          <w:lang w:val="it-IT" w:bidi="ar-SA"/>
+        </w:rPr>
+        <w:t>Il diagramma mostra il collegamento tra Controller e Services grazie all’utilizzo del suddetto design pattern.</w:t>
+      </w:r>
+    </w:p>
+    <w:p>
+      <w:pPr>
+        <w:jc w:val="center"/>
+        <w:rPr>
+          <w:rFonts w:ascii="Century Gothic" w:hAnsi="Century Gothic" w:cs="Garamond"/>
+          <w:kern w:val="0"/>
+          <w:sz w:val="23"/>
+          <w:szCs w:val="23"/>
+          <w:lang w:val="it-IT" w:bidi="ar-SA"/>
+        </w:rPr>
+      </w:pPr>
+      <w:r>
+        <w:rPr>
+          <w:rFonts w:ascii="Century Gothic" w:hAnsi="Century Gothic" w:cs="Garamond"/>
+          <w:noProof/>
+          <w:kern w:val="0"/>
+          <w:sz w:val="23"/>
+          <w:szCs w:val="23"/>
+          <w:lang w:val="it-IT" w:bidi="ar-SA"/>
+        </w:rPr>
+        <w:drawing>
+          <wp:inline distT="0" distB="0" distL="0" distR="0" wp14:anchorId="2CB1EBB2" wp14:editId="6D868583">
+            <wp:extent cx="1790700" cy="1836420"/>
+            <wp:effectExtent l="0" t="0" r="0" b="0"/>
+            <wp:docPr id="5" name="Immagine 5"/>
+            <wp:cNvGraphicFramePr>
+              <a:graphicFrameLocks xmlns:a="http://schemas.openxmlformats.org/drawingml/2006/main" noChangeAspect="1"/>
+            </wp:cNvGraphicFramePr>
+            <a:graphic xmlns:a="http://schemas.openxmlformats.org/drawingml/2006/main">
+              <a:graphicData uri="http://schemas.openxmlformats.org/drawingml/2006/picture">
+                <pic:pic xmlns:pic="http://schemas.openxmlformats.org/drawingml/2006/picture">
+                  <pic:nvPicPr>
+                    <pic:cNvPr id="0" name="Picture 1"/>
+                    <pic:cNvPicPr>
+                      <a:picLocks noChangeAspect="1" noChangeArrowheads="1"/>
+                    </pic:cNvPicPr>
+                  </pic:nvPicPr>
+                  <pic:blipFill>
+                    <a:blip r:embed="rId18">
+                      <a:extLst>
+                        <a:ext uri="{28A0092B-C50C-407E-A947-70E740481C1C}">
+                          <a14:useLocalDpi xmlns:a14="http://schemas.microsoft.com/office/drawing/2010/main" val="0"/>
+                        </a:ext>
+                      </a:extLst>
+                    </a:blip>
+                    <a:srcRect/>
+                    <a:stretch>
+                      <a:fillRect/>
+                    </a:stretch>
+                  </pic:blipFill>
+                  <pic:spPr bwMode="auto">
+                    <a:xfrm>
+                      <a:off x="0" y="0"/>
+                      <a:ext cx="1790700" cy="1836420"/>
+                    </a:xfrm>
+                    <a:prstGeom prst="rect">
+                      <a:avLst/>
+                    </a:prstGeom>
+                    <a:noFill/>
+                    <a:ln>
+                      <a:noFill/>
+                    </a:ln>
+                  </pic:spPr>
+                </pic:pic>
+              </a:graphicData>
+            </a:graphic>
+          </wp:inline>
+        </w:drawing>
+      </w:r>
+    </w:p>
+    <w:p>
+      <w:pPr>
+        <w:jc w:val="center"/>
+        <w:rPr>
+          <w:rFonts w:ascii="Century Gothic" w:hAnsi="Century Gothic" w:cs="Garamond"/>
+          <w:kern w:val="0"/>
+          <w:sz w:val="23"/>
+          <w:szCs w:val="23"/>
+          <w:lang w:val="it-IT" w:bidi="ar-SA"/>
+        </w:rPr>
+      </w:pPr>
+    </w:p>
+    <w:p>
+      <w:pPr>
+        <w:jc w:val="center"/>
+        <w:rPr>
+          <w:rFonts w:ascii="Century Gothic" w:hAnsi="Century Gothic" w:cs="Garamond"/>
+          <w:kern w:val="0"/>
+          <w:sz w:val="23"/>
+          <w:szCs w:val="23"/>
+          <w:lang w:val="it-IT" w:bidi="ar-SA"/>
+        </w:rPr>
+      </w:pPr>
+    </w:p>
+    <w:p>
+      <w:pPr>
+        <w:suppressAutoHyphens w:val="0"/>
+        <w:overflowPunct/>
+        <w:autoSpaceDE w:val="0"/>
+        <w:autoSpaceDN w:val="0"/>
+        <w:adjustRightInd w:val="0"/>
+        <w:textAlignment w:val="auto"/>
+        <w:rPr>
+          <w:rFonts w:ascii="Century Gothic" w:hAnsi="Century Gothic" w:cs="Garamond"/>
+          <w:kern w:val="0"/>
+          <w:sz w:val="23"/>
+          <w:szCs w:val="23"/>
+          <w:lang w:val="it-IT" w:bidi="ar-SA"/>
+        </w:rPr>
+      </w:pPr>
+      <w:r>
+        <w:rPr>
+          <w:rFonts w:ascii="Century Gothic" w:hAnsi="Century Gothic" w:cs="Garamond"/>
+          <w:kern w:val="0"/>
+          <w:sz w:val="23"/>
+          <w:szCs w:val="23"/>
+          <w:lang w:val="it-IT" w:bidi="ar-SA"/>
+        </w:rPr>
+        <w:t xml:space="preserve">Il secondo design pattern individuato è il </w:t>
+      </w:r>
+      <w:r>
+        <w:rPr>
+          <w:rFonts w:ascii="Century Gothic" w:hAnsi="Century Gothic" w:cs="Garamond"/>
+          <w:b/>
+          <w:bCs/>
+          <w:kern w:val="0"/>
+          <w:sz w:val="23"/>
+          <w:szCs w:val="23"/>
+          <w:lang w:val="it-IT" w:bidi="ar-SA"/>
+        </w:rPr>
+        <w:t>Singleton</w:t>
+      </w:r>
+      <w:r>
+        <w:rPr>
+          <w:rFonts w:ascii="Century Gothic" w:hAnsi="Century Gothic" w:cs="Garamond"/>
+          <w:kern w:val="0"/>
+          <w:sz w:val="23"/>
+          <w:szCs w:val="23"/>
+          <w:lang w:val="it-IT" w:bidi="ar-SA"/>
+        </w:rPr>
+        <w:t>, che appartiene alla categoria dei design pattern “</w:t>
+      </w:r>
+      <w:proofErr w:type="spellStart"/>
+      <w:r>
+        <w:rPr>
+          <w:rFonts w:ascii="Century Gothic" w:hAnsi="Century Gothic" w:cs="Garamond"/>
+          <w:kern w:val="0"/>
+          <w:sz w:val="23"/>
+          <w:szCs w:val="23"/>
+          <w:lang w:val="it-IT" w:bidi="ar-SA"/>
+        </w:rPr>
+        <w:t>creazionali</w:t>
+      </w:r>
+      <w:proofErr w:type="spellEnd"/>
+      <w:r>
+        <w:rPr>
+          <w:rFonts w:ascii="Century Gothic" w:hAnsi="Century Gothic" w:cs="Garamond"/>
+          <w:kern w:val="0"/>
+          <w:sz w:val="23"/>
+          <w:szCs w:val="23"/>
+          <w:lang w:val="it-IT" w:bidi="ar-SA"/>
+        </w:rPr>
+        <w:t xml:space="preserve">” e ha lo scopo di garantire che una classe possa essere istanziata una sola volta, e di fornire un punto di accesso globale a tale istanza. Inoltre, integra due nuove funzionalità: </w:t>
+      </w:r>
+    </w:p>
+    <w:p>
+      <w:pPr>
+        <w:pStyle w:val="Paragrafoelenco"/>
+        <w:numPr>
+          <w:ilvl w:val="0"/>
+          <w:numId w:val="14"/>
+        </w:numPr>
+        <w:suppressAutoHyphens w:val="0"/>
+        <w:autoSpaceDE w:val="0"/>
+        <w:autoSpaceDN w:val="0"/>
+        <w:adjustRightInd w:val="0"/>
+        <w:spacing w:after="42"/>
+        <w:textAlignment w:val="auto"/>
+        <w:rPr>
+          <w:rFonts w:ascii="Century Gothic" w:hAnsi="Century Gothic" w:cs="Garamond"/>
+          <w:kern w:val="0"/>
+          <w:sz w:val="23"/>
+          <w:szCs w:val="23"/>
+          <w:lang w:val="it-IT" w:bidi="ar-SA"/>
+        </w:rPr>
+      </w:pPr>
+      <w:r>
+        <w:rPr>
+          <w:rFonts w:ascii="Century Gothic" w:hAnsi="Century Gothic" w:cs="Garamond"/>
+          <w:kern w:val="0"/>
+          <w:sz w:val="23"/>
+          <w:szCs w:val="23"/>
+          <w:lang w:val="it-IT" w:bidi="ar-SA"/>
+        </w:rPr>
+        <w:t xml:space="preserve">Ha un costruttore privato </w:t>
+      </w:r>
+    </w:p>
+    <w:p>
+      <w:pPr>
+        <w:pStyle w:val="Paragrafoelenco"/>
+        <w:numPr>
+          <w:ilvl w:val="0"/>
+          <w:numId w:val="14"/>
+        </w:numPr>
+        <w:suppressAutoHyphens w:val="0"/>
+        <w:autoSpaceDE w:val="0"/>
+        <w:autoSpaceDN w:val="0"/>
+        <w:adjustRightInd w:val="0"/>
+        <w:spacing w:after="42"/>
+        <w:textAlignment w:val="auto"/>
+        <w:rPr>
+          <w:rFonts w:ascii="Century Gothic" w:hAnsi="Century Gothic" w:cs="Garamond"/>
+          <w:kern w:val="0"/>
+          <w:sz w:val="23"/>
+          <w:szCs w:val="23"/>
+          <w:lang w:val="it-IT" w:bidi="ar-SA"/>
+        </w:rPr>
+      </w:pPr>
+      <w:r>
+        <w:rPr>
+          <w:rFonts w:ascii="Century Gothic" w:hAnsi="Century Gothic" w:cs="Garamond"/>
+          <w:kern w:val="0"/>
+          <w:sz w:val="23"/>
+          <w:szCs w:val="23"/>
+          <w:lang w:val="it-IT" w:bidi="ar-SA"/>
+        </w:rPr>
+        <w:t xml:space="preserve">Definisce un operatore public </w:t>
+      </w:r>
+      <w:proofErr w:type="spellStart"/>
+      <w:r>
+        <w:rPr>
+          <w:rFonts w:ascii="Century Gothic" w:hAnsi="Century Gothic" w:cs="Garamond"/>
+          <w:kern w:val="0"/>
+          <w:sz w:val="23"/>
+          <w:szCs w:val="23"/>
+          <w:lang w:val="it-IT" w:bidi="ar-SA"/>
+        </w:rPr>
+        <w:t>static</w:t>
+      </w:r>
+      <w:proofErr w:type="spellEnd"/>
+      <w:r>
+        <w:rPr>
+          <w:rFonts w:ascii="Century Gothic" w:hAnsi="Century Gothic" w:cs="Garamond"/>
+          <w:kern w:val="0"/>
+          <w:sz w:val="23"/>
+          <w:szCs w:val="23"/>
+          <w:lang w:val="it-IT" w:bidi="ar-SA"/>
+        </w:rPr>
+        <w:t xml:space="preserve"> che viene impiegato per accedere al singleton </w:t>
+      </w:r>
+    </w:p>
+    <w:p>
+      <w:pPr>
+        <w:rPr>
+          <w:rFonts w:ascii="Century Gothic" w:hAnsi="Century Gothic" w:cs="Garamond"/>
+          <w:kern w:val="0"/>
+          <w:sz w:val="23"/>
+          <w:szCs w:val="23"/>
+          <w:lang w:val="it-IT" w:bidi="ar-SA"/>
+        </w:rPr>
+      </w:pPr>
+      <w:r>
+        <w:rPr>
+          <w:rFonts w:ascii="Century Gothic" w:hAnsi="Century Gothic" w:cs="Garamond"/>
+          <w:kern w:val="0"/>
+          <w:sz w:val="23"/>
+          <w:szCs w:val="23"/>
+          <w:lang w:val="it-IT" w:bidi="ar-SA"/>
+        </w:rPr>
+        <w:t>Questo design pattern verrà utilizzato nel nostro sistema, per permettere la connessione al database da parte delle classi situate nei package “dao”.</w:t>
+      </w:r>
+    </w:p>
+    <w:p>
+      <w:pPr>
+        <w:rPr>
+          <w:rFonts w:ascii="Century Gothic" w:hAnsi="Century Gothic" w:cs="Garamond"/>
+          <w:kern w:val="0"/>
+          <w:sz w:val="23"/>
+          <w:szCs w:val="23"/>
+          <w:lang w:val="it-IT" w:bidi="ar-SA"/>
+        </w:rPr>
+      </w:pPr>
+    </w:p>
+    <w:p>
+      <w:pPr>
+        <w:jc w:val="center"/>
+        <w:rPr>
+          <w:rFonts w:ascii="Century Gothic" w:hAnsi="Century Gothic" w:cs="Garamond"/>
+          <w:kern w:val="0"/>
+          <w:sz w:val="23"/>
+          <w:szCs w:val="23"/>
+          <w:lang w:val="it-IT" w:bidi="ar-SA"/>
+        </w:rPr>
+      </w:pPr>
+      <w:r>
+        <w:rPr>
+          <w:rFonts w:ascii="Century Gothic" w:hAnsi="Century Gothic" w:cs="Garamond"/>
+          <w:noProof/>
+          <w:kern w:val="0"/>
+          <w:sz w:val="23"/>
+          <w:szCs w:val="23"/>
+          <w:lang w:val="it-IT" w:bidi="ar-SA"/>
+        </w:rPr>
+        <w:lastRenderedPageBreak/>
+        <w:drawing>
+          <wp:inline distT="0" distB="0" distL="0" distR="0" wp14:anchorId="32297491" wp14:editId="18207C4D">
+            <wp:extent cx="2217420" cy="3185160"/>
+            <wp:effectExtent l="0" t="0" r="0" b="0"/>
+            <wp:docPr id="11" name="Immagine 11"/>
+            <wp:cNvGraphicFramePr>
+              <a:graphicFrameLocks xmlns:a="http://schemas.openxmlformats.org/drawingml/2006/main" noChangeAspect="1"/>
+            </wp:cNvGraphicFramePr>
+            <a:graphic xmlns:a="http://schemas.openxmlformats.org/drawingml/2006/main">
+              <a:graphicData uri="http://schemas.openxmlformats.org/drawingml/2006/picture">
+                <pic:pic xmlns:pic="http://schemas.openxmlformats.org/drawingml/2006/picture">
+                  <pic:nvPicPr>
+                    <pic:cNvPr id="0" name="Picture 2"/>
+                    <pic:cNvPicPr>
+                      <a:picLocks noChangeAspect="1" noChangeArrowheads="1"/>
+                    </pic:cNvPicPr>
+                  </pic:nvPicPr>
+                  <pic:blipFill>
+                    <a:blip r:embed="rId19">
+                      <a:extLst>
+                        <a:ext uri="{28A0092B-C50C-407E-A947-70E740481C1C}">
+                          <a14:useLocalDpi xmlns:a14="http://schemas.microsoft.com/office/drawing/2010/main" val="0"/>
+                        </a:ext>
+                      </a:extLst>
+                    </a:blip>
+                    <a:srcRect/>
+                    <a:stretch>
+                      <a:fillRect/>
+                    </a:stretch>
+                  </pic:blipFill>
+                  <pic:spPr bwMode="auto">
+                    <a:xfrm>
+                      <a:off x="0" y="0"/>
+                      <a:ext cx="2217420" cy="3185160"/>
+                    </a:xfrm>
+                    <a:prstGeom prst="rect">
+                      <a:avLst/>
+                    </a:prstGeom>
+                    <a:noFill/>
+                    <a:ln>
+                      <a:noFill/>
+                    </a:ln>
+                  </pic:spPr>
+                </pic:pic>
+              </a:graphicData>
+            </a:graphic>
+          </wp:inline>
+        </w:drawing>
+      </w:r>
+    </w:p>
+    <w:p>
+      <w:pPr>
+        <w:rPr>
+          <w:rFonts w:ascii="Century Gothic" w:hAnsi="Century Gothic" w:cs="Garamond"/>
+          <w:kern w:val="0"/>
+          <w:sz w:val="23"/>
+          <w:szCs w:val="23"/>
+          <w:lang w:val="it-IT" w:bidi="ar-SA"/>
+        </w:rPr>
+      </w:pPr>
+    </w:p>
+    <w:p>
+      <w:pPr>
+        <w:suppressAutoHyphens w:val="0"/>
+        <w:overflowPunct/>
+        <w:autoSpaceDE w:val="0"/>
+        <w:autoSpaceDN w:val="0"/>
+        <w:adjustRightInd w:val="0"/>
+        <w:textAlignment w:val="auto"/>
+        <w:rPr>
+          <w:rFonts w:ascii="Century Gothic" w:hAnsi="Century Gothic" w:cs="Garamond"/>
+          <w:kern w:val="0"/>
+          <w:sz w:val="23"/>
+          <w:szCs w:val="23"/>
+          <w:lang w:val="it-IT" w:bidi="ar-SA"/>
+        </w:rPr>
+      </w:pPr>
+      <w:r>
+        <w:rPr>
+          <w:rFonts w:ascii="Century Gothic" w:hAnsi="Century Gothic" w:cs="Garamond"/>
+          <w:kern w:val="0"/>
+          <w:sz w:val="23"/>
+          <w:szCs w:val="23"/>
+          <w:lang w:val="it-IT" w:bidi="ar-SA"/>
+        </w:rPr>
+        <w:t xml:space="preserve">Il terzo e ultimo design pattern individuato è il </w:t>
+      </w:r>
+      <w:r>
+        <w:rPr>
+          <w:rFonts w:ascii="Century Gothic" w:hAnsi="Century Gothic" w:cs="Garamond"/>
+          <w:b/>
+          <w:bCs/>
+          <w:kern w:val="0"/>
+          <w:sz w:val="23"/>
+          <w:szCs w:val="23"/>
+          <w:lang w:val="it-IT" w:bidi="ar-SA"/>
+        </w:rPr>
+        <w:t xml:space="preserve">DAO, </w:t>
+      </w:r>
+      <w:r>
+        <w:rPr>
+          <w:rFonts w:ascii="Century Gothic" w:hAnsi="Century Gothic" w:cs="Garamond"/>
+          <w:kern w:val="0"/>
+          <w:sz w:val="23"/>
+          <w:szCs w:val="23"/>
+          <w:lang w:val="it-IT" w:bidi="ar-SA"/>
+        </w:rPr>
+        <w:t>utilizzato per gestire la logica di accesso ai dati persistenti. Di seguito è mostrato un esempio d’uso del design pattern DAO.</w:t>
+      </w:r>
+    </w:p>
+    <w:p>
+      <w:pPr>
+        <w:rPr>
+          <w:rFonts w:ascii="Century Gothic" w:hAnsi="Century Gothic" w:cs="Garamond"/>
+          <w:kern w:val="0"/>
+          <w:sz w:val="23"/>
+          <w:szCs w:val="23"/>
+          <w:lang w:val="it-IT" w:bidi="ar-SA"/>
+        </w:rPr>
+      </w:pPr>
+      <w:r>
+        <w:rPr>
+          <w:rFonts w:ascii="Century Gothic" w:hAnsi="Century Gothic" w:cs="Garamond"/>
+          <w:kern w:val="0"/>
+          <w:sz w:val="23"/>
+          <w:szCs w:val="23"/>
+          <w:lang w:val="it-IT" w:bidi="ar-SA"/>
+        </w:rPr>
+        <w:t xml:space="preserve">Il diagramma illustra come il suddetto design pattern nasconda alla </w:t>
+      </w:r>
+      <w:proofErr w:type="spellStart"/>
+      <w:r>
+        <w:rPr>
+          <w:rFonts w:ascii="Century Gothic" w:hAnsi="Century Gothic" w:cs="Garamond"/>
+          <w:kern w:val="0"/>
+          <w:sz w:val="23"/>
+          <w:szCs w:val="23"/>
+          <w:lang w:val="it-IT" w:bidi="ar-SA"/>
+        </w:rPr>
+        <w:t>ClasseService</w:t>
+      </w:r>
+      <w:proofErr w:type="spellEnd"/>
+      <w:r>
+        <w:rPr>
+          <w:rFonts w:ascii="Century Gothic" w:hAnsi="Century Gothic" w:cs="Garamond"/>
+          <w:kern w:val="0"/>
+          <w:sz w:val="23"/>
+          <w:szCs w:val="23"/>
+          <w:lang w:val="it-IT" w:bidi="ar-SA"/>
+        </w:rPr>
+        <w:t xml:space="preserve"> le implementazioni delle operazioni di accesso ai dati persistenti, implementando il concetto di “</w:t>
+      </w:r>
+      <w:proofErr w:type="spellStart"/>
+      <w:r>
+        <w:rPr>
+          <w:rFonts w:ascii="Century Gothic" w:hAnsi="Century Gothic" w:cs="Garamond"/>
+          <w:kern w:val="0"/>
+          <w:sz w:val="23"/>
+          <w:szCs w:val="23"/>
+          <w:lang w:val="it-IT" w:bidi="ar-SA"/>
+        </w:rPr>
+        <w:t>loosely</w:t>
+      </w:r>
+      <w:proofErr w:type="spellEnd"/>
+      <w:r>
+        <w:rPr>
+          <w:rFonts w:ascii="Century Gothic" w:hAnsi="Century Gothic" w:cs="Garamond"/>
+          <w:kern w:val="0"/>
+          <w:sz w:val="23"/>
+          <w:szCs w:val="23"/>
+          <w:lang w:val="it-IT" w:bidi="ar-SA"/>
+        </w:rPr>
+        <w:t xml:space="preserve"> </w:t>
+      </w:r>
+      <w:proofErr w:type="spellStart"/>
+      <w:r>
+        <w:rPr>
+          <w:rFonts w:ascii="Century Gothic" w:hAnsi="Century Gothic" w:cs="Garamond"/>
+          <w:kern w:val="0"/>
+          <w:sz w:val="23"/>
+          <w:szCs w:val="23"/>
+          <w:lang w:val="it-IT" w:bidi="ar-SA"/>
+        </w:rPr>
+        <w:t>coupled</w:t>
+      </w:r>
+      <w:proofErr w:type="spellEnd"/>
+      <w:r>
+        <w:rPr>
+          <w:rFonts w:ascii="Century Gothic" w:hAnsi="Century Gothic" w:cs="Garamond"/>
+          <w:kern w:val="0"/>
+          <w:sz w:val="23"/>
+          <w:szCs w:val="23"/>
+          <w:lang w:val="it-IT" w:bidi="ar-SA"/>
+        </w:rPr>
+        <w:t>”.</w:t>
+      </w:r>
+    </w:p>
+    <w:p>
+      <w:pPr>
+        <w:rPr>
+          <w:rFonts w:ascii="Century Gothic" w:hAnsi="Century Gothic" w:cs="Garamond"/>
+          <w:kern w:val="0"/>
+          <w:sz w:val="23"/>
+          <w:szCs w:val="23"/>
+          <w:lang w:val="it-IT" w:bidi="ar-SA"/>
+        </w:rPr>
+      </w:pPr>
+    </w:p>
+    <w:p>
+      <w:pPr>
+        <w:jc w:val="center"/>
+        <w:rPr>
+          <w:rFonts w:ascii="Century Gothic" w:hAnsi="Century Gothic" w:cs="Garamond"/>
+          <w:kern w:val="0"/>
+          <w:sz w:val="23"/>
+          <w:szCs w:val="23"/>
+          <w:lang w:val="it-IT" w:bidi="ar-SA"/>
+        </w:rPr>
+      </w:pPr>
+      <w:r>
+        <w:rPr>
+          <w:rFonts w:ascii="Century Gothic" w:hAnsi="Century Gothic" w:cs="Garamond"/>
+          <w:noProof/>
+          <w:kern w:val="0"/>
+          <w:sz w:val="23"/>
+          <w:szCs w:val="23"/>
+          <w:lang w:val="it-IT" w:bidi="ar-SA"/>
+        </w:rPr>
+        <w:drawing>
+          <wp:inline distT="0" distB="0" distL="0" distR="0" wp14:anchorId="1849C607" wp14:editId="6C458CED">
+            <wp:extent cx="6332220" cy="2941955"/>
+            <wp:effectExtent l="0" t="0" r="0" b="0"/>
+            <wp:docPr id="13" name="Immagine 13"/>
+            <wp:cNvGraphicFramePr>
+              <a:graphicFrameLocks xmlns:a="http://schemas.openxmlformats.org/drawingml/2006/main" noChangeAspect="1"/>
+            </wp:cNvGraphicFramePr>
+            <a:graphic xmlns:a="http://schemas.openxmlformats.org/drawingml/2006/main">
+              <a:graphicData uri="http://schemas.openxmlformats.org/drawingml/2006/picture">
+                <pic:pic xmlns:pic="http://schemas.openxmlformats.org/drawingml/2006/picture">
+                  <pic:nvPicPr>
+                    <pic:cNvPr id="0" name="Picture 3"/>
+                    <pic:cNvPicPr>
+                      <a:picLocks noChangeAspect="1" noChangeArrowheads="1"/>
+                    </pic:cNvPicPr>
+                  </pic:nvPicPr>
+                  <pic:blipFill>
+                    <a:blip r:embed="rId20">
+                      <a:extLst>
+                        <a:ext uri="{28A0092B-C50C-407E-A947-70E740481C1C}">
+                          <a14:useLocalDpi xmlns:a14="http://schemas.microsoft.com/office/drawing/2010/main" val="0"/>
+                        </a:ext>
+                      </a:extLst>
+                    </a:blip>
+                    <a:srcRect/>
+                    <a:stretch>
+                      <a:fillRect/>
+                    </a:stretch>
+                  </pic:blipFill>
+                  <pic:spPr bwMode="auto">
+                    <a:xfrm>
+                      <a:off x="0" y="0"/>
+                      <a:ext cx="6332220" cy="2941955"/>
+                    </a:xfrm>
+                    <a:prstGeom prst="rect">
+                      <a:avLst/>
+                    </a:prstGeom>
+                    <a:noFill/>
+                    <a:ln>
+                      <a:noFill/>
+                    </a:ln>
+                  </pic:spPr>
+                </pic:pic>
+              </a:graphicData>
+            </a:graphic>
+          </wp:inline>
+        </w:drawing>
+      </w:r>
+    </w:p>
+    <w:p>
+      <w:pPr>
+        <w:jc w:val="center"/>
+        <w:rPr>
+          <w:rFonts w:ascii="Century Gothic" w:hAnsi="Century Gothic" w:cs="Garamond"/>
+          <w:kern w:val="0"/>
+          <w:sz w:val="23"/>
+          <w:szCs w:val="23"/>
+          <w:lang w:val="it-IT" w:bidi="ar-SA"/>
+        </w:rPr>
+      </w:pPr>
+    </w:p>
+    <w:p>
+      <w:pPr>
+        <w:rPr>
+          <w:rFonts w:ascii="Century Gothic" w:hAnsi="Century Gothic"/>
+          <w:lang w:val="it-IT"/>
+        </w:rPr>
+      </w:pPr>
+    </w:p>
+    <w:p>
+      <w:pPr>
         <w:pStyle w:val="GpsTitolo"/>
       </w:pPr>
       <w:bookmarkStart w:id="20" w:name="_Toc104628772"/>
       <w:r>
+        <w:lastRenderedPageBreak/>
         <w:t xml:space="preserve">5 </w:t>
       </w:r>
       <w:r>
@@ -23483,7 +24657,7 @@
       <w:bookmarkEnd w:id="20"/>
     </w:p>
     <w:sectPr>
-      <w:headerReference w:type="default" r:id="rId18"/>
+      <w:headerReference w:type="default" r:id="rId21"/>
       <w:pgSz w:w="12240" w:h="15840"/>
       <w:pgMar w:top="1134" w:right="1134" w:bottom="1135" w:left="1134" w:header="0" w:footer="0" w:gutter="0"/>
       <w:cols w:space="720"/>
@@ -23775,6 +24949,57 @@
 <file path=word/numbering.xml><?xml version="1.0" encoding="utf-8"?>
 <w:numbering xmlns:wpc="http://schemas.microsoft.com/office/word/2010/wordprocessingCanvas" xmlns:cx="http://schemas.microsoft.com/office/drawing/2014/chartex" xmlns:cx1="http://schemas.microsoft.com/office/drawing/2015/9/8/chartex" xmlns:cx2="http://schemas.microsoft.com/office/drawing/2015/10/21/chartex" xmlns:cx3="http://schemas.microsoft.com/office/drawing/2016/5/9/chartex" xmlns:cx4="http://schemas.microsoft.com/office/drawing/2016/5/10/chartex" xmlns:cx5="http://schemas.microsoft.com/office/drawing/2016/5/11/chartex" xmlns:cx6="http://schemas.microsoft.com/office/drawing/2016/5/12/chartex" xmlns:cx7="http://schemas.microsoft.com/office/drawing/2016/5/13/chartex" xmlns:cx8="http://schemas.microsoft.com/office/drawing/2016/5/14/chartex" xmlns:mc="http://schemas.openxmlformats.org/markup-compatibility/2006" xmlns:aink="http://schemas.microsoft.com/office/drawing/2016/ink" xmlns:am3d="http://schemas.microsoft.com/office/drawing/2017/model3d" xmlns:o="urn:schemas-microsoft-com:office:office" xmlns:oel="http://schemas.microsoft.com/office/2019/extlst" xmlns:r="http://schemas.openxmlformats.org/officeDocument/2006/relationships" xmlns:m="http://schemas.openxmlformats.org/officeDocument/2006/math" xmlns:v="urn:schemas-microsoft-com:vml" xmlns:wp14="http://schemas.microsoft.com/office/word/2010/wordprocessingDrawing" xmlns:wp="http://schemas.openxmlformats.org/drawingml/2006/wordprocessingDrawing" xmlns:w10="urn:schemas-microsoft-com:office:word" xmlns:w="http://schemas.openxmlformats.org/wordprocessingml/2006/main" xmlns:w14="http://schemas.microsoft.com/office/word/2010/wordml" xmlns:w15="http://schemas.microsoft.com/office/word/2012/wordml" xmlns:w16cex="http://schemas.microsoft.com/office/word/2018/wordml/cex" xmlns:w16cid="http://schemas.microsoft.com/office/word/2016/wordml/cid" xmlns:w16="http://schemas.microsoft.com/office/word/2018/wordml" xmlns:w16sdtdh="http://schemas.microsoft.com/office/word/2020/wordml/sdtdatahash" xmlns:w16se="http://schemas.microsoft.com/office/word/2015/wordml/symex" xmlns:wpg="http://schemas.microsoft.com/office/word/2010/wordprocessingGroup" xmlns:wpi="http://schemas.microsoft.com/office/word/2010/wordprocessingInk" xmlns:wne="http://schemas.microsoft.com/office/word/2006/wordml" xmlns:wps="http://schemas.microsoft.com/office/word/2010/wordprocessingShape" mc:Ignorable="w14 w15 w16se w16cid w16 w16cex w16sdtdh wp14">
   <w:abstractNum w:abstractNumId="0" w15:restartNumberingAfterBreak="0">
+    <w:nsid w:val="9D403CDD"/>
+    <w:multiLevelType w:val="hybridMultilevel"/>
+    <w:tmpl w:val="FFFFFFFF"/>
+    <w:lvl w:ilvl="0" w:tplc="FFFFFFFF">
+      <w:start w:val="1"/>
+      <w:numFmt w:val="bullet"/>
+      <w:lvlText w:val="•"/>
+      <w:lvlJc w:val="left"/>
+    </w:lvl>
+    <w:lvl w:ilvl="1" w:tplc="FFFFFFFF">
+      <w:numFmt w:val="decimal"/>
+      <w:lvlText w:val=""/>
+      <w:lvlJc w:val="left"/>
+    </w:lvl>
+    <w:lvl w:ilvl="2" w:tplc="FFFFFFFF">
+      <w:numFmt w:val="decimal"/>
+      <w:lvlText w:val=""/>
+      <w:lvlJc w:val="left"/>
+    </w:lvl>
+    <w:lvl w:ilvl="3" w:tplc="FFFFFFFF">
+      <w:numFmt w:val="decimal"/>
+      <w:lvlText w:val=""/>
+      <w:lvlJc w:val="left"/>
+    </w:lvl>
+    <w:lvl w:ilvl="4" w:tplc="FFFFFFFF">
+      <w:numFmt w:val="decimal"/>
+      <w:lvlText w:val=""/>
+      <w:lvlJc w:val="left"/>
+    </w:lvl>
+    <w:lvl w:ilvl="5" w:tplc="FFFFFFFF">
+      <w:numFmt w:val="decimal"/>
+      <w:lvlText w:val=""/>
+      <w:lvlJc w:val="left"/>
+    </w:lvl>
+    <w:lvl w:ilvl="6" w:tplc="FFFFFFFF">
+      <w:numFmt w:val="decimal"/>
+      <w:lvlText w:val=""/>
+      <w:lvlJc w:val="left"/>
+    </w:lvl>
+    <w:lvl w:ilvl="7" w:tplc="FFFFFFFF">
+      <w:numFmt w:val="decimal"/>
+      <w:lvlText w:val=""/>
+      <w:lvlJc w:val="left"/>
+    </w:lvl>
+    <w:lvl w:ilvl="8" w:tplc="FFFFFFFF">
+      <w:numFmt w:val="decimal"/>
+      <w:lvlText w:val=""/>
+      <w:lvlJc w:val="left"/>
+    </w:lvl>
+  </w:abstractNum>
+  <w:abstractNum w:abstractNumId="1" w15:restartNumberingAfterBreak="0">
     <w:nsid w:val="12601B8A"/>
     <w:multiLevelType w:val="multilevel"/>
     <w:tmpl w:val="61205ED4"/>
@@ -23887,7 +25112,7 @@
       </w:rPr>
     </w:lvl>
   </w:abstractNum>
-  <w:abstractNum w:abstractNumId="1" w15:restartNumberingAfterBreak="0">
+  <w:abstractNum w:abstractNumId="2" w15:restartNumberingAfterBreak="0">
     <w:nsid w:val="21CE1FF3"/>
     <w:multiLevelType w:val="hybridMultilevel"/>
     <w:tmpl w:val="BE18425C"/>
@@ -24000,7 +25225,7 @@
       </w:rPr>
     </w:lvl>
   </w:abstractNum>
-  <w:abstractNum w:abstractNumId="2" w15:restartNumberingAfterBreak="0">
+  <w:abstractNum w:abstractNumId="3" w15:restartNumberingAfterBreak="0">
     <w:nsid w:val="2DE906CA"/>
     <w:multiLevelType w:val="multilevel"/>
     <w:tmpl w:val="45C271B2"/>
@@ -24117,7 +25342,7 @@
       </w:rPr>
     </w:lvl>
   </w:abstractNum>
-  <w:abstractNum w:abstractNumId="3" w15:restartNumberingAfterBreak="0">
+  <w:abstractNum w:abstractNumId="4" w15:restartNumberingAfterBreak="0">
     <w:nsid w:val="387224B2"/>
     <w:multiLevelType w:val="hybridMultilevel"/>
     <w:tmpl w:val="FEA6E214"/>
@@ -24230,7 +25455,7 @@
       </w:rPr>
     </w:lvl>
   </w:abstractNum>
-  <w:abstractNum w:abstractNumId="4" w15:restartNumberingAfterBreak="0">
+  <w:abstractNum w:abstractNumId="5" w15:restartNumberingAfterBreak="0">
     <w:nsid w:val="3B7775A2"/>
     <w:multiLevelType w:val="hybridMultilevel"/>
     <w:tmpl w:val="3236A04C"/>
@@ -24343,7 +25568,7 @@
       </w:rPr>
     </w:lvl>
   </w:abstractNum>
-  <w:abstractNum w:abstractNumId="5" w15:restartNumberingAfterBreak="0">
+  <w:abstractNum w:abstractNumId="6" w15:restartNumberingAfterBreak="0">
     <w:nsid w:val="47455D98"/>
     <w:multiLevelType w:val="hybridMultilevel"/>
     <w:tmpl w:val="46048B30"/>
@@ -24456,7 +25681,7 @@
       </w:rPr>
     </w:lvl>
   </w:abstractNum>
-  <w:abstractNum w:abstractNumId="6" w15:restartNumberingAfterBreak="0">
+  <w:abstractNum w:abstractNumId="7" w15:restartNumberingAfterBreak="0">
     <w:nsid w:val="477220B3"/>
     <w:multiLevelType w:val="multilevel"/>
     <w:tmpl w:val="35D81698"/>
@@ -24579,10 +25804,10 @@
       </w:pPr>
     </w:lvl>
   </w:abstractNum>
-  <w:abstractNum w:abstractNumId="7" w15:restartNumberingAfterBreak="0">
+  <w:abstractNum w:abstractNumId="8" w15:restartNumberingAfterBreak="0">
     <w:nsid w:val="481A3F2B"/>
     <w:multiLevelType w:val="hybridMultilevel"/>
-    <w:tmpl w:val="2D0C7D10"/>
+    <w:tmpl w:val="994A45BA"/>
     <w:lvl w:ilvl="0" w:tplc="04100001">
       <w:start w:val="1"/>
       <w:numFmt w:val="bullet"/>
@@ -24692,7 +25917,171 @@
       </w:rPr>
     </w:lvl>
   </w:abstractNum>
-  <w:abstractNum w:abstractNumId="8" w15:restartNumberingAfterBreak="0">
+  <w:abstractNum w:abstractNumId="9" w15:restartNumberingAfterBreak="0">
+    <w:nsid w:val="569B522F"/>
+    <w:multiLevelType w:val="hybridMultilevel"/>
+    <w:tmpl w:val="3B9C18F4"/>
+    <w:lvl w:ilvl="0" w:tplc="04100001">
+      <w:start w:val="1"/>
+      <w:numFmt w:val="bullet"/>
+      <w:lvlText w:val=""/>
+      <w:lvlJc w:val="left"/>
+      <w:pPr>
+        <w:ind w:left="720" w:hanging="360"/>
+      </w:pPr>
+      <w:rPr>
+        <w:rFonts w:ascii="Symbol" w:hAnsi="Symbol" w:hint="default"/>
+      </w:rPr>
+    </w:lvl>
+    <w:lvl w:ilvl="1" w:tplc="04100003" w:tentative="1">
+      <w:start w:val="1"/>
+      <w:numFmt w:val="bullet"/>
+      <w:lvlText w:val="o"/>
+      <w:lvlJc w:val="left"/>
+      <w:pPr>
+        <w:ind w:left="1440" w:hanging="360"/>
+      </w:pPr>
+      <w:rPr>
+        <w:rFonts w:ascii="Courier New" w:hAnsi="Courier New" w:cs="Courier New" w:hint="default"/>
+      </w:rPr>
+    </w:lvl>
+    <w:lvl w:ilvl="2" w:tplc="04100005" w:tentative="1">
+      <w:start w:val="1"/>
+      <w:numFmt w:val="bullet"/>
+      <w:lvlText w:val=""/>
+      <w:lvlJc w:val="left"/>
+      <w:pPr>
+        <w:ind w:left="2160" w:hanging="360"/>
+      </w:pPr>
+      <w:rPr>
+        <w:rFonts w:ascii="Wingdings" w:hAnsi="Wingdings" w:hint="default"/>
+      </w:rPr>
+    </w:lvl>
+    <w:lvl w:ilvl="3" w:tplc="04100001" w:tentative="1">
+      <w:start w:val="1"/>
+      <w:numFmt w:val="bullet"/>
+      <w:lvlText w:val=""/>
+      <w:lvlJc w:val="left"/>
+      <w:pPr>
+        <w:ind w:left="2880" w:hanging="360"/>
+      </w:pPr>
+      <w:rPr>
+        <w:rFonts w:ascii="Symbol" w:hAnsi="Symbol" w:hint="default"/>
+      </w:rPr>
+    </w:lvl>
+    <w:lvl w:ilvl="4" w:tplc="04100003" w:tentative="1">
+      <w:start w:val="1"/>
+      <w:numFmt w:val="bullet"/>
+      <w:lvlText w:val="o"/>
+      <w:lvlJc w:val="left"/>
+      <w:pPr>
+        <w:ind w:left="3600" w:hanging="360"/>
+      </w:pPr>
+      <w:rPr>
+        <w:rFonts w:ascii="Courier New" w:hAnsi="Courier New" w:cs="Courier New" w:hint="default"/>
+      </w:rPr>
+    </w:lvl>
+    <w:lvl w:ilvl="5" w:tplc="04100005" w:tentative="1">
+      <w:start w:val="1"/>
+      <w:numFmt w:val="bullet"/>
+      <w:lvlText w:val=""/>
+      <w:lvlJc w:val="left"/>
+      <w:pPr>
+        <w:ind w:left="4320" w:hanging="360"/>
+      </w:pPr>
+      <w:rPr>
+        <w:rFonts w:ascii="Wingdings" w:hAnsi="Wingdings" w:hint="default"/>
+      </w:rPr>
+    </w:lvl>
+    <w:lvl w:ilvl="6" w:tplc="04100001" w:tentative="1">
+      <w:start w:val="1"/>
+      <w:numFmt w:val="bullet"/>
+      <w:lvlText w:val=""/>
+      <w:lvlJc w:val="left"/>
+      <w:pPr>
+        <w:ind w:left="5040" w:hanging="360"/>
+      </w:pPr>
+      <w:rPr>
+        <w:rFonts w:ascii="Symbol" w:hAnsi="Symbol" w:hint="default"/>
+      </w:rPr>
+    </w:lvl>
+    <w:lvl w:ilvl="7" w:tplc="04100003" w:tentative="1">
+      <w:start w:val="1"/>
+      <w:numFmt w:val="bullet"/>
+      <w:lvlText w:val="o"/>
+      <w:lvlJc w:val="left"/>
+      <w:pPr>
+        <w:ind w:left="5760" w:hanging="360"/>
+      </w:pPr>
+      <w:rPr>
+        <w:rFonts w:ascii="Courier New" w:hAnsi="Courier New" w:cs="Courier New" w:hint="default"/>
+      </w:rPr>
+    </w:lvl>
+    <w:lvl w:ilvl="8" w:tplc="04100005" w:tentative="1">
+      <w:start w:val="1"/>
+      <w:numFmt w:val="bullet"/>
+      <w:lvlText w:val=""/>
+      <w:lvlJc w:val="left"/>
+      <w:pPr>
+        <w:ind w:left="6480" w:hanging="360"/>
+      </w:pPr>
+      <w:rPr>
+        <w:rFonts w:ascii="Wingdings" w:hAnsi="Wingdings" w:hint="default"/>
+      </w:rPr>
+    </w:lvl>
+  </w:abstractNum>
+  <w:abstractNum w:abstractNumId="10" w15:restartNumberingAfterBreak="0">
+    <w:nsid w:val="5ACA4C1B"/>
+    <w:multiLevelType w:val="hybridMultilevel"/>
+    <w:tmpl w:val="FFFFFFFF"/>
+    <w:lvl w:ilvl="0" w:tplc="FFFFFFFF">
+      <w:start w:val="1"/>
+      <w:numFmt w:val="bullet"/>
+      <w:lvlText w:val="•"/>
+      <w:lvlJc w:val="left"/>
+    </w:lvl>
+    <w:lvl w:ilvl="1" w:tplc="FFFFFFFF">
+      <w:numFmt w:val="decimal"/>
+      <w:lvlText w:val=""/>
+      <w:lvlJc w:val="left"/>
+    </w:lvl>
+    <w:lvl w:ilvl="2" w:tplc="FFFFFFFF">
+      <w:numFmt w:val="decimal"/>
+      <w:lvlText w:val=""/>
+      <w:lvlJc w:val="left"/>
+    </w:lvl>
+    <w:lvl w:ilvl="3" w:tplc="FFFFFFFF">
+      <w:numFmt w:val="decimal"/>
+      <w:lvlText w:val=""/>
+      <w:lvlJc w:val="left"/>
+    </w:lvl>
+    <w:lvl w:ilvl="4" w:tplc="FFFFFFFF">
+      <w:numFmt w:val="decimal"/>
+      <w:lvlText w:val=""/>
+      <w:lvlJc w:val="left"/>
+    </w:lvl>
+    <w:lvl w:ilvl="5" w:tplc="FFFFFFFF">
+      <w:numFmt w:val="decimal"/>
+      <w:lvlText w:val=""/>
+      <w:lvlJc w:val="left"/>
+    </w:lvl>
+    <w:lvl w:ilvl="6" w:tplc="FFFFFFFF">
+      <w:numFmt w:val="decimal"/>
+      <w:lvlText w:val=""/>
+      <w:lvlJc w:val="left"/>
+    </w:lvl>
+    <w:lvl w:ilvl="7" w:tplc="FFFFFFFF">
+      <w:numFmt w:val="decimal"/>
+      <w:lvlText w:val=""/>
+      <w:lvlJc w:val="left"/>
+    </w:lvl>
+    <w:lvl w:ilvl="8" w:tplc="FFFFFFFF">
+      <w:numFmt w:val="decimal"/>
+      <w:lvlText w:val=""/>
+      <w:lvlJc w:val="left"/>
+    </w:lvl>
+  </w:abstractNum>
+  <w:abstractNum w:abstractNumId="11" w15:restartNumberingAfterBreak="0">
     <w:nsid w:val="6F171A3D"/>
     <w:multiLevelType w:val="multilevel"/>
     <w:tmpl w:val="8398EB1E"/>
@@ -24805,7 +26194,7 @@
       </w:rPr>
     </w:lvl>
   </w:abstractNum>
-  <w:abstractNum w:abstractNumId="9" w15:restartNumberingAfterBreak="0">
+  <w:abstractNum w:abstractNumId="12" w15:restartNumberingAfterBreak="0">
     <w:nsid w:val="73C10439"/>
     <w:multiLevelType w:val="multilevel"/>
     <w:tmpl w:val="45183D72"/>
@@ -24896,7 +26285,7 @@
       </w:pPr>
     </w:lvl>
   </w:abstractNum>
-  <w:abstractNum w:abstractNumId="10" w15:restartNumberingAfterBreak="0">
+  <w:abstractNum w:abstractNumId="13" w15:restartNumberingAfterBreak="0">
     <w:nsid w:val="7942393C"/>
     <w:multiLevelType w:val="hybridMultilevel"/>
     <w:tmpl w:val="F7B8FD74"/>
@@ -25010,37 +26399,46 @@
     </w:lvl>
   </w:abstractNum>
   <w:num w:numId="1" w16cid:durableId="1183475367">
+    <w:abstractNumId w:val="7"/>
+  </w:num>
+  <w:num w:numId="2" w16cid:durableId="176382892">
+    <w:abstractNumId w:val="12"/>
+  </w:num>
+  <w:num w:numId="3" w16cid:durableId="647168133">
     <w:abstractNumId w:val="6"/>
   </w:num>
-  <w:num w:numId="2" w16cid:durableId="176382892">
-    <w:abstractNumId w:val="9"/>
+  <w:num w:numId="4" w16cid:durableId="387530249">
+    <w:abstractNumId w:val="3"/>
   </w:num>
-  <w:num w:numId="3" w16cid:durableId="647168133">
+  <w:num w:numId="5" w16cid:durableId="1090472268">
     <w:abstractNumId w:val="5"/>
   </w:num>
-  <w:num w:numId="4" w16cid:durableId="387530249">
+  <w:num w:numId="6" w16cid:durableId="1169325414">
+    <w:abstractNumId w:val="13"/>
+  </w:num>
+  <w:num w:numId="7" w16cid:durableId="1663698757">
     <w:abstractNumId w:val="2"/>
   </w:num>
-  <w:num w:numId="5" w16cid:durableId="1090472268">
+  <w:num w:numId="8" w16cid:durableId="1187213253">
+    <w:abstractNumId w:val="11"/>
+  </w:num>
+  <w:num w:numId="9" w16cid:durableId="1685091797">
     <w:abstractNumId w:val="4"/>
   </w:num>
-  <w:num w:numId="6" w16cid:durableId="1169325414">
+  <w:num w:numId="10" w16cid:durableId="1052540682">
+    <w:abstractNumId w:val="1"/>
+  </w:num>
+  <w:num w:numId="11" w16cid:durableId="1562206679">
+    <w:abstractNumId w:val="8"/>
+  </w:num>
+  <w:num w:numId="12" w16cid:durableId="2108307914">
     <w:abstractNumId w:val="10"/>
   </w:num>
-  <w:num w:numId="7" w16cid:durableId="1663698757">
-    <w:abstractNumId w:val="1"/>
-  </w:num>
-  <w:num w:numId="8" w16cid:durableId="1187213253">
-    <w:abstractNumId w:val="8"/>
-  </w:num>
-  <w:num w:numId="9" w16cid:durableId="1685091797">
-    <w:abstractNumId w:val="3"/>
-  </w:num>
-  <w:num w:numId="10" w16cid:durableId="1052540682">
+  <w:num w:numId="13" w16cid:durableId="1985232021">
     <w:abstractNumId w:val="0"/>
   </w:num>
-  <w:num w:numId="11" w16cid:durableId="1562206679">
-    <w:abstractNumId w:val="7"/>
+  <w:num w:numId="14" w16cid:durableId="1525438621">
+    <w:abstractNumId w:val="9"/>
   </w:num>
   <w:numIdMacAtCleanup w:val="10"/>
 </w:numbering>
@@ -25519,6 +26917,7 @@
   <w:style w:type="character" w:default="1" w:styleId="Carpredefinitoparagrafo">
     <w:name w:val="Default Paragraph Font"/>
     <w:uiPriority w:val="1"/>
+    <w:semiHidden/>
     <w:unhideWhenUsed/>
   </w:style>
   <w:style w:type="table" w:default="1" w:styleId="Tabellanormale">

</xml_diff>